<commit_message>
Se termino de ejecutar los casos de prueba y se lleno el correspondiente Resultado de Prueba.docx con los bugs encontrados.
</commit_message>
<xml_diff>
--- a/repository/S.A.P.O/Producto/Iteraciones/Iteracion_01/06_Documento_Prueba/Resultado de Prueba.docx
+++ b/repository/S.A.P.O/Producto/Iteraciones/Iteracion_01/06_Documento_Prueba/Resultado de Prueba.docx
@@ -1,11 +1,12 @@
 
 <file path=word/document.xml><?xml version="1.0" encoding="utf-8"?>
-<w:document xmlns:wpc="http://schemas.microsoft.com/office/word/2010/wordprocessingCanvas" xmlns:mc="http://schemas.openxmlformats.org/markup-compatibility/2006" xmlns:o="urn:schemas-microsoft-com:office:office" xmlns:r="http://schemas.openxmlformats.org/officeDocument/2006/relationships" xmlns:m="http://schemas.openxmlformats.org/officeDocument/2006/math" xmlns:v="urn:schemas-microsoft-com:vml" xmlns:wp14="http://schemas.microsoft.com/office/word/2010/wordprocessingDrawing" xmlns:wp="http://schemas.openxmlformats.org/drawingml/2006/wordprocessingDrawing" xmlns:w10="urn:schemas-microsoft-com:office:word" xmlns:w="http://schemas.openxmlformats.org/wordprocessingml/2006/main" xmlns:w14="http://schemas.microsoft.com/office/word/2010/wordml" xmlns:w15="http://schemas.microsoft.com/office/word/2012/wordml" xmlns:wpg="http://schemas.microsoft.com/office/word/2010/wordprocessingGroup" xmlns:wpi="http://schemas.microsoft.com/office/word/2010/wordprocessingInk" xmlns:wne="http://schemas.microsoft.com/office/word/2006/wordml" xmlns:wps="http://schemas.microsoft.com/office/word/2010/wordprocessingShape" mc:Ignorable="w14 w15 wp14">
+<w:document xmlns:ve="http://schemas.openxmlformats.org/markup-compatibility/2006" xmlns:o="urn:schemas-microsoft-com:office:office" xmlns:r="http://schemas.openxmlformats.org/officeDocument/2006/relationships" xmlns:m="http://schemas.openxmlformats.org/officeDocument/2006/math" xmlns:v="urn:schemas-microsoft-com:vml" xmlns:wp="http://schemas.openxmlformats.org/drawingml/2006/wordprocessingDrawing" xmlns:w10="urn:schemas-microsoft-com:office:word" xmlns:w="http://schemas.openxmlformats.org/wordprocessingml/2006/main" xmlns:wne="http://schemas.microsoft.com/office/word/2006/wordml">
   <w:body>
     <w:sdt>
       <w:sdtPr>
         <w:rPr>
           <w:rFonts w:ascii="Arial" w:eastAsiaTheme="majorEastAsia" w:hAnsi="Arial" w:cs="Arial"/>
+          <w:color w:val="365F91" w:themeColor="accent1" w:themeShade="BF"/>
           <w:sz w:val="72"/>
           <w:szCs w:val="72"/>
         </w:rPr>
@@ -17,7 +18,6 @@
       </w:sdtPr>
       <w:sdtEndPr>
         <w:rPr>
-          <w:color w:val="365F91" w:themeColor="accent1" w:themeShade="BF"/>
           <w:sz w:val="26"/>
           <w:szCs w:val="26"/>
         </w:rPr>
@@ -93,7 +93,7 @@
               <w:sz w:val="48"/>
               <w:szCs w:val="48"/>
             </w:rPr>
-            <w:object w:dxaOrig="1440" w:dyaOrig="1440">
+            <w:pict>
               <v:shapetype id="_x0000_t75" coordsize="21600,21600" o:spt="75" o:preferrelative="t" path="m@4@5l@4@11@9@11@9@5xe" filled="f" stroked="f">
                 <v:stroke joinstyle="miter"/>
                 <v:formulas>
@@ -117,8 +117,8 @@
                 <v:imagedata r:id="rId9" o:title=""/>
                 <w10:wrap type="tight"/>
               </v:shape>
-              <o:OLEObject Type="Embed" ProgID="PBrush" ShapeID="_x0000_s1033" DrawAspect="Content" ObjectID="_1437842222" r:id="rId10"/>
-            </w:object>
+              <o:OLEObject Type="Embed" ProgID="PBrush" ShapeID="_x0000_s1033" DrawAspect="Content" ObjectID="_1437901835" r:id="rId10"/>
+            </w:pict>
           </w:r>
           <w:r>
             <w:rPr>
@@ -217,7 +217,6 @@
             <w:dataBinding w:prefixMappings="xmlns:ns0='http://schemas.openxmlformats.org/package/2006/metadata/core-properties' xmlns:ns1='http://purl.org/dc/elements/1.1/'" w:xpath="/ns0:coreProperties[1]/ns1:title[1]" w:storeItemID="{6C3C8BC8-F283-45AE-878A-BAB7291924A1}"/>
             <w:text/>
           </w:sdtPr>
-          <w:sdtEndPr/>
           <w:sdtContent>
             <w:p>
               <w:pPr>
@@ -266,7 +265,6 @@
             <w:dataBinding w:prefixMappings="xmlns:ns0='http://schemas.openxmlformats.org/package/2006/metadata/core-properties' xmlns:ns1='http://purl.org/dc/elements/1.1/'" w:xpath="/ns0:coreProperties[1]/ns1:subject[1]" w:storeItemID="{6C3C8BC8-F283-45AE-878A-BAB7291924A1}"/>
             <w:text/>
           </w:sdtPr>
-          <w:sdtEndPr/>
           <w:sdtContent>
             <w:p>
               <w:pPr>
@@ -388,21 +386,12 @@
                           <w:szCs w:val="28"/>
                         </w:rPr>
                       </w:pPr>
-                      <w:proofErr w:type="spellStart"/>
                       <w:r>
                         <w:rPr>
                           <w:rFonts w:ascii="Arial" w:hAnsi="Arial" w:cs="Arial"/>
                           <w:szCs w:val="28"/>
                         </w:rPr>
-                        <w:t>Biancato</w:t>
-                      </w:r>
-                      <w:proofErr w:type="spellEnd"/>
-                      <w:r>
-                        <w:rPr>
-                          <w:rFonts w:ascii="Arial" w:hAnsi="Arial" w:cs="Arial"/>
-                          <w:szCs w:val="28"/>
-                        </w:rPr>
-                        <w:t>, Enzo</w:t>
+                        <w:t>Biancato, Enzo</w:t>
                       </w:r>
                       <w:r>
                         <w:rPr>
@@ -556,21 +545,12 @@
                           <w:szCs w:val="28"/>
                         </w:rPr>
                       </w:pPr>
-                      <w:proofErr w:type="spellStart"/>
                       <w:r>
                         <w:rPr>
                           <w:rFonts w:ascii="Arial" w:hAnsi="Arial" w:cs="Arial"/>
                           <w:szCs w:val="28"/>
                         </w:rPr>
-                        <w:t>Gastañaga</w:t>
-                      </w:r>
-                      <w:proofErr w:type="spellEnd"/>
-                      <w:r>
-                        <w:rPr>
-                          <w:rFonts w:ascii="Arial" w:hAnsi="Arial" w:cs="Arial"/>
-                          <w:szCs w:val="28"/>
-                        </w:rPr>
-                        <w:t>, Iris Nancy (Titular)</w:t>
+                        <w:t>Gastañaga, Iris Nancy (Titular)</w:t>
                       </w:r>
                     </w:p>
                     <w:p>
@@ -582,21 +562,12 @@
                           <w:szCs w:val="28"/>
                         </w:rPr>
                       </w:pPr>
-                      <w:proofErr w:type="spellStart"/>
                       <w:r>
                         <w:rPr>
                           <w:rFonts w:ascii="Arial" w:hAnsi="Arial" w:cs="Arial"/>
                           <w:szCs w:val="28"/>
                         </w:rPr>
-                        <w:t>Savi</w:t>
-                      </w:r>
-                      <w:proofErr w:type="spellEnd"/>
-                      <w:r>
-                        <w:rPr>
-                          <w:rFonts w:ascii="Arial" w:hAnsi="Arial" w:cs="Arial"/>
-                          <w:szCs w:val="28"/>
-                        </w:rPr>
-                        <w:t>, Cecilia Andrea (JTP)</w:t>
+                        <w:t>Savi, Cecilia Andrea (JTP)</w:t>
                       </w:r>
                     </w:p>
                     <w:p>
@@ -641,12 +612,6 @@
             <w:rPr>
               <w:rFonts w:ascii="Arial" w:hAnsi="Arial" w:cs="Arial"/>
             </w:rPr>
-            <w:t xml:space="preserve"> </w:t>
-          </w:r>
-          <w:r>
-            <w:rPr>
-              <w:rFonts w:ascii="Arial" w:hAnsi="Arial" w:cs="Arial"/>
-            </w:rPr>
             <w:tab/>
           </w:r>
         </w:p>
@@ -750,7 +715,7 @@
               <w:insideV w:val="single" w:sz="4" w:space="0" w:color="auto"/>
             </w:tblBorders>
             <w:shd w:val="clear" w:color="auto" w:fill="800000"/>
-            <w:tblLook w:val="01E0" w:firstRow="1" w:lastRow="1" w:firstColumn="1" w:lastColumn="1" w:noHBand="0" w:noVBand="0"/>
+            <w:tblLook w:val="01E0"/>
           </w:tblPr>
           <w:tblGrid>
             <w:gridCol w:w="1605"/>
@@ -949,21 +914,12 @@
                     <w:sz w:val="20"/>
                   </w:rPr>
                 </w:pPr>
-                <w:proofErr w:type="spellStart"/>
                 <w:r>
                   <w:rPr>
                     <w:rFonts w:ascii="Arial" w:hAnsi="Arial" w:cs="Arial"/>
                     <w:sz w:val="20"/>
                   </w:rPr>
-                  <w:t>Biancato</w:t>
-                </w:r>
-                <w:proofErr w:type="spellEnd"/>
-                <w:r>
-                  <w:rPr>
-                    <w:rFonts w:ascii="Arial" w:hAnsi="Arial" w:cs="Arial"/>
-                    <w:sz w:val="20"/>
-                  </w:rPr>
-                  <w:t xml:space="preserve"> - Spesot</w:t>
+                  <w:t>Biancato - Spesot</w:t>
                 </w:r>
               </w:p>
             </w:tc>
@@ -1270,12 +1226,18 @@
             <w:t>Caso de Uso  Registrar Asignación de Paciente</w:t>
           </w:r>
         </w:p>
-        <w:p/>
+        <w:p>
+          <w:pPr>
+            <w:rPr>
+              <w:rFonts w:ascii="Arial" w:hAnsi="Arial" w:cs="Arial"/>
+            </w:rPr>
+          </w:pPr>
+        </w:p>
         <w:tbl>
           <w:tblPr>
             <w:tblStyle w:val="Tablaconcuadrcula"/>
             <w:tblW w:w="0" w:type="auto"/>
-            <w:tblLook w:val="04A0" w:firstRow="1" w:lastRow="0" w:firstColumn="1" w:lastColumn="0" w:noHBand="0" w:noVBand="1"/>
+            <w:tblLook w:val="04A0"/>
           </w:tblPr>
           <w:tblGrid>
             <w:gridCol w:w="675"/>
@@ -1288,7 +1250,17 @@
                 <w:shd w:val="clear" w:color="auto" w:fill="BFBFBF" w:themeFill="background1" w:themeFillShade="BF"/>
               </w:tcPr>
               <w:p>
-                <w:r>
+                <w:pPr>
+                  <w:rPr>
+                    <w:rFonts w:ascii="Arial" w:eastAsiaTheme="minorEastAsia" w:hAnsi="Arial" w:cs="Arial"/>
+                    <w:lang w:eastAsia="es-AR"/>
+                  </w:rPr>
+                </w:pPr>
+                <w:r>
+                  <w:rPr>
+                    <w:rFonts w:ascii="Arial" w:eastAsiaTheme="minorEastAsia" w:hAnsi="Arial" w:cs="Arial"/>
+                    <w:lang w:eastAsia="es-AR"/>
+                  </w:rPr>
                   <w:t>Id</w:t>
                 </w:r>
               </w:p>
@@ -1299,7 +1271,17 @@
                 <w:shd w:val="clear" w:color="auto" w:fill="BFBFBF" w:themeFill="background1" w:themeFillShade="BF"/>
               </w:tcPr>
               <w:p>
-                <w:r>
+                <w:pPr>
+                  <w:rPr>
+                    <w:rFonts w:ascii="Arial" w:eastAsiaTheme="minorEastAsia" w:hAnsi="Arial" w:cs="Arial"/>
+                    <w:lang w:eastAsia="es-AR"/>
+                  </w:rPr>
+                </w:pPr>
+                <w:r>
+                  <w:rPr>
+                    <w:rFonts w:ascii="Arial" w:eastAsiaTheme="minorEastAsia" w:hAnsi="Arial" w:cs="Arial"/>
+                    <w:lang w:eastAsia="es-AR"/>
+                  </w:rPr>
                   <w:t>Problema</w:t>
                 </w:r>
               </w:p>
@@ -1311,7 +1293,17 @@
                 <w:tcW w:w="675" w:type="dxa"/>
               </w:tcPr>
               <w:p>
-                <w:r>
+                <w:pPr>
+                  <w:rPr>
+                    <w:rFonts w:ascii="Arial" w:eastAsiaTheme="minorEastAsia" w:hAnsi="Arial" w:cs="Arial"/>
+                    <w:lang w:eastAsia="es-AR"/>
+                  </w:rPr>
+                </w:pPr>
+                <w:r>
+                  <w:rPr>
+                    <w:rFonts w:ascii="Arial" w:eastAsiaTheme="minorEastAsia" w:hAnsi="Arial" w:cs="Arial"/>
+                    <w:lang w:eastAsia="es-AR"/>
+                  </w:rPr>
                   <w:t>1</w:t>
                 </w:r>
               </w:p>
@@ -1321,11 +1313,18 @@
                 <w:tcW w:w="8303" w:type="dxa"/>
               </w:tcPr>
               <w:p>
-                <w:r>
-                  <w:t>No se ofrece campo “Tipo Documento”</w:t>
-                </w:r>
-                <w:r>
-                  <w:t xml:space="preserve"> para seleccionar.</w:t>
+                <w:pPr>
+                  <w:rPr>
+                    <w:rFonts w:ascii="Arial" w:eastAsiaTheme="minorEastAsia" w:hAnsi="Arial" w:cs="Arial"/>
+                    <w:lang w:eastAsia="es-AR"/>
+                  </w:rPr>
+                </w:pPr>
+                <w:r>
+                  <w:rPr>
+                    <w:rFonts w:ascii="Arial" w:eastAsiaTheme="minorEastAsia" w:hAnsi="Arial" w:cs="Arial"/>
+                    <w:lang w:eastAsia="es-AR"/>
+                  </w:rPr>
+                  <w:t>No se ofrece campo “Tipo Documento” para seleccionar.</w:t>
                 </w:r>
               </w:p>
             </w:tc>
@@ -1336,7 +1335,17 @@
                 <w:tcW w:w="675" w:type="dxa"/>
               </w:tcPr>
               <w:p>
-                <w:r>
+                <w:pPr>
+                  <w:rPr>
+                    <w:rFonts w:ascii="Arial" w:eastAsiaTheme="minorEastAsia" w:hAnsi="Arial" w:cs="Arial"/>
+                    <w:lang w:eastAsia="es-AR"/>
+                  </w:rPr>
+                </w:pPr>
+                <w:r>
+                  <w:rPr>
+                    <w:rFonts w:ascii="Arial" w:eastAsiaTheme="minorEastAsia" w:hAnsi="Arial" w:cs="Arial"/>
+                    <w:lang w:eastAsia="es-AR"/>
+                  </w:rPr>
                   <w:t>2</w:t>
                 </w:r>
               </w:p>
@@ -1346,7 +1355,17 @@
                 <w:tcW w:w="8303" w:type="dxa"/>
               </w:tcPr>
               <w:p>
-                <w:r>
+                <w:pPr>
+                  <w:rPr>
+                    <w:rFonts w:ascii="Arial" w:eastAsiaTheme="minorEastAsia" w:hAnsi="Arial" w:cs="Arial"/>
+                    <w:lang w:eastAsia="es-AR"/>
+                  </w:rPr>
+                </w:pPr>
+                <w:r>
+                  <w:rPr>
+                    <w:rFonts w:ascii="Arial" w:eastAsiaTheme="minorEastAsia" w:hAnsi="Arial" w:cs="Arial"/>
+                    <w:lang w:eastAsia="es-AR"/>
+                  </w:rPr>
                   <w:t>No existe la posibilidad de buscar por documento. No brinda resultados cuando se busca por nombre y apellido junto.</w:t>
                 </w:r>
               </w:p>
@@ -1358,7 +1377,17 @@
                 <w:tcW w:w="675" w:type="dxa"/>
               </w:tcPr>
               <w:p>
-                <w:r>
+                <w:pPr>
+                  <w:rPr>
+                    <w:rFonts w:ascii="Arial" w:eastAsiaTheme="minorEastAsia" w:hAnsi="Arial" w:cs="Arial"/>
+                    <w:lang w:eastAsia="es-AR"/>
+                  </w:rPr>
+                </w:pPr>
+                <w:r>
+                  <w:rPr>
+                    <w:rFonts w:ascii="Arial" w:eastAsiaTheme="minorEastAsia" w:hAnsi="Arial" w:cs="Arial"/>
+                    <w:lang w:eastAsia="es-AR"/>
+                  </w:rPr>
                   <w:t>3</w:t>
                 </w:r>
               </w:p>
@@ -1368,7 +1397,17 @@
                 <w:tcW w:w="8303" w:type="dxa"/>
               </w:tcPr>
               <w:p>
-                <w:r>
+                <w:pPr>
+                  <w:rPr>
+                    <w:rFonts w:ascii="Arial" w:eastAsiaTheme="minorEastAsia" w:hAnsi="Arial" w:cs="Arial"/>
+                    <w:lang w:eastAsia="es-AR"/>
+                  </w:rPr>
+                </w:pPr>
+                <w:r>
+                  <w:rPr>
+                    <w:rFonts w:ascii="Arial" w:eastAsiaTheme="minorEastAsia" w:hAnsi="Arial" w:cs="Arial"/>
+                    <w:lang w:eastAsia="es-AR"/>
+                  </w:rPr>
                   <w:t>El sistema no solicita confirmación de la asignación.</w:t>
                 </w:r>
               </w:p>
@@ -1380,7 +1419,17 @@
                 <w:tcW w:w="675" w:type="dxa"/>
               </w:tcPr>
               <w:p>
-                <w:r>
+                <w:pPr>
+                  <w:rPr>
+                    <w:rFonts w:ascii="Arial" w:eastAsiaTheme="minorEastAsia" w:hAnsi="Arial" w:cs="Arial"/>
+                    <w:lang w:eastAsia="es-AR"/>
+                  </w:rPr>
+                </w:pPr>
+                <w:r>
+                  <w:rPr>
+                    <w:rFonts w:ascii="Arial" w:eastAsiaTheme="minorEastAsia" w:hAnsi="Arial" w:cs="Arial"/>
+                    <w:lang w:eastAsia="es-AR"/>
+                  </w:rPr>
                   <w:t>4</w:t>
                 </w:r>
               </w:p>
@@ -1390,19 +1439,35 @@
                 <w:tcW w:w="8303" w:type="dxa"/>
               </w:tcPr>
               <w:p>
-                <w:r>
+                <w:pPr>
+                  <w:rPr>
+                    <w:rFonts w:ascii="Arial" w:eastAsiaTheme="minorEastAsia" w:hAnsi="Arial" w:cs="Arial"/>
+                    <w:lang w:eastAsia="es-AR"/>
+                  </w:rPr>
+                </w:pPr>
+                <w:r>
+                  <w:rPr>
+                    <w:rFonts w:ascii="Arial" w:eastAsiaTheme="minorEastAsia" w:hAnsi="Arial" w:cs="Arial"/>
+                    <w:lang w:eastAsia="es-AR"/>
+                  </w:rPr>
                   <w:t>El sistema no informa que el alumno no existe cuando se realiza una búsqueda de un alumno no registrado.</w:t>
                 </w:r>
               </w:p>
             </w:tc>
           </w:tr>
         </w:tbl>
-        <w:p/>
+        <w:p>
+          <w:pPr>
+            <w:rPr>
+              <w:rFonts w:ascii="Arial" w:hAnsi="Arial" w:cs="Arial"/>
+            </w:rPr>
+          </w:pPr>
+        </w:p>
         <w:tbl>
           <w:tblPr>
             <w:tblStyle w:val="Tablaconcuadrcula"/>
             <w:tblW w:w="0" w:type="auto"/>
-            <w:tblLook w:val="04A0" w:firstRow="1" w:lastRow="0" w:firstColumn="1" w:lastColumn="0" w:noHBand="0" w:noVBand="1"/>
+            <w:tblLook w:val="04A0"/>
           </w:tblPr>
           <w:tblGrid>
             <w:gridCol w:w="675"/>
@@ -1415,7 +1480,17 @@
                 <w:shd w:val="clear" w:color="auto" w:fill="BFBFBF" w:themeFill="background1" w:themeFillShade="BF"/>
               </w:tcPr>
               <w:p>
-                <w:r>
+                <w:pPr>
+                  <w:rPr>
+                    <w:rFonts w:ascii="Arial" w:eastAsiaTheme="minorEastAsia" w:hAnsi="Arial" w:cs="Arial"/>
+                    <w:lang w:eastAsia="es-AR"/>
+                  </w:rPr>
+                </w:pPr>
+                <w:r>
+                  <w:rPr>
+                    <w:rFonts w:ascii="Arial" w:eastAsiaTheme="minorEastAsia" w:hAnsi="Arial" w:cs="Arial"/>
+                    <w:lang w:eastAsia="es-AR"/>
+                  </w:rPr>
                   <w:t>Id</w:t>
                 </w:r>
               </w:p>
@@ -1426,11 +1501,18 @@
                 <w:shd w:val="clear" w:color="auto" w:fill="BFBFBF" w:themeFill="background1" w:themeFillShade="BF"/>
               </w:tcPr>
               <w:p>
-                <w:r>
-                  <w:t>Problema</w:t>
-                </w:r>
-                <w:r>
-                  <w:t xml:space="preserve"> en el trazo fino</w:t>
+                <w:pPr>
+                  <w:rPr>
+                    <w:rFonts w:ascii="Arial" w:eastAsiaTheme="minorEastAsia" w:hAnsi="Arial" w:cs="Arial"/>
+                    <w:lang w:eastAsia="es-AR"/>
+                  </w:rPr>
+                </w:pPr>
+                <w:r>
+                  <w:rPr>
+                    <w:rFonts w:ascii="Arial" w:eastAsiaTheme="minorEastAsia" w:hAnsi="Arial" w:cs="Arial"/>
+                    <w:lang w:eastAsia="es-AR"/>
+                  </w:rPr>
+                  <w:t>Problema en el trazo fino</w:t>
                 </w:r>
               </w:p>
             </w:tc>
@@ -1441,7 +1523,17 @@
                 <w:tcW w:w="675" w:type="dxa"/>
               </w:tcPr>
               <w:p>
-                <w:r>
+                <w:pPr>
+                  <w:rPr>
+                    <w:rFonts w:ascii="Arial" w:eastAsiaTheme="minorEastAsia" w:hAnsi="Arial" w:cs="Arial"/>
+                    <w:lang w:eastAsia="es-AR"/>
+                  </w:rPr>
+                </w:pPr>
+                <w:r>
+                  <w:rPr>
+                    <w:rFonts w:ascii="Arial" w:eastAsiaTheme="minorEastAsia" w:hAnsi="Arial" w:cs="Arial"/>
+                    <w:lang w:eastAsia="es-AR"/>
+                  </w:rPr>
                   <w:t>1</w:t>
                 </w:r>
               </w:p>
@@ -1451,7 +1543,17 @@
                 <w:tcW w:w="8303" w:type="dxa"/>
               </w:tcPr>
               <w:p>
-                <w:r>
+                <w:pPr>
+                  <w:rPr>
+                    <w:rFonts w:ascii="Arial" w:eastAsiaTheme="minorEastAsia" w:hAnsi="Arial" w:cs="Arial"/>
+                    <w:lang w:eastAsia="es-AR"/>
+                  </w:rPr>
+                </w:pPr>
+                <w:r>
+                  <w:rPr>
+                    <w:rFonts w:ascii="Arial" w:eastAsiaTheme="minorEastAsia" w:hAnsi="Arial" w:cs="Arial"/>
+                    <w:lang w:eastAsia="es-AR"/>
+                  </w:rPr>
                   <w:t>Error en el diseño del trazo fino. La fecha no se selecciona en el contexto del presente caso de uso.</w:t>
                 </w:r>
               </w:p>
@@ -1463,7 +1565,17 @@
                 <w:tcW w:w="675" w:type="dxa"/>
               </w:tcPr>
               <w:p>
-                <w:r>
+                <w:pPr>
+                  <w:rPr>
+                    <w:rFonts w:ascii="Arial" w:eastAsiaTheme="minorEastAsia" w:hAnsi="Arial" w:cs="Arial"/>
+                    <w:lang w:eastAsia="es-AR"/>
+                  </w:rPr>
+                </w:pPr>
+                <w:r>
+                  <w:rPr>
+                    <w:rFonts w:ascii="Arial" w:eastAsiaTheme="minorEastAsia" w:hAnsi="Arial" w:cs="Arial"/>
+                    <w:lang w:eastAsia="es-AR"/>
+                  </w:rPr>
                   <w:t>2</w:t>
                 </w:r>
               </w:p>
@@ -1473,7 +1585,17 @@
                 <w:tcW w:w="8303" w:type="dxa"/>
               </w:tcPr>
               <w:p>
-                <w:r>
+                <w:pPr>
+                  <w:rPr>
+                    <w:rFonts w:ascii="Arial" w:eastAsiaTheme="minorEastAsia" w:hAnsi="Arial" w:cs="Arial"/>
+                    <w:lang w:eastAsia="es-AR"/>
+                  </w:rPr>
+                </w:pPr>
+                <w:r>
+                  <w:rPr>
+                    <w:rFonts w:ascii="Arial" w:eastAsiaTheme="minorEastAsia" w:hAnsi="Arial" w:cs="Arial"/>
+                    <w:lang w:eastAsia="es-AR"/>
+                  </w:rPr>
                   <w:t>El sistema no verifica antes de asignar si tiene una asignación estipulado para ese mismo día y hora para un paciente.</w:t>
                 </w:r>
               </w:p>
@@ -1485,7 +1607,17 @@
                 <w:tcW w:w="675" w:type="dxa"/>
               </w:tcPr>
               <w:p>
-                <w:r>
+                <w:pPr>
+                  <w:rPr>
+                    <w:rFonts w:ascii="Arial" w:eastAsiaTheme="minorEastAsia" w:hAnsi="Arial" w:cs="Arial"/>
+                    <w:lang w:eastAsia="es-AR"/>
+                  </w:rPr>
+                </w:pPr>
+                <w:r>
+                  <w:rPr>
+                    <w:rFonts w:ascii="Arial" w:eastAsiaTheme="minorEastAsia" w:hAnsi="Arial" w:cs="Arial"/>
+                    <w:lang w:eastAsia="es-AR"/>
+                  </w:rPr>
                   <w:t>3</w:t>
                 </w:r>
               </w:p>
@@ -1495,7 +1627,17 @@
                 <w:tcW w:w="8303" w:type="dxa"/>
               </w:tcPr>
               <w:p>
-                <w:r>
+                <w:pPr>
+                  <w:rPr>
+                    <w:rFonts w:ascii="Arial" w:eastAsiaTheme="minorEastAsia" w:hAnsi="Arial" w:cs="Arial"/>
+                    <w:lang w:eastAsia="es-AR"/>
+                  </w:rPr>
+                </w:pPr>
+                <w:r>
+                  <w:rPr>
+                    <w:rFonts w:ascii="Arial" w:eastAsiaTheme="minorEastAsia" w:hAnsi="Arial" w:cs="Arial"/>
+                    <w:lang w:eastAsia="es-AR"/>
+                  </w:rPr>
                   <w:t>El sistema no permite asignar más de un paciente al mismo tiempo.</w:t>
                 </w:r>
               </w:p>
@@ -1503,6 +1645,437 @@
           </w:tr>
         </w:tbl>
         <w:p/>
+        <w:p>
+          <w:pPr>
+            <w:pStyle w:val="Ttulo2"/>
+            <w:rPr>
+              <w:sz w:val="32"/>
+              <w:szCs w:val="32"/>
+            </w:rPr>
+          </w:pPr>
+          <w:r>
+            <w:rPr>
+              <w:sz w:val="32"/>
+              <w:szCs w:val="32"/>
+            </w:rPr>
+            <w:t>Caso de Uso Registrar Paciente</w:t>
+          </w:r>
+        </w:p>
+        <w:tbl>
+          <w:tblPr>
+            <w:tblStyle w:val="Tablaconcuadrcula"/>
+            <w:tblW w:w="0" w:type="auto"/>
+            <w:tblLook w:val="04A0"/>
+          </w:tblPr>
+          <w:tblGrid>
+            <w:gridCol w:w="675"/>
+            <w:gridCol w:w="8303"/>
+          </w:tblGrid>
+          <w:tr>
+            <w:tc>
+              <w:tcPr>
+                <w:tcW w:w="675" w:type="dxa"/>
+                <w:shd w:val="clear" w:color="auto" w:fill="BFBFBF" w:themeFill="background1" w:themeFillShade="BF"/>
+              </w:tcPr>
+              <w:p>
+                <w:pPr>
+                  <w:rPr>
+                    <w:rFonts w:ascii="Arial" w:eastAsiaTheme="minorEastAsia" w:hAnsi="Arial" w:cs="Arial"/>
+                    <w:lang w:eastAsia="es-AR"/>
+                  </w:rPr>
+                </w:pPr>
+                <w:r>
+                  <w:rPr>
+                    <w:rFonts w:ascii="Arial" w:eastAsiaTheme="minorEastAsia" w:hAnsi="Arial" w:cs="Arial"/>
+                    <w:lang w:eastAsia="es-AR"/>
+                  </w:rPr>
+                  <w:t>Id</w:t>
+                </w:r>
+              </w:p>
+            </w:tc>
+            <w:tc>
+              <w:tcPr>
+                <w:tcW w:w="8303" w:type="dxa"/>
+                <w:shd w:val="clear" w:color="auto" w:fill="BFBFBF" w:themeFill="background1" w:themeFillShade="BF"/>
+              </w:tcPr>
+              <w:p>
+                <w:pPr>
+                  <w:rPr>
+                    <w:rFonts w:ascii="Arial" w:eastAsiaTheme="minorEastAsia" w:hAnsi="Arial" w:cs="Arial"/>
+                    <w:lang w:eastAsia="es-AR"/>
+                  </w:rPr>
+                </w:pPr>
+                <w:r>
+                  <w:rPr>
+                    <w:rFonts w:ascii="Arial" w:eastAsiaTheme="minorEastAsia" w:hAnsi="Arial" w:cs="Arial"/>
+                    <w:lang w:eastAsia="es-AR"/>
+                  </w:rPr>
+                  <w:t>Problema</w:t>
+                </w:r>
+              </w:p>
+            </w:tc>
+          </w:tr>
+          <w:tr>
+            <w:tc>
+              <w:tcPr>
+                <w:tcW w:w="675" w:type="dxa"/>
+              </w:tcPr>
+              <w:p>
+                <w:pPr>
+                  <w:rPr>
+                    <w:rFonts w:ascii="Arial" w:eastAsiaTheme="minorEastAsia" w:hAnsi="Arial" w:cs="Arial"/>
+                    <w:lang w:eastAsia="es-AR"/>
+                  </w:rPr>
+                </w:pPr>
+                <w:r>
+                  <w:rPr>
+                    <w:rFonts w:ascii="Arial" w:eastAsiaTheme="minorEastAsia" w:hAnsi="Arial" w:cs="Arial"/>
+                    <w:lang w:eastAsia="es-AR"/>
+                  </w:rPr>
+                  <w:t>1</w:t>
+                </w:r>
+              </w:p>
+            </w:tc>
+            <w:tc>
+              <w:tcPr>
+                <w:tcW w:w="8303" w:type="dxa"/>
+              </w:tcPr>
+              <w:p>
+                <w:pPr>
+                  <w:rPr>
+                    <w:rFonts w:ascii="Arial" w:eastAsiaTheme="minorEastAsia" w:hAnsi="Arial" w:cs="Arial"/>
+                    <w:lang w:eastAsia="es-AR"/>
+                  </w:rPr>
+                </w:pPr>
+                <w:r>
+                  <w:rPr>
+                    <w:rFonts w:ascii="Arial" w:eastAsiaTheme="minorEastAsia" w:hAnsi="Arial" w:cs="Arial"/>
+                    <w:lang w:eastAsia="es-AR"/>
+                  </w:rPr>
+                  <w:t>No se indican cuales son los campos obligatorios.</w:t>
+                </w:r>
+              </w:p>
+            </w:tc>
+          </w:tr>
+          <w:tr>
+            <w:tc>
+              <w:tcPr>
+                <w:tcW w:w="675" w:type="dxa"/>
+              </w:tcPr>
+              <w:p>
+                <w:pPr>
+                  <w:rPr>
+                    <w:rFonts w:ascii="Arial" w:eastAsiaTheme="minorEastAsia" w:hAnsi="Arial" w:cs="Arial"/>
+                    <w:lang w:eastAsia="es-AR"/>
+                  </w:rPr>
+                </w:pPr>
+                <w:r>
+                  <w:rPr>
+                    <w:rFonts w:ascii="Arial" w:eastAsiaTheme="minorEastAsia" w:hAnsi="Arial" w:cs="Arial"/>
+                    <w:lang w:eastAsia="es-AR"/>
+                  </w:rPr>
+                  <w:t>2</w:t>
+                </w:r>
+              </w:p>
+            </w:tc>
+            <w:tc>
+              <w:tcPr>
+                <w:tcW w:w="8303" w:type="dxa"/>
+              </w:tcPr>
+              <w:p>
+                <w:pPr>
+                  <w:rPr>
+                    <w:rFonts w:ascii="Arial" w:eastAsiaTheme="minorEastAsia" w:hAnsi="Arial" w:cs="Arial"/>
+                    <w:lang w:eastAsia="es-AR"/>
+                  </w:rPr>
+                </w:pPr>
+                <w:r>
+                  <w:rPr>
+                    <w:rFonts w:ascii="Arial" w:eastAsiaTheme="minorEastAsia" w:hAnsi="Arial" w:cs="Arial"/>
+                    <w:lang w:eastAsia="es-AR"/>
+                  </w:rPr>
+                  <w:t>El sistema no indica que el campo fecha de nacimiento debe completarse.</w:t>
+                </w:r>
+                <w:r>
+                  <w:rPr>
+                    <w:rFonts w:ascii="Arial" w:eastAsiaTheme="minorEastAsia" w:hAnsi="Arial" w:cs="Arial"/>
+                    <w:lang w:eastAsia="es-AR"/>
+                  </w:rPr>
+                  <w:t xml:space="preserve"> Si se guarda sin ingresarla el sistema emite un mensaje de error diciendo que el paciente no se guardo correctamente pero no expone la causa.</w:t>
+                </w:r>
+              </w:p>
+            </w:tc>
+          </w:tr>
+          <w:tr>
+            <w:tc>
+              <w:tcPr>
+                <w:tcW w:w="675" w:type="dxa"/>
+              </w:tcPr>
+              <w:p>
+                <w:pPr>
+                  <w:rPr>
+                    <w:rFonts w:ascii="Arial" w:eastAsiaTheme="minorEastAsia" w:hAnsi="Arial" w:cs="Arial"/>
+                    <w:lang w:eastAsia="es-AR"/>
+                  </w:rPr>
+                </w:pPr>
+                <w:r>
+                  <w:rPr>
+                    <w:rFonts w:ascii="Arial" w:eastAsiaTheme="minorEastAsia" w:hAnsi="Arial" w:cs="Arial"/>
+                    <w:lang w:eastAsia="es-AR"/>
+                  </w:rPr>
+                  <w:t>3</w:t>
+                </w:r>
+              </w:p>
+            </w:tc>
+            <w:tc>
+              <w:tcPr>
+                <w:tcW w:w="8303" w:type="dxa"/>
+              </w:tcPr>
+              <w:p>
+                <w:pPr>
+                  <w:rPr>
+                    <w:rFonts w:ascii="Arial" w:eastAsiaTheme="minorEastAsia" w:hAnsi="Arial" w:cs="Arial"/>
+                    <w:lang w:eastAsia="es-AR"/>
+                  </w:rPr>
+                </w:pPr>
+                <w:r>
+                  <w:rPr>
+                    <w:rFonts w:ascii="Arial" w:eastAsiaTheme="minorEastAsia" w:hAnsi="Arial" w:cs="Arial"/>
+                    <w:lang w:eastAsia="es-AR"/>
+                  </w:rPr>
+                  <w:t>No se verifican los tipos de datos</w:t>
+                </w:r>
+                <w:r>
+                  <w:rPr>
+                    <w:rFonts w:ascii="Arial" w:eastAsiaTheme="minorEastAsia" w:hAnsi="Arial" w:cs="Arial"/>
+                    <w:lang w:eastAsia="es-AR"/>
+                  </w:rPr>
+                  <w:t>. Se guardo un paciente con numero de documento que posee letras.</w:t>
+                </w:r>
+              </w:p>
+            </w:tc>
+          </w:tr>
+          <w:tr>
+            <w:tc>
+              <w:tcPr>
+                <w:tcW w:w="675" w:type="dxa"/>
+              </w:tcPr>
+              <w:p>
+                <w:pPr>
+                  <w:rPr>
+                    <w:rFonts w:ascii="Arial" w:eastAsiaTheme="minorEastAsia" w:hAnsi="Arial" w:cs="Arial"/>
+                    <w:lang w:eastAsia="es-AR"/>
+                  </w:rPr>
+                </w:pPr>
+                <w:r>
+                  <w:rPr>
+                    <w:rFonts w:ascii="Arial" w:eastAsiaTheme="minorEastAsia" w:hAnsi="Arial" w:cs="Arial"/>
+                    <w:lang w:eastAsia="es-AR"/>
+                  </w:rPr>
+                  <w:t>4</w:t>
+                </w:r>
+              </w:p>
+            </w:tc>
+            <w:tc>
+              <w:tcPr>
+                <w:tcW w:w="8303" w:type="dxa"/>
+              </w:tcPr>
+              <w:p>
+                <w:pPr>
+                  <w:rPr>
+                    <w:rFonts w:ascii="Arial" w:eastAsiaTheme="minorEastAsia" w:hAnsi="Arial" w:cs="Arial"/>
+                    <w:lang w:eastAsia="es-AR"/>
+                  </w:rPr>
+                </w:pPr>
+                <w:r>
+                  <w:rPr>
+                    <w:rFonts w:ascii="Arial" w:eastAsiaTheme="minorEastAsia" w:hAnsi="Arial" w:cs="Arial"/>
+                    <w:lang w:eastAsia="es-AR"/>
+                  </w:rPr>
+                  <w:t>Al querer registrar un paciente existente, e</w:t>
+                </w:r>
+                <w:r>
+                  <w:rPr>
+                    <w:rFonts w:ascii="Arial" w:eastAsiaTheme="minorEastAsia" w:hAnsi="Arial" w:cs="Arial"/>
+                    <w:lang w:eastAsia="es-AR"/>
+                  </w:rPr>
+                  <w:t>l sistema no informa a que se debe el error. Simplemente expone que no se guardo. Se borran los campos ingresados.</w:t>
+                </w:r>
+              </w:p>
+            </w:tc>
+          </w:tr>
+        </w:tbl>
+        <w:p>
+          <w:pPr>
+            <w:pStyle w:val="Ttulo2"/>
+            <w:rPr>
+              <w:rFonts w:ascii="Arial" w:eastAsiaTheme="minorEastAsia" w:hAnsi="Arial" w:cs="Arial"/>
+              <w:color w:val="auto"/>
+              <w:sz w:val="22"/>
+              <w:szCs w:val="22"/>
+            </w:rPr>
+          </w:pPr>
+        </w:p>
+        <w:tbl>
+          <w:tblPr>
+            <w:tblStyle w:val="Tablaconcuadrcula"/>
+            <w:tblW w:w="0" w:type="auto"/>
+            <w:tblLook w:val="04A0"/>
+          </w:tblPr>
+          <w:tblGrid>
+            <w:gridCol w:w="675"/>
+            <w:gridCol w:w="8303"/>
+          </w:tblGrid>
+          <w:tr>
+            <w:tc>
+              <w:tcPr>
+                <w:tcW w:w="675" w:type="dxa"/>
+                <w:shd w:val="clear" w:color="auto" w:fill="BFBFBF" w:themeFill="background1" w:themeFillShade="BF"/>
+              </w:tcPr>
+              <w:p>
+                <w:pPr>
+                  <w:rPr>
+                    <w:rFonts w:ascii="Arial" w:eastAsiaTheme="minorEastAsia" w:hAnsi="Arial" w:cs="Arial"/>
+                    <w:lang w:eastAsia="es-AR"/>
+                  </w:rPr>
+                </w:pPr>
+                <w:r>
+                  <w:rPr>
+                    <w:rFonts w:ascii="Arial" w:eastAsiaTheme="minorEastAsia" w:hAnsi="Arial" w:cs="Arial"/>
+                    <w:lang w:eastAsia="es-AR"/>
+                  </w:rPr>
+                  <w:t>Id</w:t>
+                </w:r>
+              </w:p>
+            </w:tc>
+            <w:tc>
+              <w:tcPr>
+                <w:tcW w:w="8303" w:type="dxa"/>
+                <w:shd w:val="clear" w:color="auto" w:fill="BFBFBF" w:themeFill="background1" w:themeFillShade="BF"/>
+              </w:tcPr>
+              <w:p>
+                <w:pPr>
+                  <w:rPr>
+                    <w:rFonts w:ascii="Arial" w:eastAsiaTheme="minorEastAsia" w:hAnsi="Arial" w:cs="Arial"/>
+                    <w:lang w:eastAsia="es-AR"/>
+                  </w:rPr>
+                </w:pPr>
+                <w:r>
+                  <w:rPr>
+                    <w:rFonts w:ascii="Arial" w:eastAsiaTheme="minorEastAsia" w:hAnsi="Arial" w:cs="Arial"/>
+                    <w:lang w:eastAsia="es-AR"/>
+                  </w:rPr>
+                  <w:t>Problema en el trazo fino</w:t>
+                </w:r>
+              </w:p>
+            </w:tc>
+          </w:tr>
+          <w:tr>
+            <w:tc>
+              <w:tcPr>
+                <w:tcW w:w="675" w:type="dxa"/>
+              </w:tcPr>
+              <w:p>
+                <w:pPr>
+                  <w:rPr>
+                    <w:rFonts w:ascii="Arial" w:eastAsiaTheme="minorEastAsia" w:hAnsi="Arial" w:cs="Arial"/>
+                    <w:lang w:eastAsia="es-AR"/>
+                  </w:rPr>
+                </w:pPr>
+                <w:r>
+                  <w:rPr>
+                    <w:rFonts w:ascii="Arial" w:eastAsiaTheme="minorEastAsia" w:hAnsi="Arial" w:cs="Arial"/>
+                    <w:lang w:eastAsia="es-AR"/>
+                  </w:rPr>
+                  <w:t>1</w:t>
+                </w:r>
+              </w:p>
+            </w:tc>
+            <w:tc>
+              <w:tcPr>
+                <w:tcW w:w="8303" w:type="dxa"/>
+              </w:tcPr>
+              <w:p>
+                <w:pPr>
+                  <w:rPr>
+                    <w:rFonts w:ascii="Arial" w:eastAsiaTheme="minorEastAsia" w:hAnsi="Arial" w:cs="Arial"/>
+                    <w:lang w:eastAsia="es-AR"/>
+                  </w:rPr>
+                </w:pPr>
+              </w:p>
+            </w:tc>
+          </w:tr>
+          <w:tr>
+            <w:tc>
+              <w:tcPr>
+                <w:tcW w:w="675" w:type="dxa"/>
+              </w:tcPr>
+              <w:p>
+                <w:pPr>
+                  <w:rPr>
+                    <w:rFonts w:ascii="Arial" w:eastAsiaTheme="minorEastAsia" w:hAnsi="Arial" w:cs="Arial"/>
+                    <w:lang w:eastAsia="es-AR"/>
+                  </w:rPr>
+                </w:pPr>
+                <w:r>
+                  <w:rPr>
+                    <w:rFonts w:ascii="Arial" w:eastAsiaTheme="minorEastAsia" w:hAnsi="Arial" w:cs="Arial"/>
+                    <w:lang w:eastAsia="es-AR"/>
+                  </w:rPr>
+                  <w:t>2</w:t>
+                </w:r>
+              </w:p>
+            </w:tc>
+            <w:tc>
+              <w:tcPr>
+                <w:tcW w:w="8303" w:type="dxa"/>
+              </w:tcPr>
+              <w:p>
+                <w:pPr>
+                  <w:rPr>
+                    <w:rFonts w:ascii="Arial" w:eastAsiaTheme="minorEastAsia" w:hAnsi="Arial" w:cs="Arial"/>
+                    <w:lang w:eastAsia="es-AR"/>
+                  </w:rPr>
+                </w:pPr>
+              </w:p>
+            </w:tc>
+          </w:tr>
+          <w:tr>
+            <w:tc>
+              <w:tcPr>
+                <w:tcW w:w="675" w:type="dxa"/>
+              </w:tcPr>
+              <w:p>
+                <w:pPr>
+                  <w:rPr>
+                    <w:rFonts w:ascii="Arial" w:eastAsiaTheme="minorEastAsia" w:hAnsi="Arial" w:cs="Arial"/>
+                    <w:lang w:eastAsia="es-AR"/>
+                  </w:rPr>
+                </w:pPr>
+                <w:r>
+                  <w:rPr>
+                    <w:rFonts w:ascii="Arial" w:eastAsiaTheme="minorEastAsia" w:hAnsi="Arial" w:cs="Arial"/>
+                    <w:lang w:eastAsia="es-AR"/>
+                  </w:rPr>
+                  <w:t>3</w:t>
+                </w:r>
+              </w:p>
+            </w:tc>
+            <w:tc>
+              <w:tcPr>
+                <w:tcW w:w="8303" w:type="dxa"/>
+              </w:tcPr>
+              <w:p>
+                <w:pPr>
+                  <w:rPr>
+                    <w:rFonts w:ascii="Arial" w:eastAsiaTheme="minorEastAsia" w:hAnsi="Arial" w:cs="Arial"/>
+                    <w:lang w:eastAsia="es-AR"/>
+                  </w:rPr>
+                </w:pPr>
+              </w:p>
+            </w:tc>
+          </w:tr>
+        </w:tbl>
         <w:p>
           <w:pPr>
             <w:pStyle w:val="Ttulo2"/>
@@ -1527,8 +2100,8 @@
 </file>
 
 <file path=word/endnotes.xml><?xml version="1.0" encoding="utf-8"?>
-<w:endnotes xmlns:wpc="http://schemas.microsoft.com/office/word/2010/wordprocessingCanvas" xmlns:mc="http://schemas.openxmlformats.org/markup-compatibility/2006" xmlns:o="urn:schemas-microsoft-com:office:office" xmlns:r="http://schemas.openxmlformats.org/officeDocument/2006/relationships" xmlns:m="http://schemas.openxmlformats.org/officeDocument/2006/math" xmlns:v="urn:schemas-microsoft-com:vml" xmlns:wp14="http://schemas.microsoft.com/office/word/2010/wordprocessingDrawing" xmlns:wp="http://schemas.openxmlformats.org/drawingml/2006/wordprocessingDrawing" xmlns:w10="urn:schemas-microsoft-com:office:word" xmlns:w="http://schemas.openxmlformats.org/wordprocessingml/2006/main" xmlns:w14="http://schemas.microsoft.com/office/word/2010/wordml" xmlns:w15="http://schemas.microsoft.com/office/word/2012/wordml" xmlns:wpg="http://schemas.microsoft.com/office/word/2010/wordprocessingGroup" xmlns:wpi="http://schemas.microsoft.com/office/word/2010/wordprocessingInk" xmlns:wne="http://schemas.microsoft.com/office/word/2006/wordml" xmlns:wps="http://schemas.microsoft.com/office/word/2010/wordprocessingShape" mc:Ignorable="w14 w15 wp14">
-  <w:endnote w:type="separator" w:id="-1">
+<w:endnotes xmlns:ve="http://schemas.openxmlformats.org/markup-compatibility/2006" xmlns:o="urn:schemas-microsoft-com:office:office" xmlns:r="http://schemas.openxmlformats.org/officeDocument/2006/relationships" xmlns:m="http://schemas.openxmlformats.org/officeDocument/2006/math" xmlns:v="urn:schemas-microsoft-com:vml" xmlns:wp="http://schemas.openxmlformats.org/drawingml/2006/wordprocessingDrawing" xmlns:w10="urn:schemas-microsoft-com:office:word" xmlns:w="http://schemas.openxmlformats.org/wordprocessingml/2006/main" xmlns:wne="http://schemas.microsoft.com/office/word/2006/wordml">
+  <w:endnote w:type="separator" w:id="0">
     <w:p>
       <w:pPr>
         <w:spacing w:after="0" w:line="240" w:lineRule="auto"/>
@@ -1538,7 +2111,7 @@
       </w:r>
     </w:p>
   </w:endnote>
-  <w:endnote w:type="continuationSeparator" w:id="0">
+  <w:endnote w:type="continuationSeparator" w:id="1">
     <w:p>
       <w:pPr>
         <w:spacing w:after="0" w:line="240" w:lineRule="auto"/>
@@ -1552,7 +2125,7 @@
 </file>
 
 <file path=word/footer1.xml><?xml version="1.0" encoding="utf-8"?>
-<w:ftr xmlns:wpc="http://schemas.microsoft.com/office/word/2010/wordprocessingCanvas" xmlns:mc="http://schemas.openxmlformats.org/markup-compatibility/2006" xmlns:o="urn:schemas-microsoft-com:office:office" xmlns:r="http://schemas.openxmlformats.org/officeDocument/2006/relationships" xmlns:m="http://schemas.openxmlformats.org/officeDocument/2006/math" xmlns:v="urn:schemas-microsoft-com:vml" xmlns:wp14="http://schemas.microsoft.com/office/word/2010/wordprocessingDrawing" xmlns:wp="http://schemas.openxmlformats.org/drawingml/2006/wordprocessingDrawing" xmlns:w10="urn:schemas-microsoft-com:office:word" xmlns:w="http://schemas.openxmlformats.org/wordprocessingml/2006/main" xmlns:w14="http://schemas.microsoft.com/office/word/2010/wordml" xmlns:w15="http://schemas.microsoft.com/office/word/2012/wordml" xmlns:wpg="http://schemas.microsoft.com/office/word/2010/wordprocessingGroup" xmlns:wpi="http://schemas.microsoft.com/office/word/2010/wordprocessingInk" xmlns:wne="http://schemas.microsoft.com/office/word/2006/wordml" xmlns:wps="http://schemas.microsoft.com/office/word/2010/wordprocessingShape" mc:Ignorable="w14 w15 wp14">
+<w:ftr xmlns:ve="http://schemas.openxmlformats.org/markup-compatibility/2006" xmlns:o="urn:schemas-microsoft-com:office:office" xmlns:r="http://schemas.openxmlformats.org/officeDocument/2006/relationships" xmlns:m="http://schemas.openxmlformats.org/officeDocument/2006/math" xmlns:v="urn:schemas-microsoft-com:vml" xmlns:wp="http://schemas.openxmlformats.org/drawingml/2006/wordprocessingDrawing" xmlns:w10="urn:schemas-microsoft-com:office:word" xmlns:w="http://schemas.openxmlformats.org/wordprocessingml/2006/main" xmlns:wne="http://schemas.microsoft.com/office/word/2006/wordml">
   <w:p>
     <w:pPr>
       <w:pStyle w:val="Piedepgina"/>
@@ -1604,7 +2177,7 @@
         <w:noProof/>
         <w:lang w:val="es-ES"/>
       </w:rPr>
-      <w:t>2</w:t>
+      <w:t>4</w:t>
     </w:r>
     <w:r>
       <w:rPr>
@@ -1619,38 +2192,16 @@
       </w:rPr>
       <w:t xml:space="preserve"> de </w:t>
     </w:r>
-    <w:r>
-      <w:rPr>
-        <w:rFonts w:ascii="Arial" w:hAnsi="Arial" w:cs="Arial"/>
-      </w:rPr>
-      <w:fldChar w:fldCharType="begin"/>
-    </w:r>
-    <w:r>
-      <w:rPr>
-        <w:rFonts w:ascii="Arial" w:hAnsi="Arial" w:cs="Arial"/>
-      </w:rPr>
-      <w:instrText>NUMPAGES  \* Arabic  \* MERGEFORMAT</w:instrText>
-    </w:r>
-    <w:r>
-      <w:rPr>
-        <w:rFonts w:ascii="Arial" w:hAnsi="Arial" w:cs="Arial"/>
-      </w:rPr>
-      <w:fldChar w:fldCharType="separate"/>
-    </w:r>
-    <w:r>
-      <w:rPr>
-        <w:rFonts w:ascii="Arial" w:hAnsi="Arial" w:cs="Arial"/>
-        <w:noProof/>
-        <w:lang w:val="es-ES"/>
-      </w:rPr>
-      <w:t>5</w:t>
-    </w:r>
-    <w:r>
-      <w:rPr>
-        <w:rFonts w:ascii="Arial" w:hAnsi="Arial" w:cs="Arial"/>
-      </w:rPr>
-      <w:fldChar w:fldCharType="end"/>
-    </w:r>
+    <w:fldSimple w:instr="NUMPAGES  \* Arabic  \* MERGEFORMAT">
+      <w:r>
+        <w:rPr>
+          <w:rFonts w:ascii="Arial" w:hAnsi="Arial" w:cs="Arial"/>
+          <w:noProof/>
+          <w:lang w:val="es-ES"/>
+        </w:rPr>
+        <w:t>5</w:t>
+      </w:r>
+    </w:fldSimple>
   </w:p>
   <w:p>
     <w:pPr>
@@ -1661,8 +2212,8 @@
 </file>
 
 <file path=word/footnotes.xml><?xml version="1.0" encoding="utf-8"?>
-<w:footnotes xmlns:wpc="http://schemas.microsoft.com/office/word/2010/wordprocessingCanvas" xmlns:mc="http://schemas.openxmlformats.org/markup-compatibility/2006" xmlns:o="urn:schemas-microsoft-com:office:office" xmlns:r="http://schemas.openxmlformats.org/officeDocument/2006/relationships" xmlns:m="http://schemas.openxmlformats.org/officeDocument/2006/math" xmlns:v="urn:schemas-microsoft-com:vml" xmlns:wp14="http://schemas.microsoft.com/office/word/2010/wordprocessingDrawing" xmlns:wp="http://schemas.openxmlformats.org/drawingml/2006/wordprocessingDrawing" xmlns:w10="urn:schemas-microsoft-com:office:word" xmlns:w="http://schemas.openxmlformats.org/wordprocessingml/2006/main" xmlns:w14="http://schemas.microsoft.com/office/word/2010/wordml" xmlns:w15="http://schemas.microsoft.com/office/word/2012/wordml" xmlns:wpg="http://schemas.microsoft.com/office/word/2010/wordprocessingGroup" xmlns:wpi="http://schemas.microsoft.com/office/word/2010/wordprocessingInk" xmlns:wne="http://schemas.microsoft.com/office/word/2006/wordml" xmlns:wps="http://schemas.microsoft.com/office/word/2010/wordprocessingShape" mc:Ignorable="w14 w15 wp14">
-  <w:footnote w:type="separator" w:id="-1">
+<w:footnotes xmlns:ve="http://schemas.openxmlformats.org/markup-compatibility/2006" xmlns:o="urn:schemas-microsoft-com:office:office" xmlns:r="http://schemas.openxmlformats.org/officeDocument/2006/relationships" xmlns:m="http://schemas.openxmlformats.org/officeDocument/2006/math" xmlns:v="urn:schemas-microsoft-com:vml" xmlns:wp="http://schemas.openxmlformats.org/drawingml/2006/wordprocessingDrawing" xmlns:w10="urn:schemas-microsoft-com:office:word" xmlns:w="http://schemas.openxmlformats.org/wordprocessingml/2006/main" xmlns:wne="http://schemas.microsoft.com/office/word/2006/wordml">
+  <w:footnote w:type="separator" w:id="0">
     <w:p>
       <w:pPr>
         <w:spacing w:after="0" w:line="240" w:lineRule="auto"/>
@@ -1672,7 +2223,7 @@
       </w:r>
     </w:p>
   </w:footnote>
-  <w:footnote w:type="continuationSeparator" w:id="0">
+  <w:footnote w:type="continuationSeparator" w:id="1">
     <w:p>
       <w:pPr>
         <w:spacing w:after="0" w:line="240" w:lineRule="auto"/>
@@ -1686,7 +2237,7 @@
 </file>
 
 <file path=word/header1.xml><?xml version="1.0" encoding="utf-8"?>
-<w:hdr xmlns:wpc="http://schemas.microsoft.com/office/word/2010/wordprocessingCanvas" xmlns:mc="http://schemas.openxmlformats.org/markup-compatibility/2006" xmlns:o="urn:schemas-microsoft-com:office:office" xmlns:r="http://schemas.openxmlformats.org/officeDocument/2006/relationships" xmlns:m="http://schemas.openxmlformats.org/officeDocument/2006/math" xmlns:v="urn:schemas-microsoft-com:vml" xmlns:wp14="http://schemas.microsoft.com/office/word/2010/wordprocessingDrawing" xmlns:wp="http://schemas.openxmlformats.org/drawingml/2006/wordprocessingDrawing" xmlns:w10="urn:schemas-microsoft-com:office:word" xmlns:w="http://schemas.openxmlformats.org/wordprocessingml/2006/main" xmlns:w14="http://schemas.microsoft.com/office/word/2010/wordml" xmlns:w15="http://schemas.microsoft.com/office/word/2012/wordml" xmlns:wpg="http://schemas.microsoft.com/office/word/2010/wordprocessingGroup" xmlns:wpi="http://schemas.microsoft.com/office/word/2010/wordprocessingInk" xmlns:wne="http://schemas.microsoft.com/office/word/2006/wordml" xmlns:wps="http://schemas.microsoft.com/office/word/2010/wordprocessingShape" mc:Ignorable="w14 w15 wp14">
+<w:hdr xmlns:ve="http://schemas.openxmlformats.org/markup-compatibility/2006" xmlns:o="urn:schemas-microsoft-com:office:office" xmlns:r="http://schemas.openxmlformats.org/officeDocument/2006/relationships" xmlns:m="http://schemas.openxmlformats.org/officeDocument/2006/math" xmlns:v="urn:schemas-microsoft-com:vml" xmlns:wp="http://schemas.openxmlformats.org/drawingml/2006/wordprocessingDrawing" xmlns:w10="urn:schemas-microsoft-com:office:word" xmlns:w="http://schemas.openxmlformats.org/wordprocessingml/2006/main" xmlns:wne="http://schemas.microsoft.com/office/word/2006/wordml">
   <w:tbl>
     <w:tblPr>
       <w:tblStyle w:val="Tablaconcuadrcula"/>
@@ -1700,7 +2251,7 @@
         <w:insideV w:val="single" w:sz="12" w:space="0" w:color="365F91" w:themeColor="accent1" w:themeShade="BF"/>
       </w:tblBorders>
       <w:tblLayout w:type="fixed"/>
-      <w:tblLook w:val="04A0" w:firstRow="1" w:lastRow="0" w:firstColumn="1" w:lastColumn="0" w:noHBand="0" w:noVBand="1"/>
+      <w:tblLook w:val="04A0"/>
     </w:tblPr>
     <w:tblGrid>
       <w:gridCol w:w="1696"/>
@@ -1728,7 +2279,7 @@
               <w:noProof/>
             </w:rPr>
             <w:drawing>
-              <wp:inline distT="0" distB="0" distL="0" distR="0" wp14:anchorId="01B3CC0B" wp14:editId="69A76E20">
+              <wp:inline distT="0" distB="0" distL="0" distR="0">
                 <wp:extent cx="1019160" cy="339436"/>
                 <wp:effectExtent l="0" t="0" r="0" b="3810"/>
                 <wp:docPr id="4" name="Imagen 4"/>
@@ -1746,7 +2297,7 @@
                         <a:blip r:embed="rId1">
                           <a:extLst>
                             <a:ext uri="{28A0092B-C50C-407E-A947-70E740481C1C}">
-                              <a14:useLocalDpi xmlns:a14="http://schemas.microsoft.com/office/drawing/2010/main" val="0"/>
+                              <a14:useLocalDpi xmlns:a14="http://schemas.microsoft.com/office/drawing/2010/main" xmlns:wps="http://schemas.microsoft.com/office/word/2010/wordprocessingShape" xmlns:wpi="http://schemas.microsoft.com/office/word/2010/wordprocessingInk" xmlns:wpg="http://schemas.microsoft.com/office/word/2010/wordprocessingGroup" xmlns:w15="http://schemas.microsoft.com/office/word/2012/wordml" xmlns:w14="http://schemas.microsoft.com/office/word/2010/wordml" xmlns:w="http://schemas.openxmlformats.org/wordprocessingml/2006/main" xmlns:w10="urn:schemas-microsoft-com:office:word" xmlns:wp14="http://schemas.microsoft.com/office/word/2010/wordprocessingDrawing" xmlns:v="urn:schemas-microsoft-com:vml" xmlns:o="urn:schemas-microsoft-com:office:office" xmlns:mc="http://schemas.openxmlformats.org/markup-compatibility/2006" xmlns:wpc="http://schemas.microsoft.com/office/word/2010/wordprocessingCanvas" xmlns="" val="0"/>
                             </a:ext>
                           </a:extLst>
                         </a:blip>
@@ -1872,7 +2423,7 @@
 </file>
 
 <file path=word/numbering.xml><?xml version="1.0" encoding="utf-8"?>
-<w:numbering xmlns:wpc="http://schemas.microsoft.com/office/word/2010/wordprocessingCanvas" xmlns:mc="http://schemas.openxmlformats.org/markup-compatibility/2006" xmlns:o="urn:schemas-microsoft-com:office:office" xmlns:r="http://schemas.openxmlformats.org/officeDocument/2006/relationships" xmlns:m="http://schemas.openxmlformats.org/officeDocument/2006/math" xmlns:v="urn:schemas-microsoft-com:vml" xmlns:wp14="http://schemas.microsoft.com/office/word/2010/wordprocessingDrawing" xmlns:wp="http://schemas.openxmlformats.org/drawingml/2006/wordprocessingDrawing" xmlns:w10="urn:schemas-microsoft-com:office:word" xmlns:w="http://schemas.openxmlformats.org/wordprocessingml/2006/main" xmlns:w14="http://schemas.microsoft.com/office/word/2010/wordml" xmlns:w15="http://schemas.microsoft.com/office/word/2012/wordml" xmlns:wpg="http://schemas.microsoft.com/office/word/2010/wordprocessingGroup" xmlns:wpi="http://schemas.microsoft.com/office/word/2010/wordprocessingInk" xmlns:wne="http://schemas.microsoft.com/office/word/2006/wordml" xmlns:wps="http://schemas.microsoft.com/office/word/2010/wordprocessingShape" mc:Ignorable="w14 w15 wp14">
+<w:numbering xmlns:ve="http://schemas.openxmlformats.org/markup-compatibility/2006" xmlns:o="urn:schemas-microsoft-com:office:office" xmlns:r="http://schemas.openxmlformats.org/officeDocument/2006/relationships" xmlns:m="http://schemas.openxmlformats.org/officeDocument/2006/math" xmlns:v="urn:schemas-microsoft-com:vml" xmlns:wp="http://schemas.openxmlformats.org/drawingml/2006/wordprocessingDrawing" xmlns:w10="urn:schemas-microsoft-com:office:word" xmlns:w="http://schemas.openxmlformats.org/wordprocessingml/2006/main" xmlns:wne="http://schemas.microsoft.com/office/word/2006/wordml">
   <w:abstractNum w:abstractNumId="0">
     <w:nsid w:val="48A072D0"/>
     <w:multiLevelType w:val="hybridMultilevel"/>
@@ -2110,7 +2661,7 @@
 </file>
 
 <file path=word/styles.xml><?xml version="1.0" encoding="utf-8"?>
-<w:styles xmlns:mc="http://schemas.openxmlformats.org/markup-compatibility/2006" xmlns:r="http://schemas.openxmlformats.org/officeDocument/2006/relationships" xmlns:w="http://schemas.openxmlformats.org/wordprocessingml/2006/main" xmlns:w14="http://schemas.microsoft.com/office/word/2010/wordml" xmlns:w15="http://schemas.microsoft.com/office/word/2012/wordml" mc:Ignorable="w14 w15">
+<w:styles xmlns:r="http://schemas.openxmlformats.org/officeDocument/2006/relationships" xmlns:w="http://schemas.openxmlformats.org/wordprocessingml/2006/main">
   <w:docDefaults>
     <w:rPrDefault>
       <w:rPr>
@@ -2126,382 +2677,149 @@
       </w:pPr>
     </w:pPrDefault>
   </w:docDefaults>
-  <w:latentStyles w:defLockedState="0" w:defUIPriority="99" w:defSemiHidden="0" w:defUnhideWhenUsed="0" w:defQFormat="0" w:count="371">
-    <w:lsdException w:name="Normal" w:uiPriority="0" w:qFormat="1"/>
-    <w:lsdException w:name="heading 1" w:uiPriority="9" w:qFormat="1"/>
-    <w:lsdException w:name="heading 2" w:semiHidden="1" w:uiPriority="9" w:unhideWhenUsed="1" w:qFormat="1"/>
-    <w:lsdException w:name="heading 3" w:semiHidden="1" w:uiPriority="9" w:unhideWhenUsed="1" w:qFormat="1"/>
-    <w:lsdException w:name="heading 4" w:semiHidden="1" w:uiPriority="9" w:unhideWhenUsed="1" w:qFormat="1"/>
-    <w:lsdException w:name="heading 5" w:semiHidden="1" w:uiPriority="9" w:unhideWhenUsed="1" w:qFormat="1"/>
-    <w:lsdException w:name="heading 6" w:semiHidden="1" w:uiPriority="9" w:unhideWhenUsed="1" w:qFormat="1"/>
-    <w:lsdException w:name="heading 7" w:semiHidden="1" w:uiPriority="9" w:unhideWhenUsed="1" w:qFormat="1"/>
-    <w:lsdException w:name="heading 8" w:semiHidden="1" w:uiPriority="9" w:unhideWhenUsed="1" w:qFormat="1"/>
-    <w:lsdException w:name="heading 9" w:semiHidden="1" w:uiPriority="9" w:unhideWhenUsed="1" w:qFormat="1"/>
-    <w:lsdException w:name="index 1" w:semiHidden="1" w:unhideWhenUsed="1"/>
-    <w:lsdException w:name="index 2" w:semiHidden="1" w:unhideWhenUsed="1"/>
-    <w:lsdException w:name="index 3" w:semiHidden="1" w:unhideWhenUsed="1"/>
-    <w:lsdException w:name="index 4" w:semiHidden="1" w:unhideWhenUsed="1"/>
-    <w:lsdException w:name="index 5" w:semiHidden="1" w:unhideWhenUsed="1"/>
-    <w:lsdException w:name="index 6" w:semiHidden="1" w:unhideWhenUsed="1"/>
-    <w:lsdException w:name="index 7" w:semiHidden="1" w:unhideWhenUsed="1"/>
-    <w:lsdException w:name="index 8" w:semiHidden="1" w:unhideWhenUsed="1"/>
-    <w:lsdException w:name="index 9" w:semiHidden="1" w:unhideWhenUsed="1"/>
-    <w:lsdException w:name="toc 1" w:semiHidden="1" w:uiPriority="39" w:unhideWhenUsed="1"/>
-    <w:lsdException w:name="toc 2" w:semiHidden="1" w:uiPriority="39" w:unhideWhenUsed="1"/>
-    <w:lsdException w:name="toc 3" w:semiHidden="1" w:uiPriority="39" w:unhideWhenUsed="1"/>
-    <w:lsdException w:name="toc 4" w:semiHidden="1" w:uiPriority="39" w:unhideWhenUsed="1"/>
-    <w:lsdException w:name="toc 5" w:semiHidden="1" w:uiPriority="39" w:unhideWhenUsed="1"/>
-    <w:lsdException w:name="toc 6" w:semiHidden="1" w:uiPriority="39" w:unhideWhenUsed="1"/>
-    <w:lsdException w:name="toc 7" w:semiHidden="1" w:uiPriority="39" w:unhideWhenUsed="1"/>
-    <w:lsdException w:name="toc 8" w:semiHidden="1" w:uiPriority="39" w:unhideWhenUsed="1"/>
-    <w:lsdException w:name="toc 9" w:semiHidden="1" w:uiPriority="39" w:unhideWhenUsed="1"/>
-    <w:lsdException w:name="Normal Indent" w:semiHidden="1" w:unhideWhenUsed="1"/>
-    <w:lsdException w:name="footnote text" w:semiHidden="1" w:unhideWhenUsed="1"/>
-    <w:lsdException w:name="annotation text" w:semiHidden="1" w:unhideWhenUsed="1"/>
-    <w:lsdException w:name="header" w:semiHidden="1" w:unhideWhenUsed="1"/>
-    <w:lsdException w:name="footer" w:semiHidden="1" w:unhideWhenUsed="1"/>
-    <w:lsdException w:name="index heading" w:semiHidden="1" w:unhideWhenUsed="1"/>
-    <w:lsdException w:name="caption" w:semiHidden="1" w:uiPriority="35" w:unhideWhenUsed="1" w:qFormat="1"/>
-    <w:lsdException w:name="table of figures" w:semiHidden="1" w:unhideWhenUsed="1"/>
-    <w:lsdException w:name="envelope address" w:semiHidden="1" w:unhideWhenUsed="1"/>
-    <w:lsdException w:name="envelope return" w:semiHidden="1" w:unhideWhenUsed="1"/>
-    <w:lsdException w:name="footnote reference" w:semiHidden="1" w:unhideWhenUsed="1"/>
-    <w:lsdException w:name="annotation reference" w:semiHidden="1" w:unhideWhenUsed="1"/>
-    <w:lsdException w:name="line number" w:semiHidden="1" w:unhideWhenUsed="1"/>
-    <w:lsdException w:name="page number" w:semiHidden="1" w:unhideWhenUsed="1"/>
-    <w:lsdException w:name="endnote reference" w:semiHidden="1" w:unhideWhenUsed="1"/>
-    <w:lsdException w:name="endnote text" w:semiHidden="1" w:unhideWhenUsed="1"/>
-    <w:lsdException w:name="table of authorities" w:semiHidden="1" w:unhideWhenUsed="1"/>
-    <w:lsdException w:name="macro" w:semiHidden="1" w:unhideWhenUsed="1"/>
-    <w:lsdException w:name="toa heading" w:semiHidden="1" w:unhideWhenUsed="1"/>
-    <w:lsdException w:name="List" w:semiHidden="1" w:unhideWhenUsed="1"/>
-    <w:lsdException w:name="List Bullet" w:semiHidden="1" w:unhideWhenUsed="1"/>
-    <w:lsdException w:name="List Number" w:semiHidden="1" w:unhideWhenUsed="1"/>
-    <w:lsdException w:name="List 2" w:semiHidden="1" w:unhideWhenUsed="1"/>
-    <w:lsdException w:name="List 3" w:semiHidden="1" w:unhideWhenUsed="1"/>
-    <w:lsdException w:name="List 4" w:semiHidden="1" w:unhideWhenUsed="1"/>
-    <w:lsdException w:name="List 5" w:semiHidden="1" w:unhideWhenUsed="1"/>
-    <w:lsdException w:name="List Bullet 2" w:semiHidden="1" w:unhideWhenUsed="1"/>
-    <w:lsdException w:name="List Bullet 3" w:semiHidden="1" w:unhideWhenUsed="1"/>
-    <w:lsdException w:name="List Bullet 4" w:semiHidden="1" w:unhideWhenUsed="1"/>
-    <w:lsdException w:name="List Bullet 5" w:semiHidden="1" w:unhideWhenUsed="1"/>
-    <w:lsdException w:name="List Number 2" w:semiHidden="1" w:unhideWhenUsed="1"/>
-    <w:lsdException w:name="List Number 3" w:semiHidden="1" w:unhideWhenUsed="1"/>
-    <w:lsdException w:name="List Number 4" w:semiHidden="1" w:unhideWhenUsed="1"/>
-    <w:lsdException w:name="List Number 5" w:semiHidden="1" w:unhideWhenUsed="1"/>
-    <w:lsdException w:name="Title" w:uiPriority="10" w:qFormat="1"/>
-    <w:lsdException w:name="Closing" w:semiHidden="1" w:unhideWhenUsed="1"/>
-    <w:lsdException w:name="Signature" w:semiHidden="1" w:unhideWhenUsed="1"/>
-    <w:lsdException w:name="Default Paragraph Font" w:semiHidden="1" w:uiPriority="1" w:unhideWhenUsed="1"/>
-    <w:lsdException w:name="Body Text" w:semiHidden="1" w:unhideWhenUsed="1"/>
-    <w:lsdException w:name="Body Text Indent" w:semiHidden="1" w:unhideWhenUsed="1"/>
-    <w:lsdException w:name="List Continue" w:semiHidden="1" w:unhideWhenUsed="1"/>
-    <w:lsdException w:name="List Continue 2" w:semiHidden="1" w:unhideWhenUsed="1"/>
-    <w:lsdException w:name="List Continue 3" w:semiHidden="1" w:unhideWhenUsed="1"/>
-    <w:lsdException w:name="List Continue 4" w:semiHidden="1" w:unhideWhenUsed="1"/>
-    <w:lsdException w:name="List Continue 5" w:semiHidden="1" w:unhideWhenUsed="1"/>
-    <w:lsdException w:name="Message Header" w:semiHidden="1" w:unhideWhenUsed="1"/>
-    <w:lsdException w:name="Subtitle" w:uiPriority="11" w:qFormat="1"/>
-    <w:lsdException w:name="Salutation" w:semiHidden="1" w:unhideWhenUsed="1"/>
-    <w:lsdException w:name="Date" w:semiHidden="1" w:unhideWhenUsed="1"/>
-    <w:lsdException w:name="Body Text First Indent" w:semiHidden="1" w:unhideWhenUsed="1"/>
-    <w:lsdException w:name="Body Text First Indent 2" w:semiHidden="1" w:unhideWhenUsed="1"/>
-    <w:lsdException w:name="Note Heading" w:semiHidden="1" w:unhideWhenUsed="1"/>
-    <w:lsdException w:name="Body Text 2" w:semiHidden="1" w:unhideWhenUsed="1"/>
-    <w:lsdException w:name="Body Text 3" w:semiHidden="1" w:unhideWhenUsed="1"/>
-    <w:lsdException w:name="Body Text Indent 2" w:semiHidden="1" w:unhideWhenUsed="1"/>
-    <w:lsdException w:name="Body Text Indent 3" w:semiHidden="1" w:unhideWhenUsed="1"/>
-    <w:lsdException w:name="Block Text" w:semiHidden="1" w:unhideWhenUsed="1"/>
-    <w:lsdException w:name="Hyperlink" w:semiHidden="1" w:unhideWhenUsed="1"/>
-    <w:lsdException w:name="FollowedHyperlink" w:semiHidden="1" w:unhideWhenUsed="1"/>
-    <w:lsdException w:name="Strong" w:uiPriority="22" w:qFormat="1"/>
-    <w:lsdException w:name="Emphasis" w:uiPriority="20" w:qFormat="1"/>
-    <w:lsdException w:name="Document Map" w:semiHidden="1" w:unhideWhenUsed="1"/>
-    <w:lsdException w:name="Plain Text" w:semiHidden="1" w:unhideWhenUsed="1"/>
-    <w:lsdException w:name="E-mail Signature" w:semiHidden="1" w:unhideWhenUsed="1"/>
-    <w:lsdException w:name="HTML Top of Form" w:semiHidden="1" w:unhideWhenUsed="1"/>
-    <w:lsdException w:name="HTML Bottom of Form" w:semiHidden="1" w:unhideWhenUsed="1"/>
-    <w:lsdException w:name="Normal (Web)" w:semiHidden="1" w:unhideWhenUsed="1"/>
-    <w:lsdException w:name="HTML Acronym" w:semiHidden="1" w:unhideWhenUsed="1"/>
-    <w:lsdException w:name="HTML Address" w:semiHidden="1" w:unhideWhenUsed="1"/>
-    <w:lsdException w:name="HTML Cite" w:semiHidden="1" w:unhideWhenUsed="1"/>
-    <w:lsdException w:name="HTML Code" w:semiHidden="1" w:unhideWhenUsed="1"/>
-    <w:lsdException w:name="HTML Definition" w:semiHidden="1" w:unhideWhenUsed="1"/>
-    <w:lsdException w:name="HTML Keyboard" w:semiHidden="1" w:unhideWhenUsed="1"/>
-    <w:lsdException w:name="HTML Preformatted" w:semiHidden="1" w:unhideWhenUsed="1"/>
-    <w:lsdException w:name="HTML Sample" w:semiHidden="1" w:unhideWhenUsed="1"/>
-    <w:lsdException w:name="HTML Typewriter" w:semiHidden="1" w:unhideWhenUsed="1"/>
-    <w:lsdException w:name="HTML Variable" w:semiHidden="1" w:unhideWhenUsed="1"/>
-    <w:lsdException w:name="Normal Table" w:semiHidden="1" w:unhideWhenUsed="1"/>
-    <w:lsdException w:name="annotation subject" w:semiHidden="1" w:unhideWhenUsed="1"/>
-    <w:lsdException w:name="No List" w:semiHidden="1" w:unhideWhenUsed="1"/>
-    <w:lsdException w:name="Outline List 1" w:semiHidden="1" w:unhideWhenUsed="1"/>
-    <w:lsdException w:name="Outline List 2" w:semiHidden="1" w:unhideWhenUsed="1"/>
-    <w:lsdException w:name="Outline List 3" w:semiHidden="1" w:unhideWhenUsed="1"/>
-    <w:lsdException w:name="Table Simple 1" w:semiHidden="1" w:unhideWhenUsed="1"/>
-    <w:lsdException w:name="Table Simple 2" w:semiHidden="1" w:unhideWhenUsed="1"/>
-    <w:lsdException w:name="Table Simple 3" w:semiHidden="1" w:unhideWhenUsed="1"/>
-    <w:lsdException w:name="Table Classic 1" w:semiHidden="1" w:unhideWhenUsed="1"/>
-    <w:lsdException w:name="Table Classic 2" w:semiHidden="1" w:unhideWhenUsed="1"/>
-    <w:lsdException w:name="Table Classic 3" w:semiHidden="1" w:unhideWhenUsed="1"/>
-    <w:lsdException w:name="Table Classic 4" w:semiHidden="1" w:unhideWhenUsed="1"/>
-    <w:lsdException w:name="Table Colorful 1" w:semiHidden="1" w:unhideWhenUsed="1"/>
-    <w:lsdException w:name="Table Colorful 2" w:semiHidden="1" w:unhideWhenUsed="1"/>
-    <w:lsdException w:name="Table Colorful 3" w:semiHidden="1" w:unhideWhenUsed="1"/>
-    <w:lsdException w:name="Table Columns 1" w:semiHidden="1" w:unhideWhenUsed="1"/>
-    <w:lsdException w:name="Table Columns 2" w:semiHidden="1" w:unhideWhenUsed="1"/>
-    <w:lsdException w:name="Table Columns 3" w:semiHidden="1" w:unhideWhenUsed="1"/>
-    <w:lsdException w:name="Table Columns 4" w:semiHidden="1" w:unhideWhenUsed="1"/>
-    <w:lsdException w:name="Table Columns 5" w:semiHidden="1" w:unhideWhenUsed="1"/>
-    <w:lsdException w:name="Table Grid 1" w:semiHidden="1" w:unhideWhenUsed="1"/>
-    <w:lsdException w:name="Table Grid 2" w:semiHidden="1" w:unhideWhenUsed="1"/>
-    <w:lsdException w:name="Table Grid 3" w:semiHidden="1" w:unhideWhenUsed="1"/>
-    <w:lsdException w:name="Table Grid 4" w:semiHidden="1" w:unhideWhenUsed="1"/>
-    <w:lsdException w:name="Table Grid 5" w:semiHidden="1" w:unhideWhenUsed="1"/>
-    <w:lsdException w:name="Table Grid 6" w:semiHidden="1" w:unhideWhenUsed="1"/>
-    <w:lsdException w:name="Table Grid 7" w:semiHidden="1" w:unhideWhenUsed="1"/>
-    <w:lsdException w:name="Table Grid 8" w:semiHidden="1" w:unhideWhenUsed="1"/>
-    <w:lsdException w:name="Table List 1" w:semiHidden="1" w:unhideWhenUsed="1"/>
-    <w:lsdException w:name="Table List 2" w:semiHidden="1" w:unhideWhenUsed="1"/>
-    <w:lsdException w:name="Table List 3" w:semiHidden="1" w:unhideWhenUsed="1"/>
-    <w:lsdException w:name="Table List 4" w:semiHidden="1" w:unhideWhenUsed="1"/>
-    <w:lsdException w:name="Table List 5" w:semiHidden="1" w:unhideWhenUsed="1"/>
-    <w:lsdException w:name="Table List 6" w:semiHidden="1" w:unhideWhenUsed="1"/>
-    <w:lsdException w:name="Table List 7" w:semiHidden="1" w:unhideWhenUsed="1"/>
-    <w:lsdException w:name="Table List 8" w:semiHidden="1" w:unhideWhenUsed="1"/>
-    <w:lsdException w:name="Table 3D effects 1" w:semiHidden="1" w:unhideWhenUsed="1"/>
-    <w:lsdException w:name="Table 3D effects 2" w:semiHidden="1" w:unhideWhenUsed="1"/>
-    <w:lsdException w:name="Table 3D effects 3" w:semiHidden="1" w:unhideWhenUsed="1"/>
-    <w:lsdException w:name="Table Contemporary" w:semiHidden="1" w:unhideWhenUsed="1"/>
-    <w:lsdException w:name="Table Elegant" w:semiHidden="1" w:unhideWhenUsed="1"/>
-    <w:lsdException w:name="Table Professional" w:semiHidden="1" w:unhideWhenUsed="1"/>
-    <w:lsdException w:name="Table Subtle 1" w:semiHidden="1" w:unhideWhenUsed="1"/>
-    <w:lsdException w:name="Table Subtle 2" w:semiHidden="1" w:unhideWhenUsed="1"/>
-    <w:lsdException w:name="Table Web 1" w:semiHidden="1" w:unhideWhenUsed="1"/>
-    <w:lsdException w:name="Table Web 2" w:semiHidden="1" w:unhideWhenUsed="1"/>
-    <w:lsdException w:name="Table Web 3" w:semiHidden="1" w:unhideWhenUsed="1"/>
-    <w:lsdException w:name="Balloon Text" w:semiHidden="1" w:unhideWhenUsed="1"/>
-    <w:lsdException w:name="Table Grid" w:uiPriority="39"/>
-    <w:lsdException w:name="Table Theme" w:semiHidden="1" w:unhideWhenUsed="1"/>
-    <w:lsdException w:name="Placeholder Text" w:semiHidden="1"/>
-    <w:lsdException w:name="No Spacing" w:uiPriority="1" w:qFormat="1"/>
-    <w:lsdException w:name="Light Shading" w:uiPriority="60"/>
-    <w:lsdException w:name="Light List" w:uiPriority="61"/>
-    <w:lsdException w:name="Light Grid" w:uiPriority="62"/>
-    <w:lsdException w:name="Medium Shading 1" w:uiPriority="63"/>
-    <w:lsdException w:name="Medium Shading 2" w:uiPriority="64"/>
-    <w:lsdException w:name="Medium List 1" w:uiPriority="65"/>
-    <w:lsdException w:name="Medium List 2" w:uiPriority="66"/>
-    <w:lsdException w:name="Medium Grid 1" w:uiPriority="67"/>
-    <w:lsdException w:name="Medium Grid 2" w:uiPriority="68"/>
-    <w:lsdException w:name="Medium Grid 3" w:uiPriority="69"/>
-    <w:lsdException w:name="Dark List" w:uiPriority="70"/>
-    <w:lsdException w:name="Colorful Shading" w:uiPriority="71"/>
-    <w:lsdException w:name="Colorful List" w:uiPriority="72"/>
-    <w:lsdException w:name="Colorful Grid" w:uiPriority="73"/>
-    <w:lsdException w:name="Light Shading Accent 1" w:uiPriority="60"/>
-    <w:lsdException w:name="Light List Accent 1" w:uiPriority="61"/>
-    <w:lsdException w:name="Light Grid Accent 1" w:uiPriority="62"/>
-    <w:lsdException w:name="Medium Shading 1 Accent 1" w:uiPriority="63"/>
-    <w:lsdException w:name="Medium Shading 2 Accent 1" w:uiPriority="64"/>
-    <w:lsdException w:name="Medium List 1 Accent 1" w:uiPriority="65"/>
-    <w:lsdException w:name="Revision" w:semiHidden="1"/>
-    <w:lsdException w:name="List Paragraph" w:uiPriority="34" w:qFormat="1"/>
-    <w:lsdException w:name="Quote" w:uiPriority="29" w:qFormat="1"/>
-    <w:lsdException w:name="Intense Quote" w:uiPriority="30" w:qFormat="1"/>
-    <w:lsdException w:name="Medium List 2 Accent 1" w:uiPriority="66"/>
-    <w:lsdException w:name="Medium Grid 1 Accent 1" w:uiPriority="67"/>
-    <w:lsdException w:name="Medium Grid 2 Accent 1" w:uiPriority="68"/>
-    <w:lsdException w:name="Medium Grid 3 Accent 1" w:uiPriority="69"/>
-    <w:lsdException w:name="Dark List Accent 1" w:uiPriority="70"/>
-    <w:lsdException w:name="Colorful Shading Accent 1" w:uiPriority="71"/>
-    <w:lsdException w:name="Colorful List Accent 1" w:uiPriority="72"/>
-    <w:lsdException w:name="Colorful Grid Accent 1" w:uiPriority="73"/>
-    <w:lsdException w:name="Light Shading Accent 2" w:uiPriority="60"/>
-    <w:lsdException w:name="Light List Accent 2" w:uiPriority="61"/>
-    <w:lsdException w:name="Light Grid Accent 2" w:uiPriority="62"/>
-    <w:lsdException w:name="Medium Shading 1 Accent 2" w:uiPriority="63"/>
-    <w:lsdException w:name="Medium Shading 2 Accent 2" w:uiPriority="64"/>
-    <w:lsdException w:name="Medium List 1 Accent 2" w:uiPriority="65"/>
-    <w:lsdException w:name="Medium List 2 Accent 2" w:uiPriority="66"/>
-    <w:lsdException w:name="Medium Grid 1 Accent 2" w:uiPriority="67"/>
-    <w:lsdException w:name="Medium Grid 2 Accent 2" w:uiPriority="68"/>
-    <w:lsdException w:name="Medium Grid 3 Accent 2" w:uiPriority="69"/>
-    <w:lsdException w:name="Dark List Accent 2" w:uiPriority="70"/>
-    <w:lsdException w:name="Colorful Shading Accent 2" w:uiPriority="71"/>
-    <w:lsdException w:name="Colorful List Accent 2" w:uiPriority="72"/>
-    <w:lsdException w:name="Colorful Grid Accent 2" w:uiPriority="73"/>
-    <w:lsdException w:name="Light Shading Accent 3" w:uiPriority="60"/>
-    <w:lsdException w:name="Light List Accent 3" w:uiPriority="61"/>
-    <w:lsdException w:name="Light Grid Accent 3" w:uiPriority="62"/>
-    <w:lsdException w:name="Medium Shading 1 Accent 3" w:uiPriority="63"/>
-    <w:lsdException w:name="Medium Shading 2 Accent 3" w:uiPriority="64"/>
-    <w:lsdException w:name="Medium List 1 Accent 3" w:uiPriority="65"/>
-    <w:lsdException w:name="Medium List 2 Accent 3" w:uiPriority="66"/>
-    <w:lsdException w:name="Medium Grid 1 Accent 3" w:uiPriority="67"/>
-    <w:lsdException w:name="Medium Grid 2 Accent 3" w:uiPriority="68"/>
-    <w:lsdException w:name="Medium Grid 3 Accent 3" w:uiPriority="69"/>
-    <w:lsdException w:name="Dark List Accent 3" w:uiPriority="70"/>
-    <w:lsdException w:name="Colorful Shading Accent 3" w:uiPriority="71"/>
-    <w:lsdException w:name="Colorful List Accent 3" w:uiPriority="72"/>
-    <w:lsdException w:name="Colorful Grid Accent 3" w:uiPriority="73"/>
-    <w:lsdException w:name="Light Shading Accent 4" w:uiPriority="60"/>
-    <w:lsdException w:name="Light List Accent 4" w:uiPriority="61"/>
-    <w:lsdException w:name="Light Grid Accent 4" w:uiPriority="62"/>
-    <w:lsdException w:name="Medium Shading 1 Accent 4" w:uiPriority="63"/>
-    <w:lsdException w:name="Medium Shading 2 Accent 4" w:uiPriority="64"/>
-    <w:lsdException w:name="Medium List 1 Accent 4" w:uiPriority="65"/>
-    <w:lsdException w:name="Medium List 2 Accent 4" w:uiPriority="66"/>
-    <w:lsdException w:name="Medium Grid 1 Accent 4" w:uiPriority="67"/>
-    <w:lsdException w:name="Medium Grid 2 Accent 4" w:uiPriority="68"/>
-    <w:lsdException w:name="Medium Grid 3 Accent 4" w:uiPriority="69"/>
-    <w:lsdException w:name="Dark List Accent 4" w:uiPriority="70"/>
-    <w:lsdException w:name="Colorful Shading Accent 4" w:uiPriority="71"/>
-    <w:lsdException w:name="Colorful List Accent 4" w:uiPriority="72"/>
-    <w:lsdException w:name="Colorful Grid Accent 4" w:uiPriority="73"/>
-    <w:lsdException w:name="Light Shading Accent 5" w:uiPriority="60"/>
-    <w:lsdException w:name="Light List Accent 5" w:uiPriority="61"/>
-    <w:lsdException w:name="Light Grid Accent 5" w:uiPriority="62"/>
-    <w:lsdException w:name="Medium Shading 1 Accent 5" w:uiPriority="63"/>
-    <w:lsdException w:name="Medium Shading 2 Accent 5" w:uiPriority="64"/>
-    <w:lsdException w:name="Medium List 1 Accent 5" w:uiPriority="65"/>
-    <w:lsdException w:name="Medium List 2 Accent 5" w:uiPriority="66"/>
-    <w:lsdException w:name="Medium Grid 1 Accent 5" w:uiPriority="67"/>
-    <w:lsdException w:name="Medium Grid 2 Accent 5" w:uiPriority="68"/>
-    <w:lsdException w:name="Medium Grid 3 Accent 5" w:uiPriority="69"/>
-    <w:lsdException w:name="Dark List Accent 5" w:uiPriority="70"/>
-    <w:lsdException w:name="Colorful Shading Accent 5" w:uiPriority="71"/>
-    <w:lsdException w:name="Colorful List Accent 5" w:uiPriority="72"/>
-    <w:lsdException w:name="Colorful Grid Accent 5" w:uiPriority="73"/>
-    <w:lsdException w:name="Light Shading Accent 6" w:uiPriority="60"/>
-    <w:lsdException w:name="Light List Accent 6" w:uiPriority="61"/>
-    <w:lsdException w:name="Light Grid Accent 6" w:uiPriority="62"/>
-    <w:lsdException w:name="Medium Shading 1 Accent 6" w:uiPriority="63"/>
-    <w:lsdException w:name="Medium Shading 2 Accent 6" w:uiPriority="64"/>
-    <w:lsdException w:name="Medium List 1 Accent 6" w:uiPriority="65"/>
-    <w:lsdException w:name="Medium List 2 Accent 6" w:uiPriority="66"/>
-    <w:lsdException w:name="Medium Grid 1 Accent 6" w:uiPriority="67"/>
-    <w:lsdException w:name="Medium Grid 2 Accent 6" w:uiPriority="68"/>
-    <w:lsdException w:name="Medium Grid 3 Accent 6" w:uiPriority="69"/>
-    <w:lsdException w:name="Dark List Accent 6" w:uiPriority="70"/>
-    <w:lsdException w:name="Colorful Shading Accent 6" w:uiPriority="71"/>
-    <w:lsdException w:name="Colorful List Accent 6" w:uiPriority="72"/>
-    <w:lsdException w:name="Colorful Grid Accent 6" w:uiPriority="73"/>
-    <w:lsdException w:name="Subtle Emphasis" w:uiPriority="19" w:qFormat="1"/>
-    <w:lsdException w:name="Intense Emphasis" w:uiPriority="21" w:qFormat="1"/>
-    <w:lsdException w:name="Subtle Reference" w:uiPriority="31" w:qFormat="1"/>
-    <w:lsdException w:name="Intense Reference" w:uiPriority="32" w:qFormat="1"/>
-    <w:lsdException w:name="Book Title" w:uiPriority="33" w:qFormat="1"/>
-    <w:lsdException w:name="Bibliography" w:semiHidden="1" w:uiPriority="37" w:unhideWhenUsed="1"/>
-    <w:lsdException w:name="TOC Heading" w:semiHidden="1" w:uiPriority="39" w:unhideWhenUsed="1" w:qFormat="1"/>
-    <w:lsdException w:name="Plain Table 1" w:uiPriority="41"/>
-    <w:lsdException w:name="Plain Table 2" w:uiPriority="42"/>
-    <w:lsdException w:name="Plain Table 3" w:uiPriority="43"/>
-    <w:lsdException w:name="Plain Table 4" w:uiPriority="44"/>
-    <w:lsdException w:name="Plain Table 5" w:uiPriority="45"/>
-    <w:lsdException w:name="Grid Table Light" w:uiPriority="40"/>
-    <w:lsdException w:name="Grid Table 1 Light" w:uiPriority="46"/>
-    <w:lsdException w:name="Grid Table 2" w:uiPriority="47"/>
-    <w:lsdException w:name="Grid Table 3" w:uiPriority="48"/>
-    <w:lsdException w:name="Grid Table 4" w:uiPriority="49"/>
-    <w:lsdException w:name="Grid Table 5 Dark" w:uiPriority="50"/>
-    <w:lsdException w:name="Grid Table 6 Colorful" w:uiPriority="51"/>
-    <w:lsdException w:name="Grid Table 7 Colorful" w:uiPriority="52"/>
-    <w:lsdException w:name="Grid Table 1 Light Accent 1" w:uiPriority="46"/>
-    <w:lsdException w:name="Grid Table 2 Accent 1" w:uiPriority="47"/>
-    <w:lsdException w:name="Grid Table 3 Accent 1" w:uiPriority="48"/>
-    <w:lsdException w:name="Grid Table 4 Accent 1" w:uiPriority="49"/>
-    <w:lsdException w:name="Grid Table 5 Dark Accent 1" w:uiPriority="50"/>
-    <w:lsdException w:name="Grid Table 6 Colorful Accent 1" w:uiPriority="51"/>
-    <w:lsdException w:name="Grid Table 7 Colorful Accent 1" w:uiPriority="52"/>
-    <w:lsdException w:name="Grid Table 1 Light Accent 2" w:uiPriority="46"/>
-    <w:lsdException w:name="Grid Table 2 Accent 2" w:uiPriority="47"/>
-    <w:lsdException w:name="Grid Table 3 Accent 2" w:uiPriority="48"/>
-    <w:lsdException w:name="Grid Table 4 Accent 2" w:uiPriority="49"/>
-    <w:lsdException w:name="Grid Table 5 Dark Accent 2" w:uiPriority="50"/>
-    <w:lsdException w:name="Grid Table 6 Colorful Accent 2" w:uiPriority="51"/>
-    <w:lsdException w:name="Grid Table 7 Colorful Accent 2" w:uiPriority="52"/>
-    <w:lsdException w:name="Grid Table 1 Light Accent 3" w:uiPriority="46"/>
-    <w:lsdException w:name="Grid Table 2 Accent 3" w:uiPriority="47"/>
-    <w:lsdException w:name="Grid Table 3 Accent 3" w:uiPriority="48"/>
-    <w:lsdException w:name="Grid Table 4 Accent 3" w:uiPriority="49"/>
-    <w:lsdException w:name="Grid Table 5 Dark Accent 3" w:uiPriority="50"/>
-    <w:lsdException w:name="Grid Table 6 Colorful Accent 3" w:uiPriority="51"/>
-    <w:lsdException w:name="Grid Table 7 Colorful Accent 3" w:uiPriority="52"/>
-    <w:lsdException w:name="Grid Table 1 Light Accent 4" w:uiPriority="46"/>
-    <w:lsdException w:name="Grid Table 2 Accent 4" w:uiPriority="47"/>
-    <w:lsdException w:name="Grid Table 3 Accent 4" w:uiPriority="48"/>
-    <w:lsdException w:name="Grid Table 4 Accent 4" w:uiPriority="49"/>
-    <w:lsdException w:name="Grid Table 5 Dark Accent 4" w:uiPriority="50"/>
-    <w:lsdException w:name="Grid Table 6 Colorful Accent 4" w:uiPriority="51"/>
-    <w:lsdException w:name="Grid Table 7 Colorful Accent 4" w:uiPriority="52"/>
-    <w:lsdException w:name="Grid Table 1 Light Accent 5" w:uiPriority="46"/>
-    <w:lsdException w:name="Grid Table 2 Accent 5" w:uiPriority="47"/>
-    <w:lsdException w:name="Grid Table 3 Accent 5" w:uiPriority="48"/>
-    <w:lsdException w:name="Grid Table 4 Accent 5" w:uiPriority="49"/>
-    <w:lsdException w:name="Grid Table 5 Dark Accent 5" w:uiPriority="50"/>
-    <w:lsdException w:name="Grid Table 6 Colorful Accent 5" w:uiPriority="51"/>
-    <w:lsdException w:name="Grid Table 7 Colorful Accent 5" w:uiPriority="52"/>
-    <w:lsdException w:name="Grid Table 1 Light Accent 6" w:uiPriority="46"/>
-    <w:lsdException w:name="Grid Table 2 Accent 6" w:uiPriority="47"/>
-    <w:lsdException w:name="Grid Table 3 Accent 6" w:uiPriority="48"/>
-    <w:lsdException w:name="Grid Table 4 Accent 6" w:uiPriority="49"/>
-    <w:lsdException w:name="Grid Table 5 Dark Accent 6" w:uiPriority="50"/>
-    <w:lsdException w:name="Grid Table 6 Colorful Accent 6" w:uiPriority="51"/>
-    <w:lsdException w:name="Grid Table 7 Colorful Accent 6" w:uiPriority="52"/>
-    <w:lsdException w:name="List Table 1 Light" w:uiPriority="46"/>
-    <w:lsdException w:name="List Table 2" w:uiPriority="47"/>
-    <w:lsdException w:name="List Table 3" w:uiPriority="48"/>
-    <w:lsdException w:name="List Table 4" w:uiPriority="49"/>
-    <w:lsdException w:name="List Table 5 Dark" w:uiPriority="50"/>
-    <w:lsdException w:name="List Table 6 Colorful" w:uiPriority="51"/>
-    <w:lsdException w:name="List Table 7 Colorful" w:uiPriority="52"/>
-    <w:lsdException w:name="List Table 1 Light Accent 1" w:uiPriority="46"/>
-    <w:lsdException w:name="List Table 2 Accent 1" w:uiPriority="47"/>
-    <w:lsdException w:name="List Table 3 Accent 1" w:uiPriority="48"/>
-    <w:lsdException w:name="List Table 4 Accent 1" w:uiPriority="49"/>
-    <w:lsdException w:name="List Table 5 Dark Accent 1" w:uiPriority="50"/>
-    <w:lsdException w:name="List Table 6 Colorful Accent 1" w:uiPriority="51"/>
-    <w:lsdException w:name="List Table 7 Colorful Accent 1" w:uiPriority="52"/>
-    <w:lsdException w:name="List Table 1 Light Accent 2" w:uiPriority="46"/>
-    <w:lsdException w:name="List Table 2 Accent 2" w:uiPriority="47"/>
-    <w:lsdException w:name="List Table 3 Accent 2" w:uiPriority="48"/>
-    <w:lsdException w:name="List Table 4 Accent 2" w:uiPriority="49"/>
-    <w:lsdException w:name="List Table 5 Dark Accent 2" w:uiPriority="50"/>
-    <w:lsdException w:name="List Table 6 Colorful Accent 2" w:uiPriority="51"/>
-    <w:lsdException w:name="List Table 7 Colorful Accent 2" w:uiPriority="52"/>
-    <w:lsdException w:name="List Table 1 Light Accent 3" w:uiPriority="46"/>
-    <w:lsdException w:name="List Table 2 Accent 3" w:uiPriority="47"/>
-    <w:lsdException w:name="List Table 3 Accent 3" w:uiPriority="48"/>
-    <w:lsdException w:name="List Table 4 Accent 3" w:uiPriority="49"/>
-    <w:lsdException w:name="List Table 5 Dark Accent 3" w:uiPriority="50"/>
-    <w:lsdException w:name="List Table 6 Colorful Accent 3" w:uiPriority="51"/>
-    <w:lsdException w:name="List Table 7 Colorful Accent 3" w:uiPriority="52"/>
-    <w:lsdException w:name="List Table 1 Light Accent 4" w:uiPriority="46"/>
-    <w:lsdException w:name="List Table 2 Accent 4" w:uiPriority="47"/>
-    <w:lsdException w:name="List Table 3 Accent 4" w:uiPriority="48"/>
-    <w:lsdException w:name="List Table 4 Accent 4" w:uiPriority="49"/>
-    <w:lsdException w:name="List Table 5 Dark Accent 4" w:uiPriority="50"/>
-    <w:lsdException w:name="List Table 6 Colorful Accent 4" w:uiPriority="51"/>
-    <w:lsdException w:name="List Table 7 Colorful Accent 4" w:uiPriority="52"/>
-    <w:lsdException w:name="List Table 1 Light Accent 5" w:uiPriority="46"/>
-    <w:lsdException w:name="List Table 2 Accent 5" w:uiPriority="47"/>
-    <w:lsdException w:name="List Table 3 Accent 5" w:uiPriority="48"/>
-    <w:lsdException w:name="List Table 4 Accent 5" w:uiPriority="49"/>
-    <w:lsdException w:name="List Table 5 Dark Accent 5" w:uiPriority="50"/>
-    <w:lsdException w:name="List Table 6 Colorful Accent 5" w:uiPriority="51"/>
-    <w:lsdException w:name="List Table 7 Colorful Accent 5" w:uiPriority="52"/>
-    <w:lsdException w:name="List Table 1 Light Accent 6" w:uiPriority="46"/>
-    <w:lsdException w:name="List Table 2 Accent 6" w:uiPriority="47"/>
-    <w:lsdException w:name="List Table 3 Accent 6" w:uiPriority="48"/>
-    <w:lsdException w:name="List Table 4 Accent 6" w:uiPriority="49"/>
-    <w:lsdException w:name="List Table 5 Dark Accent 6" w:uiPriority="50"/>
-    <w:lsdException w:name="List Table 6 Colorful Accent 6" w:uiPriority="51"/>
-    <w:lsdException w:name="List Table 7 Colorful Accent 6" w:uiPriority="52"/>
+  <w:latentStyles w:defLockedState="0" w:defUIPriority="99" w:defSemiHidden="1" w:defUnhideWhenUsed="1" w:defQFormat="0" w:count="267">
+    <w:lsdException w:name="Normal" w:semiHidden="0" w:uiPriority="0" w:unhideWhenUsed="0" w:qFormat="1"/>
+    <w:lsdException w:name="heading 1" w:semiHidden="0" w:uiPriority="9" w:unhideWhenUsed="0" w:qFormat="1"/>
+    <w:lsdException w:name="heading 2" w:uiPriority="9" w:qFormat="1"/>
+    <w:lsdException w:name="heading 3" w:uiPriority="9" w:qFormat="1"/>
+    <w:lsdException w:name="heading 4" w:uiPriority="9" w:qFormat="1"/>
+    <w:lsdException w:name="heading 5" w:uiPriority="9" w:qFormat="1"/>
+    <w:lsdException w:name="heading 6" w:uiPriority="9" w:qFormat="1"/>
+    <w:lsdException w:name="heading 7" w:uiPriority="9" w:qFormat="1"/>
+    <w:lsdException w:name="heading 8" w:uiPriority="9" w:qFormat="1"/>
+    <w:lsdException w:name="heading 9" w:uiPriority="9" w:qFormat="1"/>
+    <w:lsdException w:name="toc 1" w:uiPriority="39"/>
+    <w:lsdException w:name="toc 2" w:uiPriority="39"/>
+    <w:lsdException w:name="toc 3" w:uiPriority="39"/>
+    <w:lsdException w:name="toc 4" w:uiPriority="39"/>
+    <w:lsdException w:name="toc 5" w:uiPriority="39"/>
+    <w:lsdException w:name="toc 6" w:uiPriority="39"/>
+    <w:lsdException w:name="toc 7" w:uiPriority="39"/>
+    <w:lsdException w:name="toc 8" w:uiPriority="39"/>
+    <w:lsdException w:name="toc 9" w:uiPriority="39"/>
+    <w:lsdException w:name="caption" w:uiPriority="35" w:qFormat="1"/>
+    <w:lsdException w:name="Title" w:semiHidden="0" w:uiPriority="10" w:unhideWhenUsed="0" w:qFormat="1"/>
+    <w:lsdException w:name="Default Paragraph Font" w:uiPriority="1"/>
+    <w:lsdException w:name="Subtitle" w:semiHidden="0" w:uiPriority="11" w:unhideWhenUsed="0" w:qFormat="1"/>
+    <w:lsdException w:name="Strong" w:semiHidden="0" w:uiPriority="22" w:unhideWhenUsed="0" w:qFormat="1"/>
+    <w:lsdException w:name="Emphasis" w:semiHidden="0" w:uiPriority="20" w:unhideWhenUsed="0" w:qFormat="1"/>
+    <w:lsdException w:name="Table Grid" w:semiHidden="0" w:uiPriority="39" w:unhideWhenUsed="0"/>
+    <w:lsdException w:name="Placeholder Text" w:unhideWhenUsed="0"/>
+    <w:lsdException w:name="No Spacing" w:semiHidden="0" w:uiPriority="1" w:unhideWhenUsed="0" w:qFormat="1"/>
+    <w:lsdException w:name="Light Shading" w:semiHidden="0" w:uiPriority="60" w:unhideWhenUsed="0"/>
+    <w:lsdException w:name="Light List" w:semiHidden="0" w:uiPriority="61" w:unhideWhenUsed="0"/>
+    <w:lsdException w:name="Light Grid" w:semiHidden="0" w:uiPriority="62" w:unhideWhenUsed="0"/>
+    <w:lsdException w:name="Medium Shading 1" w:semiHidden="0" w:uiPriority="63" w:unhideWhenUsed="0"/>
+    <w:lsdException w:name="Medium Shading 2" w:semiHidden="0" w:uiPriority="64" w:unhideWhenUsed="0"/>
+    <w:lsdException w:name="Medium List 1" w:semiHidden="0" w:uiPriority="65" w:unhideWhenUsed="0"/>
+    <w:lsdException w:name="Medium List 2" w:semiHidden="0" w:uiPriority="66" w:unhideWhenUsed="0"/>
+    <w:lsdException w:name="Medium Grid 1" w:semiHidden="0" w:uiPriority="67" w:unhideWhenUsed="0"/>
+    <w:lsdException w:name="Medium Grid 2" w:semiHidden="0" w:uiPriority="68" w:unhideWhenUsed="0"/>
+    <w:lsdException w:name="Medium Grid 3" w:semiHidden="0" w:uiPriority="69" w:unhideWhenUsed="0"/>
+    <w:lsdException w:name="Dark List" w:semiHidden="0" w:uiPriority="70" w:unhideWhenUsed="0"/>
+    <w:lsdException w:name="Colorful Shading" w:semiHidden="0" w:uiPriority="71" w:unhideWhenUsed="0"/>
+    <w:lsdException w:name="Colorful List" w:semiHidden="0" w:uiPriority="72" w:unhideWhenUsed="0"/>
+    <w:lsdException w:name="Colorful Grid" w:semiHidden="0" w:uiPriority="73" w:unhideWhenUsed="0"/>
+    <w:lsdException w:name="Light Shading Accent 1" w:semiHidden="0" w:uiPriority="60" w:unhideWhenUsed="0"/>
+    <w:lsdException w:name="Light List Accent 1" w:semiHidden="0" w:uiPriority="61" w:unhideWhenUsed="0"/>
+    <w:lsdException w:name="Light Grid Accent 1" w:semiHidden="0" w:uiPriority="62" w:unhideWhenUsed="0"/>
+    <w:lsdException w:name="Medium Shading 1 Accent 1" w:semiHidden="0" w:uiPriority="63" w:unhideWhenUsed="0"/>
+    <w:lsdException w:name="Medium Shading 2 Accent 1" w:semiHidden="0" w:uiPriority="64" w:unhideWhenUsed="0"/>
+    <w:lsdException w:name="Medium List 1 Accent 1" w:semiHidden="0" w:uiPriority="65" w:unhideWhenUsed="0"/>
+    <w:lsdException w:name="Revision" w:unhideWhenUsed="0"/>
+    <w:lsdException w:name="List Paragraph" w:semiHidden="0" w:uiPriority="34" w:unhideWhenUsed="0" w:qFormat="1"/>
+    <w:lsdException w:name="Quote" w:semiHidden="0" w:uiPriority="29" w:unhideWhenUsed="0" w:qFormat="1"/>
+    <w:lsdException w:name="Intense Quote" w:semiHidden="0" w:uiPriority="30" w:unhideWhenUsed="0" w:qFormat="1"/>
+    <w:lsdException w:name="Medium List 2 Accent 1" w:semiHidden="0" w:uiPriority="66" w:unhideWhenUsed="0"/>
+    <w:lsdException w:name="Medium Grid 1 Accent 1" w:semiHidden="0" w:uiPriority="67" w:unhideWhenUsed="0"/>
+    <w:lsdException w:name="Medium Grid 2 Accent 1" w:semiHidden="0" w:uiPriority="68" w:unhideWhenUsed="0"/>
+    <w:lsdException w:name="Medium Grid 3 Accent 1" w:semiHidden="0" w:uiPriority="69" w:unhideWhenUsed="0"/>
+    <w:lsdException w:name="Dark List Accent 1" w:semiHidden="0" w:uiPriority="70" w:unhideWhenUsed="0"/>
+    <w:lsdException w:name="Colorful Shading Accent 1" w:semiHidden="0" w:uiPriority="71" w:unhideWhenUsed="0"/>
+    <w:lsdException w:name="Colorful List Accent 1" w:semiHidden="0" w:uiPriority="72" w:unhideWhenUsed="0"/>
+    <w:lsdException w:name="Colorful Grid Accent 1" w:semiHidden="0" w:uiPriority="73" w:unhideWhenUsed="0"/>
+    <w:lsdException w:name="Light Shading Accent 2" w:semiHidden="0" w:uiPriority="60" w:unhideWhenUsed="0"/>
+    <w:lsdException w:name="Light List Accent 2" w:semiHidden="0" w:uiPriority="61" w:unhideWhenUsed="0"/>
+    <w:lsdException w:name="Light Grid Accent 2" w:semiHidden="0" w:uiPriority="62" w:unhideWhenUsed="0"/>
+    <w:lsdException w:name="Medium Shading 1 Accent 2" w:semiHidden="0" w:uiPriority="63" w:unhideWhenUsed="0"/>
+    <w:lsdException w:name="Medium Shading 2 Accent 2" w:semiHidden="0" w:uiPriority="64" w:unhideWhenUsed="0"/>
+    <w:lsdException w:name="Medium List 1 Accent 2" w:semiHidden="0" w:uiPriority="65" w:unhideWhenUsed="0"/>
+    <w:lsdException w:name="Medium List 2 Accent 2" w:semiHidden="0" w:uiPriority="66" w:unhideWhenUsed="0"/>
+    <w:lsdException w:name="Medium Grid 1 Accent 2" w:semiHidden="0" w:uiPriority="67" w:unhideWhenUsed="0"/>
+    <w:lsdException w:name="Medium Grid 2 Accent 2" w:semiHidden="0" w:uiPriority="68" w:unhideWhenUsed="0"/>
+    <w:lsdException w:name="Medium Grid 3 Accent 2" w:semiHidden="0" w:uiPriority="69" w:unhideWhenUsed="0"/>
+    <w:lsdException w:name="Dark List Accent 2" w:semiHidden="0" w:uiPriority="70" w:unhideWhenUsed="0"/>
+    <w:lsdException w:name="Colorful Shading Accent 2" w:semiHidden="0" w:uiPriority="71" w:unhideWhenUsed="0"/>
+    <w:lsdException w:name="Colorful List Accent 2" w:semiHidden="0" w:uiPriority="72" w:unhideWhenUsed="0"/>
+    <w:lsdException w:name="Colorful Grid Accent 2" w:semiHidden="0" w:uiPriority="73" w:unhideWhenUsed="0"/>
+    <w:lsdException w:name="Light Shading Accent 3" w:semiHidden="0" w:uiPriority="60" w:unhideWhenUsed="0"/>
+    <w:lsdException w:name="Light List Accent 3" w:semiHidden="0" w:uiPriority="61" w:unhideWhenUsed="0"/>
+    <w:lsdException w:name="Light Grid Accent 3" w:semiHidden="0" w:uiPriority="62" w:unhideWhenUsed="0"/>
+    <w:lsdException w:name="Medium Shading 1 Accent 3" w:semiHidden="0" w:uiPriority="63" w:unhideWhenUsed="0"/>
+    <w:lsdException w:name="Medium Shading 2 Accent 3" w:semiHidden="0" w:uiPriority="64" w:unhideWhenUsed="0"/>
+    <w:lsdException w:name="Medium List 1 Accent 3" w:semiHidden="0" w:uiPriority="65" w:unhideWhenUsed="0"/>
+    <w:lsdException w:name="Medium List 2 Accent 3" w:semiHidden="0" w:uiPriority="66" w:unhideWhenUsed="0"/>
+    <w:lsdException w:name="Medium Grid 1 Accent 3" w:semiHidden="0" w:uiPriority="67" w:unhideWhenUsed="0"/>
+    <w:lsdException w:name="Medium Grid 2 Accent 3" w:semiHidden="0" w:uiPriority="68" w:unhideWhenUsed="0"/>
+    <w:lsdException w:name="Medium Grid 3 Accent 3" w:semiHidden="0" w:uiPriority="69" w:unhideWhenUsed="0"/>
+    <w:lsdException w:name="Dark List Accent 3" w:semiHidden="0" w:uiPriority="70" w:unhideWhenUsed="0"/>
+    <w:lsdException w:name="Colorful Shading Accent 3" w:semiHidden="0" w:uiPriority="71" w:unhideWhenUsed="0"/>
+    <w:lsdException w:name="Colorful List Accent 3" w:semiHidden="0" w:uiPriority="72" w:unhideWhenUsed="0"/>
+    <w:lsdException w:name="Colorful Grid Accent 3" w:semiHidden="0" w:uiPriority="73" w:unhideWhenUsed="0"/>
+    <w:lsdException w:name="Light Shading Accent 4" w:semiHidden="0" w:uiPriority="60" w:unhideWhenUsed="0"/>
+    <w:lsdException w:name="Light List Accent 4" w:semiHidden="0" w:uiPriority="61" w:unhideWhenUsed="0"/>
+    <w:lsdException w:name="Light Grid Accent 4" w:semiHidden="0" w:uiPriority="62" w:unhideWhenUsed="0"/>
+    <w:lsdException w:name="Medium Shading 1 Accent 4" w:semiHidden="0" w:uiPriority="63" w:unhideWhenUsed="0"/>
+    <w:lsdException w:name="Medium Shading 2 Accent 4" w:semiHidden="0" w:uiPriority="64" w:unhideWhenUsed="0"/>
+    <w:lsdException w:name="Medium List 1 Accent 4" w:semiHidden="0" w:uiPriority="65" w:unhideWhenUsed="0"/>
+    <w:lsdException w:name="Medium List 2 Accent 4" w:semiHidden="0" w:uiPriority="66" w:unhideWhenUsed="0"/>
+    <w:lsdException w:name="Medium Grid 1 Accent 4" w:semiHidden="0" w:uiPriority="67" w:unhideWhenUsed="0"/>
+    <w:lsdException w:name="Medium Grid 2 Accent 4" w:semiHidden="0" w:uiPriority="68" w:unhideWhenUsed="0"/>
+    <w:lsdException w:name="Medium Grid 3 Accent 4" w:semiHidden="0" w:uiPriority="69" w:unhideWhenUsed="0"/>
+    <w:lsdException w:name="Dark List Accent 4" w:semiHidden="0" w:uiPriority="70" w:unhideWhenUsed="0"/>
+    <w:lsdException w:name="Colorful Shading Accent 4" w:semiHidden="0" w:uiPriority="71" w:unhideWhenUsed="0"/>
+    <w:lsdException w:name="Colorful List Accent 4" w:semiHidden="0" w:uiPriority="72" w:unhideWhenUsed="0"/>
+    <w:lsdException w:name="Colorful Grid Accent 4" w:semiHidden="0" w:uiPriority="73" w:unhideWhenUsed="0"/>
+    <w:lsdException w:name="Light Shading Accent 5" w:semiHidden="0" w:uiPriority="60" w:unhideWhenUsed="0"/>
+    <w:lsdException w:name="Light List Accent 5" w:semiHidden="0" w:uiPriority="61" w:unhideWhenUsed="0"/>
+    <w:lsdException w:name="Light Grid Accent 5" w:semiHidden="0" w:uiPriority="62" w:unhideWhenUsed="0"/>
+    <w:lsdException w:name="Medium Shading 1 Accent 5" w:semiHidden="0" w:uiPriority="63" w:unhideWhenUsed="0"/>
+    <w:lsdException w:name="Medium Shading 2 Accent 5" w:semiHidden="0" w:uiPriority="64" w:unhideWhenUsed="0"/>
+    <w:lsdException w:name="Medium List 1 Accent 5" w:semiHidden="0" w:uiPriority="65" w:unhideWhenUsed="0"/>
+    <w:lsdException w:name="Medium List 2 Accent 5" w:semiHidden="0" w:uiPriority="66" w:unhideWhenUsed="0"/>
+    <w:lsdException w:name="Medium Grid 1 Accent 5" w:semiHidden="0" w:uiPriority="67" w:unhideWhenUsed="0"/>
+    <w:lsdException w:name="Medium Grid 2 Accent 5" w:semiHidden="0" w:uiPriority="68" w:unhideWhenUsed="0"/>
+    <w:lsdException w:name="Medium Grid 3 Accent 5" w:semiHidden="0" w:uiPriority="69" w:unhideWhenUsed="0"/>
+    <w:lsdException w:name="Dark List Accent 5" w:semiHidden="0" w:uiPriority="70" w:unhideWhenUsed="0"/>
+    <w:lsdException w:name="Colorful Shading Accent 5" w:semiHidden="0" w:uiPriority="71" w:unhideWhenUsed="0"/>
+    <w:lsdException w:name="Colorful List Accent 5" w:semiHidden="0" w:uiPriority="72" w:unhideWhenUsed="0"/>
+    <w:lsdException w:name="Colorful Grid Accent 5" w:semiHidden="0" w:uiPriority="73" w:unhideWhenUsed="0"/>
+    <w:lsdException w:name="Light Shading Accent 6" w:semiHidden="0" w:uiPriority="60" w:unhideWhenUsed="0"/>
+    <w:lsdException w:name="Light List Accent 6" w:semiHidden="0" w:uiPriority="61" w:unhideWhenUsed="0"/>
+    <w:lsdException w:name="Light Grid Accent 6" w:semiHidden="0" w:uiPriority="62" w:unhideWhenUsed="0"/>
+    <w:lsdException w:name="Medium Shading 1 Accent 6" w:semiHidden="0" w:uiPriority="63" w:unhideWhenUsed="0"/>
+    <w:lsdException w:name="Medium Shading 2 Accent 6" w:semiHidden="0" w:uiPriority="64" w:unhideWhenUsed="0"/>
+    <w:lsdException w:name="Medium List 1 Accent 6" w:semiHidden="0" w:uiPriority="65" w:unhideWhenUsed="0"/>
+    <w:lsdException w:name="Medium List 2 Accent 6" w:semiHidden="0" w:uiPriority="66" w:unhideWhenUsed="0"/>
+    <w:lsdException w:name="Medium Grid 1 Accent 6" w:semiHidden="0" w:uiPriority="67" w:unhideWhenUsed="0"/>
+    <w:lsdException w:name="Medium Grid 2 Accent 6" w:semiHidden="0" w:uiPriority="68" w:unhideWhenUsed="0"/>
+    <w:lsdException w:name="Medium Grid 3 Accent 6" w:semiHidden="0" w:uiPriority="69" w:unhideWhenUsed="0"/>
+    <w:lsdException w:name="Dark List Accent 6" w:semiHidden="0" w:uiPriority="70" w:unhideWhenUsed="0"/>
+    <w:lsdException w:name="Colorful Shading Accent 6" w:semiHidden="0" w:uiPriority="71" w:unhideWhenUsed="0"/>
+    <w:lsdException w:name="Colorful List Accent 6" w:semiHidden="0" w:uiPriority="72" w:unhideWhenUsed="0"/>
+    <w:lsdException w:name="Colorful Grid Accent 6" w:semiHidden="0" w:uiPriority="73" w:unhideWhenUsed="0"/>
+    <w:lsdException w:name="Subtle Emphasis" w:semiHidden="0" w:uiPriority="19" w:unhideWhenUsed="0" w:qFormat="1"/>
+    <w:lsdException w:name="Intense Emphasis" w:semiHidden="0" w:uiPriority="21" w:unhideWhenUsed="0" w:qFormat="1"/>
+    <w:lsdException w:name="Subtle Reference" w:semiHidden="0" w:uiPriority="31" w:unhideWhenUsed="0" w:qFormat="1"/>
+    <w:lsdException w:name="Intense Reference" w:semiHidden="0" w:uiPriority="32" w:unhideWhenUsed="0" w:qFormat="1"/>
+    <w:lsdException w:name="Book Title" w:semiHidden="0" w:uiPriority="33" w:unhideWhenUsed="0" w:qFormat="1"/>
+    <w:lsdException w:name="Bibliography" w:uiPriority="37"/>
+    <w:lsdException w:name="TOC Heading" w:uiPriority="39" w:qFormat="1"/>
   </w:latentStyles>
   <w:style w:type="paragraph" w:default="1" w:styleId="Normal">
     <w:name w:val="Normal"/>
     <w:qFormat/>
+    <w:rsid w:val="006C0B7D"/>
   </w:style>
   <w:style w:type="paragraph" w:styleId="Ttulo1">
     <w:name w:val="heading 1"/>
@@ -2557,6 +2875,7 @@
     <w:uiPriority w:val="99"/>
     <w:semiHidden/>
     <w:unhideWhenUsed/>
+    <w:qFormat/>
     <w:tblPr>
       <w:tblInd w:w="0" w:type="dxa"/>
       <w:tblCellMar>
@@ -2777,7 +3096,7 @@
 </file>
 
 <file path=word/glossary/document.xml><?xml version="1.0" encoding="utf-8"?>
-<w:glossaryDocument xmlns:wpc="http://schemas.microsoft.com/office/word/2010/wordprocessingCanvas" xmlns:mc="http://schemas.openxmlformats.org/markup-compatibility/2006" xmlns:o="urn:schemas-microsoft-com:office:office" xmlns:r="http://schemas.openxmlformats.org/officeDocument/2006/relationships" xmlns:m="http://schemas.openxmlformats.org/officeDocument/2006/math" xmlns:v="urn:schemas-microsoft-com:vml" xmlns:wp14="http://schemas.microsoft.com/office/word/2010/wordprocessingDrawing" xmlns:wp="http://schemas.openxmlformats.org/drawingml/2006/wordprocessingDrawing" xmlns:w10="urn:schemas-microsoft-com:office:word" xmlns:w="http://schemas.openxmlformats.org/wordprocessingml/2006/main" xmlns:w14="http://schemas.microsoft.com/office/word/2010/wordml" xmlns:w15="http://schemas.microsoft.com/office/word/2012/wordml" xmlns:wpg="http://schemas.microsoft.com/office/word/2010/wordprocessingGroup" xmlns:wpi="http://schemas.microsoft.com/office/word/2010/wordprocessingInk" xmlns:wne="http://schemas.microsoft.com/office/word/2006/wordml" xmlns:wps="http://schemas.microsoft.com/office/word/2010/wordprocessingShape" mc:Ignorable="w14 w15 wp14">
+<w:glossaryDocument xmlns:ve="http://schemas.openxmlformats.org/markup-compatibility/2006" xmlns:o="urn:schemas-microsoft-com:office:office" xmlns:r="http://schemas.openxmlformats.org/officeDocument/2006/relationships" xmlns:m="http://schemas.openxmlformats.org/officeDocument/2006/math" xmlns:v="urn:schemas-microsoft-com:vml" xmlns:wp="http://schemas.openxmlformats.org/drawingml/2006/wordprocessingDrawing" xmlns:w10="urn:schemas-microsoft-com:office:word" xmlns:w="http://schemas.openxmlformats.org/wordprocessingml/2006/main" xmlns:wne="http://schemas.microsoft.com/office/word/2006/wordml">
   <w:docParts>
     <w:docPart>
       <w:docPartPr>
@@ -2811,44 +3130,12 @@
         </w:p>
       </w:docPartBody>
     </w:docPart>
-    <w:docPart>
-      <w:docPartPr>
-        <w:name w:val="F8BE507CEC664ED29893A44996BA253C"/>
-        <w:category>
-          <w:name w:val="General"/>
-          <w:gallery w:val="placeholder"/>
-        </w:category>
-        <w:types>
-          <w:type w:val="bbPlcHdr"/>
-        </w:types>
-        <w:behaviors>
-          <w:behavior w:val="content"/>
-        </w:behaviors>
-        <w:guid w:val="{28CE0FB3-FB3A-4EC3-86B9-0B2625F12111}"/>
-      </w:docPartPr>
-      <w:docPartBody>
-        <w:p>
-          <w:pPr>
-            <w:pStyle w:val="F8BE507CEC664ED29893A44996BA253C"/>
-          </w:pPr>
-          <w:r>
-            <w:rPr>
-              <w:rFonts w:asciiTheme="majorHAnsi" w:eastAsiaTheme="majorEastAsia" w:hAnsiTheme="majorHAnsi" w:cstheme="majorBidi"/>
-              <w:sz w:val="36"/>
-              <w:szCs w:val="36"/>
-              <w:lang w:val="es-ES"/>
-            </w:rPr>
-            <w:t>[Escribir el subtítulo del documento]</w:t>
-          </w:r>
-        </w:p>
-      </w:docPartBody>
-    </w:docPart>
   </w:docParts>
 </w:glossaryDocument>
 </file>
 
 <file path=word/glossary/fontTable.xml><?xml version="1.0" encoding="utf-8"?>
-<w:fonts xmlns:mc="http://schemas.openxmlformats.org/markup-compatibility/2006" xmlns:r="http://schemas.openxmlformats.org/officeDocument/2006/relationships" xmlns:w="http://schemas.openxmlformats.org/wordprocessingml/2006/main" xmlns:w14="http://schemas.microsoft.com/office/word/2010/wordml" xmlns:w15="http://schemas.microsoft.com/office/word/2012/wordml" mc:Ignorable="w14 w15">
+<w:fonts xmlns:r="http://schemas.openxmlformats.org/officeDocument/2006/relationships" xmlns:w="http://schemas.openxmlformats.org/wordprocessingml/2006/main">
   <w:font w:name="Symbol">
     <w:panose1 w:val="05050102010706020507"/>
     <w:charset w:val="02"/>
@@ -2861,7 +3148,7 @@
     <w:charset w:val="00"/>
     <w:family w:val="roman"/>
     <w:pitch w:val="variable"/>
-    <w:sig w:usb0="E0002AFF" w:usb1="C0007843" w:usb2="00000009" w:usb3="00000000" w:csb0="000001FF" w:csb1="00000000"/>
+    <w:sig w:usb0="E0002AFF" w:usb1="C0007841" w:usb2="00000009" w:usb3="00000000" w:csb0="000001FF" w:csb1="00000000"/>
   </w:font>
   <w:font w:name="Courier New">
     <w:panose1 w:val="02070309020205020404"/>
@@ -2905,25 +3192,17 @@
     <w:pitch w:val="variable"/>
     <w:sig w:usb0="E0002AFF" w:usb1="C0007843" w:usb2="00000009" w:usb3="00000000" w:csb0="000001FF" w:csb1="00000000"/>
   </w:font>
-  <w:font w:name="Calibri Light">
-    <w:panose1 w:val="020F0302020204030204"/>
-    <w:charset w:val="00"/>
-    <w:family w:val="swiss"/>
-    <w:pitch w:val="variable"/>
-    <w:sig w:usb0="A00002EF" w:usb1="4000207B" w:usb2="00000000" w:usb3="00000000" w:csb0="0000019F" w:csb1="00000000"/>
-  </w:font>
 </w:fonts>
 </file>
 
 <file path=word/glossary/settings.xml><?xml version="1.0" encoding="utf-8"?>
-<w:settings xmlns:mc="http://schemas.openxmlformats.org/markup-compatibility/2006" xmlns:o="urn:schemas-microsoft-com:office:office" xmlns:r="http://schemas.openxmlformats.org/officeDocument/2006/relationships" xmlns:m="http://schemas.openxmlformats.org/officeDocument/2006/math" xmlns:v="urn:schemas-microsoft-com:vml" xmlns:w10="urn:schemas-microsoft-com:office:word" xmlns:w="http://schemas.openxmlformats.org/wordprocessingml/2006/main" xmlns:w14="http://schemas.microsoft.com/office/word/2010/wordml" xmlns:w15="http://schemas.microsoft.com/office/word/2012/wordml" xmlns:sl="http://schemas.openxmlformats.org/schemaLibrary/2006/main" mc:Ignorable="w14 w15">
+<w:settings xmlns:o="urn:schemas-microsoft-com:office:office" xmlns:r="http://schemas.openxmlformats.org/officeDocument/2006/relationships" xmlns:m="http://schemas.openxmlformats.org/officeDocument/2006/math" xmlns:v="urn:schemas-microsoft-com:vml" xmlns:w10="urn:schemas-microsoft-com:office:word" xmlns:w="http://schemas.openxmlformats.org/wordprocessingml/2006/main" xmlns:sl="http://schemas.openxmlformats.org/schemaLibrary/2006/main">
   <w:view w:val="normal"/>
   <w:defaultTabStop w:val="708"/>
   <w:hyphenationZone w:val="425"/>
   <w:characterSpacingControl w:val="doNotCompress"/>
   <w:compat>
     <w:useFELayout/>
-    <w:compatSetting w:name="compatibilityMode" w:uri="http://schemas.microsoft.com/office/word" w:val="12"/>
   </w:compat>
   <w:rsids>
     <w:rsidRoot w:val="00D0735B"/>
@@ -2934,13 +3213,14 @@
     <w:rsid w:val="003D6402"/>
     <w:rsid w:val="00B305ED"/>
     <w:rsid w:val="00B70BD1"/>
+    <w:rsid w:val="00C64F41"/>
     <w:rsid w:val="00D0735B"/>
   </w:rsids>
   <m:mathPr>
     <m:mathFont m:val="Cambria Math"/>
     <m:brkBin m:val="before"/>
     <m:brkBinSub m:val="--"/>
-    <m:smallFrac m:val="0"/>
+    <m:smallFrac/>
     <m:dispDef/>
     <m:lMargin m:val="0"/>
     <m:rMargin m:val="0"/>
@@ -2952,12 +3232,12 @@
   <w:themeFontLang w:val="es-AR"/>
   <w:clrSchemeMapping w:bg1="light1" w:t1="dark1" w:bg2="light2" w:t2="dark2" w:accent1="accent1" w:accent2="accent2" w:accent3="accent3" w:accent4="accent4" w:accent5="accent5" w:accent6="accent6" w:hyperlink="hyperlink" w:followedHyperlink="followedHyperlink"/>
   <w:decimalSymbol w:val=","/>
-  <w:listSeparator w:val=","/>
+  <w:listSeparator w:val=";"/>
 </w:settings>
 </file>
 
 <file path=word/glossary/styles.xml><?xml version="1.0" encoding="utf-8"?>
-<w:styles xmlns:mc="http://schemas.openxmlformats.org/markup-compatibility/2006" xmlns:r="http://schemas.openxmlformats.org/officeDocument/2006/relationships" xmlns:w="http://schemas.openxmlformats.org/wordprocessingml/2006/main" xmlns:w14="http://schemas.microsoft.com/office/word/2010/wordml" xmlns:w15="http://schemas.microsoft.com/office/word/2012/wordml" mc:Ignorable="w14 w15">
+<w:styles xmlns:r="http://schemas.openxmlformats.org/officeDocument/2006/relationships" xmlns:w="http://schemas.openxmlformats.org/wordprocessingml/2006/main">
   <w:docDefaults>
     <w:rPrDefault>
       <w:rPr>
@@ -2973,382 +3253,149 @@
       </w:pPr>
     </w:pPrDefault>
   </w:docDefaults>
-  <w:latentStyles w:defLockedState="0" w:defUIPriority="99" w:defSemiHidden="0" w:defUnhideWhenUsed="0" w:defQFormat="0" w:count="371">
-    <w:lsdException w:name="Normal" w:uiPriority="0" w:qFormat="1"/>
-    <w:lsdException w:name="heading 1" w:uiPriority="9" w:qFormat="1"/>
-    <w:lsdException w:name="heading 2" w:semiHidden="1" w:uiPriority="9" w:unhideWhenUsed="1" w:qFormat="1"/>
-    <w:lsdException w:name="heading 3" w:semiHidden="1" w:uiPriority="9" w:unhideWhenUsed="1" w:qFormat="1"/>
-    <w:lsdException w:name="heading 4" w:semiHidden="1" w:uiPriority="9" w:unhideWhenUsed="1" w:qFormat="1"/>
-    <w:lsdException w:name="heading 5" w:semiHidden="1" w:uiPriority="9" w:unhideWhenUsed="1" w:qFormat="1"/>
-    <w:lsdException w:name="heading 6" w:semiHidden="1" w:uiPriority="9" w:unhideWhenUsed="1" w:qFormat="1"/>
-    <w:lsdException w:name="heading 7" w:semiHidden="1" w:uiPriority="9" w:unhideWhenUsed="1" w:qFormat="1"/>
-    <w:lsdException w:name="heading 8" w:semiHidden="1" w:uiPriority="9" w:unhideWhenUsed="1" w:qFormat="1"/>
-    <w:lsdException w:name="heading 9" w:semiHidden="1" w:uiPriority="9" w:unhideWhenUsed="1" w:qFormat="1"/>
-    <w:lsdException w:name="index 1" w:semiHidden="1" w:unhideWhenUsed="1"/>
-    <w:lsdException w:name="index 2" w:semiHidden="1" w:unhideWhenUsed="1"/>
-    <w:lsdException w:name="index 3" w:semiHidden="1" w:unhideWhenUsed="1"/>
-    <w:lsdException w:name="index 4" w:semiHidden="1" w:unhideWhenUsed="1"/>
-    <w:lsdException w:name="index 5" w:semiHidden="1" w:unhideWhenUsed="1"/>
-    <w:lsdException w:name="index 6" w:semiHidden="1" w:unhideWhenUsed="1"/>
-    <w:lsdException w:name="index 7" w:semiHidden="1" w:unhideWhenUsed="1"/>
-    <w:lsdException w:name="index 8" w:semiHidden="1" w:unhideWhenUsed="1"/>
-    <w:lsdException w:name="index 9" w:semiHidden="1" w:unhideWhenUsed="1"/>
-    <w:lsdException w:name="toc 1" w:semiHidden="1" w:uiPriority="39" w:unhideWhenUsed="1"/>
-    <w:lsdException w:name="toc 2" w:semiHidden="1" w:uiPriority="39" w:unhideWhenUsed="1"/>
-    <w:lsdException w:name="toc 3" w:semiHidden="1" w:uiPriority="39" w:unhideWhenUsed="1"/>
-    <w:lsdException w:name="toc 4" w:semiHidden="1" w:uiPriority="39" w:unhideWhenUsed="1"/>
-    <w:lsdException w:name="toc 5" w:semiHidden="1" w:uiPriority="39" w:unhideWhenUsed="1"/>
-    <w:lsdException w:name="toc 6" w:semiHidden="1" w:uiPriority="39" w:unhideWhenUsed="1"/>
-    <w:lsdException w:name="toc 7" w:semiHidden="1" w:uiPriority="39" w:unhideWhenUsed="1"/>
-    <w:lsdException w:name="toc 8" w:semiHidden="1" w:uiPriority="39" w:unhideWhenUsed="1"/>
-    <w:lsdException w:name="toc 9" w:semiHidden="1" w:uiPriority="39" w:unhideWhenUsed="1"/>
-    <w:lsdException w:name="Normal Indent" w:semiHidden="1" w:unhideWhenUsed="1"/>
-    <w:lsdException w:name="footnote text" w:semiHidden="1" w:unhideWhenUsed="1"/>
-    <w:lsdException w:name="annotation text" w:semiHidden="1" w:unhideWhenUsed="1"/>
-    <w:lsdException w:name="header" w:semiHidden="1" w:unhideWhenUsed="1"/>
-    <w:lsdException w:name="footer" w:semiHidden="1" w:unhideWhenUsed="1"/>
-    <w:lsdException w:name="index heading" w:semiHidden="1" w:unhideWhenUsed="1"/>
-    <w:lsdException w:name="caption" w:semiHidden="1" w:uiPriority="35" w:unhideWhenUsed="1" w:qFormat="1"/>
-    <w:lsdException w:name="table of figures" w:semiHidden="1" w:unhideWhenUsed="1"/>
-    <w:lsdException w:name="envelope address" w:semiHidden="1" w:unhideWhenUsed="1"/>
-    <w:lsdException w:name="envelope return" w:semiHidden="1" w:unhideWhenUsed="1"/>
-    <w:lsdException w:name="footnote reference" w:semiHidden="1" w:unhideWhenUsed="1"/>
-    <w:lsdException w:name="annotation reference" w:semiHidden="1" w:unhideWhenUsed="1"/>
-    <w:lsdException w:name="line number" w:semiHidden="1" w:unhideWhenUsed="1"/>
-    <w:lsdException w:name="page number" w:semiHidden="1" w:unhideWhenUsed="1"/>
-    <w:lsdException w:name="endnote reference" w:semiHidden="1" w:unhideWhenUsed="1"/>
-    <w:lsdException w:name="endnote text" w:semiHidden="1" w:unhideWhenUsed="1"/>
-    <w:lsdException w:name="table of authorities" w:semiHidden="1" w:unhideWhenUsed="1"/>
-    <w:lsdException w:name="macro" w:semiHidden="1" w:unhideWhenUsed="1"/>
-    <w:lsdException w:name="toa heading" w:semiHidden="1" w:unhideWhenUsed="1"/>
-    <w:lsdException w:name="List" w:semiHidden="1" w:unhideWhenUsed="1"/>
-    <w:lsdException w:name="List Bullet" w:semiHidden="1" w:unhideWhenUsed="1"/>
-    <w:lsdException w:name="List Number" w:semiHidden="1" w:unhideWhenUsed="1"/>
-    <w:lsdException w:name="List 2" w:semiHidden="1" w:unhideWhenUsed="1"/>
-    <w:lsdException w:name="List 3" w:semiHidden="1" w:unhideWhenUsed="1"/>
-    <w:lsdException w:name="List 4" w:semiHidden="1" w:unhideWhenUsed="1"/>
-    <w:lsdException w:name="List 5" w:semiHidden="1" w:unhideWhenUsed="1"/>
-    <w:lsdException w:name="List Bullet 2" w:semiHidden="1" w:unhideWhenUsed="1"/>
-    <w:lsdException w:name="List Bullet 3" w:semiHidden="1" w:unhideWhenUsed="1"/>
-    <w:lsdException w:name="List Bullet 4" w:semiHidden="1" w:unhideWhenUsed="1"/>
-    <w:lsdException w:name="List Bullet 5" w:semiHidden="1" w:unhideWhenUsed="1"/>
-    <w:lsdException w:name="List Number 2" w:semiHidden="1" w:unhideWhenUsed="1"/>
-    <w:lsdException w:name="List Number 3" w:semiHidden="1" w:unhideWhenUsed="1"/>
-    <w:lsdException w:name="List Number 4" w:semiHidden="1" w:unhideWhenUsed="1"/>
-    <w:lsdException w:name="List Number 5" w:semiHidden="1" w:unhideWhenUsed="1"/>
-    <w:lsdException w:name="Title" w:uiPriority="10" w:qFormat="1"/>
-    <w:lsdException w:name="Closing" w:semiHidden="1" w:unhideWhenUsed="1"/>
-    <w:lsdException w:name="Signature" w:semiHidden="1" w:unhideWhenUsed="1"/>
-    <w:lsdException w:name="Default Paragraph Font" w:semiHidden="1" w:uiPriority="1" w:unhideWhenUsed="1"/>
-    <w:lsdException w:name="Body Text" w:semiHidden="1" w:unhideWhenUsed="1"/>
-    <w:lsdException w:name="Body Text Indent" w:semiHidden="1" w:unhideWhenUsed="1"/>
-    <w:lsdException w:name="List Continue" w:semiHidden="1" w:unhideWhenUsed="1"/>
-    <w:lsdException w:name="List Continue 2" w:semiHidden="1" w:unhideWhenUsed="1"/>
-    <w:lsdException w:name="List Continue 3" w:semiHidden="1" w:unhideWhenUsed="1"/>
-    <w:lsdException w:name="List Continue 4" w:semiHidden="1" w:unhideWhenUsed="1"/>
-    <w:lsdException w:name="List Continue 5" w:semiHidden="1" w:unhideWhenUsed="1"/>
-    <w:lsdException w:name="Message Header" w:semiHidden="1" w:unhideWhenUsed="1"/>
-    <w:lsdException w:name="Subtitle" w:uiPriority="11" w:qFormat="1"/>
-    <w:lsdException w:name="Salutation" w:semiHidden="1" w:unhideWhenUsed="1"/>
-    <w:lsdException w:name="Date" w:semiHidden="1" w:unhideWhenUsed="1"/>
-    <w:lsdException w:name="Body Text First Indent" w:semiHidden="1" w:unhideWhenUsed="1"/>
-    <w:lsdException w:name="Body Text First Indent 2" w:semiHidden="1" w:unhideWhenUsed="1"/>
-    <w:lsdException w:name="Note Heading" w:semiHidden="1" w:unhideWhenUsed="1"/>
-    <w:lsdException w:name="Body Text 2" w:semiHidden="1" w:unhideWhenUsed="1"/>
-    <w:lsdException w:name="Body Text 3" w:semiHidden="1" w:unhideWhenUsed="1"/>
-    <w:lsdException w:name="Body Text Indent 2" w:semiHidden="1" w:unhideWhenUsed="1"/>
-    <w:lsdException w:name="Body Text Indent 3" w:semiHidden="1" w:unhideWhenUsed="1"/>
-    <w:lsdException w:name="Block Text" w:semiHidden="1" w:unhideWhenUsed="1"/>
-    <w:lsdException w:name="Hyperlink" w:semiHidden="1" w:unhideWhenUsed="1"/>
-    <w:lsdException w:name="FollowedHyperlink" w:semiHidden="1" w:unhideWhenUsed="1"/>
-    <w:lsdException w:name="Strong" w:uiPriority="22" w:qFormat="1"/>
-    <w:lsdException w:name="Emphasis" w:uiPriority="20" w:qFormat="1"/>
-    <w:lsdException w:name="Document Map" w:semiHidden="1" w:unhideWhenUsed="1"/>
-    <w:lsdException w:name="Plain Text" w:semiHidden="1" w:unhideWhenUsed="1"/>
-    <w:lsdException w:name="E-mail Signature" w:semiHidden="1" w:unhideWhenUsed="1"/>
-    <w:lsdException w:name="HTML Top of Form" w:semiHidden="1" w:unhideWhenUsed="1"/>
-    <w:lsdException w:name="HTML Bottom of Form" w:semiHidden="1" w:unhideWhenUsed="1"/>
-    <w:lsdException w:name="Normal (Web)" w:semiHidden="1" w:unhideWhenUsed="1"/>
-    <w:lsdException w:name="HTML Acronym" w:semiHidden="1" w:unhideWhenUsed="1"/>
-    <w:lsdException w:name="HTML Address" w:semiHidden="1" w:unhideWhenUsed="1"/>
-    <w:lsdException w:name="HTML Cite" w:semiHidden="1" w:unhideWhenUsed="1"/>
-    <w:lsdException w:name="HTML Code" w:semiHidden="1" w:unhideWhenUsed="1"/>
-    <w:lsdException w:name="HTML Definition" w:semiHidden="1" w:unhideWhenUsed="1"/>
-    <w:lsdException w:name="HTML Keyboard" w:semiHidden="1" w:unhideWhenUsed="1"/>
-    <w:lsdException w:name="HTML Preformatted" w:semiHidden="1" w:unhideWhenUsed="1"/>
-    <w:lsdException w:name="HTML Sample" w:semiHidden="1" w:unhideWhenUsed="1"/>
-    <w:lsdException w:name="HTML Typewriter" w:semiHidden="1" w:unhideWhenUsed="1"/>
-    <w:lsdException w:name="HTML Variable" w:semiHidden="1" w:unhideWhenUsed="1"/>
-    <w:lsdException w:name="Normal Table" w:semiHidden="1" w:unhideWhenUsed="1"/>
-    <w:lsdException w:name="annotation subject" w:semiHidden="1" w:unhideWhenUsed="1"/>
-    <w:lsdException w:name="No List" w:semiHidden="1" w:unhideWhenUsed="1"/>
-    <w:lsdException w:name="Outline List 1" w:semiHidden="1" w:unhideWhenUsed="1"/>
-    <w:lsdException w:name="Outline List 2" w:semiHidden="1" w:unhideWhenUsed="1"/>
-    <w:lsdException w:name="Outline List 3" w:semiHidden="1" w:unhideWhenUsed="1"/>
-    <w:lsdException w:name="Table Simple 1" w:semiHidden="1" w:unhideWhenUsed="1"/>
-    <w:lsdException w:name="Table Simple 2" w:semiHidden="1" w:unhideWhenUsed="1"/>
-    <w:lsdException w:name="Table Simple 3" w:semiHidden="1" w:unhideWhenUsed="1"/>
-    <w:lsdException w:name="Table Classic 1" w:semiHidden="1" w:unhideWhenUsed="1"/>
-    <w:lsdException w:name="Table Classic 2" w:semiHidden="1" w:unhideWhenUsed="1"/>
-    <w:lsdException w:name="Table Classic 3" w:semiHidden="1" w:unhideWhenUsed="1"/>
-    <w:lsdException w:name="Table Classic 4" w:semiHidden="1" w:unhideWhenUsed="1"/>
-    <w:lsdException w:name="Table Colorful 1" w:semiHidden="1" w:unhideWhenUsed="1"/>
-    <w:lsdException w:name="Table Colorful 2" w:semiHidden="1" w:unhideWhenUsed="1"/>
-    <w:lsdException w:name="Table Colorful 3" w:semiHidden="1" w:unhideWhenUsed="1"/>
-    <w:lsdException w:name="Table Columns 1" w:semiHidden="1" w:unhideWhenUsed="1"/>
-    <w:lsdException w:name="Table Columns 2" w:semiHidden="1" w:unhideWhenUsed="1"/>
-    <w:lsdException w:name="Table Columns 3" w:semiHidden="1" w:unhideWhenUsed="1"/>
-    <w:lsdException w:name="Table Columns 4" w:semiHidden="1" w:unhideWhenUsed="1"/>
-    <w:lsdException w:name="Table Columns 5" w:semiHidden="1" w:unhideWhenUsed="1"/>
-    <w:lsdException w:name="Table Grid 1" w:semiHidden="1" w:unhideWhenUsed="1"/>
-    <w:lsdException w:name="Table Grid 2" w:semiHidden="1" w:unhideWhenUsed="1"/>
-    <w:lsdException w:name="Table Grid 3" w:semiHidden="1" w:unhideWhenUsed="1"/>
-    <w:lsdException w:name="Table Grid 4" w:semiHidden="1" w:unhideWhenUsed="1"/>
-    <w:lsdException w:name="Table Grid 5" w:semiHidden="1" w:unhideWhenUsed="1"/>
-    <w:lsdException w:name="Table Grid 6" w:semiHidden="1" w:unhideWhenUsed="1"/>
-    <w:lsdException w:name="Table Grid 7" w:semiHidden="1" w:unhideWhenUsed="1"/>
-    <w:lsdException w:name="Table Grid 8" w:semiHidden="1" w:unhideWhenUsed="1"/>
-    <w:lsdException w:name="Table List 1" w:semiHidden="1" w:unhideWhenUsed="1"/>
-    <w:lsdException w:name="Table List 2" w:semiHidden="1" w:unhideWhenUsed="1"/>
-    <w:lsdException w:name="Table List 3" w:semiHidden="1" w:unhideWhenUsed="1"/>
-    <w:lsdException w:name="Table List 4" w:semiHidden="1" w:unhideWhenUsed="1"/>
-    <w:lsdException w:name="Table List 5" w:semiHidden="1" w:unhideWhenUsed="1"/>
-    <w:lsdException w:name="Table List 6" w:semiHidden="1" w:unhideWhenUsed="1"/>
-    <w:lsdException w:name="Table List 7" w:semiHidden="1" w:unhideWhenUsed="1"/>
-    <w:lsdException w:name="Table List 8" w:semiHidden="1" w:unhideWhenUsed="1"/>
-    <w:lsdException w:name="Table 3D effects 1" w:semiHidden="1" w:unhideWhenUsed="1"/>
-    <w:lsdException w:name="Table 3D effects 2" w:semiHidden="1" w:unhideWhenUsed="1"/>
-    <w:lsdException w:name="Table 3D effects 3" w:semiHidden="1" w:unhideWhenUsed="1"/>
-    <w:lsdException w:name="Table Contemporary" w:semiHidden="1" w:unhideWhenUsed="1"/>
-    <w:lsdException w:name="Table Elegant" w:semiHidden="1" w:unhideWhenUsed="1"/>
-    <w:lsdException w:name="Table Professional" w:semiHidden="1" w:unhideWhenUsed="1"/>
-    <w:lsdException w:name="Table Subtle 1" w:semiHidden="1" w:unhideWhenUsed="1"/>
-    <w:lsdException w:name="Table Subtle 2" w:semiHidden="1" w:unhideWhenUsed="1"/>
-    <w:lsdException w:name="Table Web 1" w:semiHidden="1" w:unhideWhenUsed="1"/>
-    <w:lsdException w:name="Table Web 2" w:semiHidden="1" w:unhideWhenUsed="1"/>
-    <w:lsdException w:name="Table Web 3" w:semiHidden="1" w:unhideWhenUsed="1"/>
-    <w:lsdException w:name="Balloon Text" w:semiHidden="1" w:unhideWhenUsed="1"/>
-    <w:lsdException w:name="Table Grid" w:uiPriority="59"/>
-    <w:lsdException w:name="Table Theme" w:semiHidden="1" w:unhideWhenUsed="1"/>
-    <w:lsdException w:name="Placeholder Text" w:semiHidden="1"/>
-    <w:lsdException w:name="No Spacing" w:uiPriority="1" w:qFormat="1"/>
-    <w:lsdException w:name="Light Shading" w:uiPriority="60"/>
-    <w:lsdException w:name="Light List" w:uiPriority="61"/>
-    <w:lsdException w:name="Light Grid" w:uiPriority="62"/>
-    <w:lsdException w:name="Medium Shading 1" w:uiPriority="63"/>
-    <w:lsdException w:name="Medium Shading 2" w:uiPriority="64"/>
-    <w:lsdException w:name="Medium List 1" w:uiPriority="65"/>
-    <w:lsdException w:name="Medium List 2" w:uiPriority="66"/>
-    <w:lsdException w:name="Medium Grid 1" w:uiPriority="67"/>
-    <w:lsdException w:name="Medium Grid 2" w:uiPriority="68"/>
-    <w:lsdException w:name="Medium Grid 3" w:uiPriority="69"/>
-    <w:lsdException w:name="Dark List" w:uiPriority="70"/>
-    <w:lsdException w:name="Colorful Shading" w:uiPriority="71"/>
-    <w:lsdException w:name="Colorful List" w:uiPriority="72"/>
-    <w:lsdException w:name="Colorful Grid" w:uiPriority="73"/>
-    <w:lsdException w:name="Light Shading Accent 1" w:uiPriority="60"/>
-    <w:lsdException w:name="Light List Accent 1" w:uiPriority="61"/>
-    <w:lsdException w:name="Light Grid Accent 1" w:uiPriority="62"/>
-    <w:lsdException w:name="Medium Shading 1 Accent 1" w:uiPriority="63"/>
-    <w:lsdException w:name="Medium Shading 2 Accent 1" w:uiPriority="64"/>
-    <w:lsdException w:name="Medium List 1 Accent 1" w:uiPriority="65"/>
-    <w:lsdException w:name="Revision" w:semiHidden="1"/>
-    <w:lsdException w:name="List Paragraph" w:uiPriority="34" w:qFormat="1"/>
-    <w:lsdException w:name="Quote" w:uiPriority="29" w:qFormat="1"/>
-    <w:lsdException w:name="Intense Quote" w:uiPriority="30" w:qFormat="1"/>
-    <w:lsdException w:name="Medium List 2 Accent 1" w:uiPriority="66"/>
-    <w:lsdException w:name="Medium Grid 1 Accent 1" w:uiPriority="67"/>
-    <w:lsdException w:name="Medium Grid 2 Accent 1" w:uiPriority="68"/>
-    <w:lsdException w:name="Medium Grid 3 Accent 1" w:uiPriority="69"/>
-    <w:lsdException w:name="Dark List Accent 1" w:uiPriority="70"/>
-    <w:lsdException w:name="Colorful Shading Accent 1" w:uiPriority="71"/>
-    <w:lsdException w:name="Colorful List Accent 1" w:uiPriority="72"/>
-    <w:lsdException w:name="Colorful Grid Accent 1" w:uiPriority="73"/>
-    <w:lsdException w:name="Light Shading Accent 2" w:uiPriority="60"/>
-    <w:lsdException w:name="Light List Accent 2" w:uiPriority="61"/>
-    <w:lsdException w:name="Light Grid Accent 2" w:uiPriority="62"/>
-    <w:lsdException w:name="Medium Shading 1 Accent 2" w:uiPriority="63"/>
-    <w:lsdException w:name="Medium Shading 2 Accent 2" w:uiPriority="64"/>
-    <w:lsdException w:name="Medium List 1 Accent 2" w:uiPriority="65"/>
-    <w:lsdException w:name="Medium List 2 Accent 2" w:uiPriority="66"/>
-    <w:lsdException w:name="Medium Grid 1 Accent 2" w:uiPriority="67"/>
-    <w:lsdException w:name="Medium Grid 2 Accent 2" w:uiPriority="68"/>
-    <w:lsdException w:name="Medium Grid 3 Accent 2" w:uiPriority="69"/>
-    <w:lsdException w:name="Dark List Accent 2" w:uiPriority="70"/>
-    <w:lsdException w:name="Colorful Shading Accent 2" w:uiPriority="71"/>
-    <w:lsdException w:name="Colorful List Accent 2" w:uiPriority="72"/>
-    <w:lsdException w:name="Colorful Grid Accent 2" w:uiPriority="73"/>
-    <w:lsdException w:name="Light Shading Accent 3" w:uiPriority="60"/>
-    <w:lsdException w:name="Light List Accent 3" w:uiPriority="61"/>
-    <w:lsdException w:name="Light Grid Accent 3" w:uiPriority="62"/>
-    <w:lsdException w:name="Medium Shading 1 Accent 3" w:uiPriority="63"/>
-    <w:lsdException w:name="Medium Shading 2 Accent 3" w:uiPriority="64"/>
-    <w:lsdException w:name="Medium List 1 Accent 3" w:uiPriority="65"/>
-    <w:lsdException w:name="Medium List 2 Accent 3" w:uiPriority="66"/>
-    <w:lsdException w:name="Medium Grid 1 Accent 3" w:uiPriority="67"/>
-    <w:lsdException w:name="Medium Grid 2 Accent 3" w:uiPriority="68"/>
-    <w:lsdException w:name="Medium Grid 3 Accent 3" w:uiPriority="69"/>
-    <w:lsdException w:name="Dark List Accent 3" w:uiPriority="70"/>
-    <w:lsdException w:name="Colorful Shading Accent 3" w:uiPriority="71"/>
-    <w:lsdException w:name="Colorful List Accent 3" w:uiPriority="72"/>
-    <w:lsdException w:name="Colorful Grid Accent 3" w:uiPriority="73"/>
-    <w:lsdException w:name="Light Shading Accent 4" w:uiPriority="60"/>
-    <w:lsdException w:name="Light List Accent 4" w:uiPriority="61"/>
-    <w:lsdException w:name="Light Grid Accent 4" w:uiPriority="62"/>
-    <w:lsdException w:name="Medium Shading 1 Accent 4" w:uiPriority="63"/>
-    <w:lsdException w:name="Medium Shading 2 Accent 4" w:uiPriority="64"/>
-    <w:lsdException w:name="Medium List 1 Accent 4" w:uiPriority="65"/>
-    <w:lsdException w:name="Medium List 2 Accent 4" w:uiPriority="66"/>
-    <w:lsdException w:name="Medium Grid 1 Accent 4" w:uiPriority="67"/>
-    <w:lsdException w:name="Medium Grid 2 Accent 4" w:uiPriority="68"/>
-    <w:lsdException w:name="Medium Grid 3 Accent 4" w:uiPriority="69"/>
-    <w:lsdException w:name="Dark List Accent 4" w:uiPriority="70"/>
-    <w:lsdException w:name="Colorful Shading Accent 4" w:uiPriority="71"/>
-    <w:lsdException w:name="Colorful List Accent 4" w:uiPriority="72"/>
-    <w:lsdException w:name="Colorful Grid Accent 4" w:uiPriority="73"/>
-    <w:lsdException w:name="Light Shading Accent 5" w:uiPriority="60"/>
-    <w:lsdException w:name="Light List Accent 5" w:uiPriority="61"/>
-    <w:lsdException w:name="Light Grid Accent 5" w:uiPriority="62"/>
-    <w:lsdException w:name="Medium Shading 1 Accent 5" w:uiPriority="63"/>
-    <w:lsdException w:name="Medium Shading 2 Accent 5" w:uiPriority="64"/>
-    <w:lsdException w:name="Medium List 1 Accent 5" w:uiPriority="65"/>
-    <w:lsdException w:name="Medium List 2 Accent 5" w:uiPriority="66"/>
-    <w:lsdException w:name="Medium Grid 1 Accent 5" w:uiPriority="67"/>
-    <w:lsdException w:name="Medium Grid 2 Accent 5" w:uiPriority="68"/>
-    <w:lsdException w:name="Medium Grid 3 Accent 5" w:uiPriority="69"/>
-    <w:lsdException w:name="Dark List Accent 5" w:uiPriority="70"/>
-    <w:lsdException w:name="Colorful Shading Accent 5" w:uiPriority="71"/>
-    <w:lsdException w:name="Colorful List Accent 5" w:uiPriority="72"/>
-    <w:lsdException w:name="Colorful Grid Accent 5" w:uiPriority="73"/>
-    <w:lsdException w:name="Light Shading Accent 6" w:uiPriority="60"/>
-    <w:lsdException w:name="Light List Accent 6" w:uiPriority="61"/>
-    <w:lsdException w:name="Light Grid Accent 6" w:uiPriority="62"/>
-    <w:lsdException w:name="Medium Shading 1 Accent 6" w:uiPriority="63"/>
-    <w:lsdException w:name="Medium Shading 2 Accent 6" w:uiPriority="64"/>
-    <w:lsdException w:name="Medium List 1 Accent 6" w:uiPriority="65"/>
-    <w:lsdException w:name="Medium List 2 Accent 6" w:uiPriority="66"/>
-    <w:lsdException w:name="Medium Grid 1 Accent 6" w:uiPriority="67"/>
-    <w:lsdException w:name="Medium Grid 2 Accent 6" w:uiPriority="68"/>
-    <w:lsdException w:name="Medium Grid 3 Accent 6" w:uiPriority="69"/>
-    <w:lsdException w:name="Dark List Accent 6" w:uiPriority="70"/>
-    <w:lsdException w:name="Colorful Shading Accent 6" w:uiPriority="71"/>
-    <w:lsdException w:name="Colorful List Accent 6" w:uiPriority="72"/>
-    <w:lsdException w:name="Colorful Grid Accent 6" w:uiPriority="73"/>
-    <w:lsdException w:name="Subtle Emphasis" w:uiPriority="19" w:qFormat="1"/>
-    <w:lsdException w:name="Intense Emphasis" w:uiPriority="21" w:qFormat="1"/>
-    <w:lsdException w:name="Subtle Reference" w:uiPriority="31" w:qFormat="1"/>
-    <w:lsdException w:name="Intense Reference" w:uiPriority="32" w:qFormat="1"/>
-    <w:lsdException w:name="Book Title" w:uiPriority="33" w:qFormat="1"/>
-    <w:lsdException w:name="Bibliography" w:semiHidden="1" w:uiPriority="37" w:unhideWhenUsed="1"/>
-    <w:lsdException w:name="TOC Heading" w:semiHidden="1" w:uiPriority="39" w:unhideWhenUsed="1" w:qFormat="1"/>
-    <w:lsdException w:name="Plain Table 1" w:uiPriority="41"/>
-    <w:lsdException w:name="Plain Table 2" w:uiPriority="42"/>
-    <w:lsdException w:name="Plain Table 3" w:uiPriority="43"/>
-    <w:lsdException w:name="Plain Table 4" w:uiPriority="44"/>
-    <w:lsdException w:name="Plain Table 5" w:uiPriority="45"/>
-    <w:lsdException w:name="Grid Table Light" w:uiPriority="40"/>
-    <w:lsdException w:name="Grid Table 1 Light" w:uiPriority="46"/>
-    <w:lsdException w:name="Grid Table 2" w:uiPriority="47"/>
-    <w:lsdException w:name="Grid Table 3" w:uiPriority="48"/>
-    <w:lsdException w:name="Grid Table 4" w:uiPriority="49"/>
-    <w:lsdException w:name="Grid Table 5 Dark" w:uiPriority="50"/>
-    <w:lsdException w:name="Grid Table 6 Colorful" w:uiPriority="51"/>
-    <w:lsdException w:name="Grid Table 7 Colorful" w:uiPriority="52"/>
-    <w:lsdException w:name="Grid Table 1 Light Accent 1" w:uiPriority="46"/>
-    <w:lsdException w:name="Grid Table 2 Accent 1" w:uiPriority="47"/>
-    <w:lsdException w:name="Grid Table 3 Accent 1" w:uiPriority="48"/>
-    <w:lsdException w:name="Grid Table 4 Accent 1" w:uiPriority="49"/>
-    <w:lsdException w:name="Grid Table 5 Dark Accent 1" w:uiPriority="50"/>
-    <w:lsdException w:name="Grid Table 6 Colorful Accent 1" w:uiPriority="51"/>
-    <w:lsdException w:name="Grid Table 7 Colorful Accent 1" w:uiPriority="52"/>
-    <w:lsdException w:name="Grid Table 1 Light Accent 2" w:uiPriority="46"/>
-    <w:lsdException w:name="Grid Table 2 Accent 2" w:uiPriority="47"/>
-    <w:lsdException w:name="Grid Table 3 Accent 2" w:uiPriority="48"/>
-    <w:lsdException w:name="Grid Table 4 Accent 2" w:uiPriority="49"/>
-    <w:lsdException w:name="Grid Table 5 Dark Accent 2" w:uiPriority="50"/>
-    <w:lsdException w:name="Grid Table 6 Colorful Accent 2" w:uiPriority="51"/>
-    <w:lsdException w:name="Grid Table 7 Colorful Accent 2" w:uiPriority="52"/>
-    <w:lsdException w:name="Grid Table 1 Light Accent 3" w:uiPriority="46"/>
-    <w:lsdException w:name="Grid Table 2 Accent 3" w:uiPriority="47"/>
-    <w:lsdException w:name="Grid Table 3 Accent 3" w:uiPriority="48"/>
-    <w:lsdException w:name="Grid Table 4 Accent 3" w:uiPriority="49"/>
-    <w:lsdException w:name="Grid Table 5 Dark Accent 3" w:uiPriority="50"/>
-    <w:lsdException w:name="Grid Table 6 Colorful Accent 3" w:uiPriority="51"/>
-    <w:lsdException w:name="Grid Table 7 Colorful Accent 3" w:uiPriority="52"/>
-    <w:lsdException w:name="Grid Table 1 Light Accent 4" w:uiPriority="46"/>
-    <w:lsdException w:name="Grid Table 2 Accent 4" w:uiPriority="47"/>
-    <w:lsdException w:name="Grid Table 3 Accent 4" w:uiPriority="48"/>
-    <w:lsdException w:name="Grid Table 4 Accent 4" w:uiPriority="49"/>
-    <w:lsdException w:name="Grid Table 5 Dark Accent 4" w:uiPriority="50"/>
-    <w:lsdException w:name="Grid Table 6 Colorful Accent 4" w:uiPriority="51"/>
-    <w:lsdException w:name="Grid Table 7 Colorful Accent 4" w:uiPriority="52"/>
-    <w:lsdException w:name="Grid Table 1 Light Accent 5" w:uiPriority="46"/>
-    <w:lsdException w:name="Grid Table 2 Accent 5" w:uiPriority="47"/>
-    <w:lsdException w:name="Grid Table 3 Accent 5" w:uiPriority="48"/>
-    <w:lsdException w:name="Grid Table 4 Accent 5" w:uiPriority="49"/>
-    <w:lsdException w:name="Grid Table 5 Dark Accent 5" w:uiPriority="50"/>
-    <w:lsdException w:name="Grid Table 6 Colorful Accent 5" w:uiPriority="51"/>
-    <w:lsdException w:name="Grid Table 7 Colorful Accent 5" w:uiPriority="52"/>
-    <w:lsdException w:name="Grid Table 1 Light Accent 6" w:uiPriority="46"/>
-    <w:lsdException w:name="Grid Table 2 Accent 6" w:uiPriority="47"/>
-    <w:lsdException w:name="Grid Table 3 Accent 6" w:uiPriority="48"/>
-    <w:lsdException w:name="Grid Table 4 Accent 6" w:uiPriority="49"/>
-    <w:lsdException w:name="Grid Table 5 Dark Accent 6" w:uiPriority="50"/>
-    <w:lsdException w:name="Grid Table 6 Colorful Accent 6" w:uiPriority="51"/>
-    <w:lsdException w:name="Grid Table 7 Colorful Accent 6" w:uiPriority="52"/>
-    <w:lsdException w:name="List Table 1 Light" w:uiPriority="46"/>
-    <w:lsdException w:name="List Table 2" w:uiPriority="47"/>
-    <w:lsdException w:name="List Table 3" w:uiPriority="48"/>
-    <w:lsdException w:name="List Table 4" w:uiPriority="49"/>
-    <w:lsdException w:name="List Table 5 Dark" w:uiPriority="50"/>
-    <w:lsdException w:name="List Table 6 Colorful" w:uiPriority="51"/>
-    <w:lsdException w:name="List Table 7 Colorful" w:uiPriority="52"/>
-    <w:lsdException w:name="List Table 1 Light Accent 1" w:uiPriority="46"/>
-    <w:lsdException w:name="List Table 2 Accent 1" w:uiPriority="47"/>
-    <w:lsdException w:name="List Table 3 Accent 1" w:uiPriority="48"/>
-    <w:lsdException w:name="List Table 4 Accent 1" w:uiPriority="49"/>
-    <w:lsdException w:name="List Table 5 Dark Accent 1" w:uiPriority="50"/>
-    <w:lsdException w:name="List Table 6 Colorful Accent 1" w:uiPriority="51"/>
-    <w:lsdException w:name="List Table 7 Colorful Accent 1" w:uiPriority="52"/>
-    <w:lsdException w:name="List Table 1 Light Accent 2" w:uiPriority="46"/>
-    <w:lsdException w:name="List Table 2 Accent 2" w:uiPriority="47"/>
-    <w:lsdException w:name="List Table 3 Accent 2" w:uiPriority="48"/>
-    <w:lsdException w:name="List Table 4 Accent 2" w:uiPriority="49"/>
-    <w:lsdException w:name="List Table 5 Dark Accent 2" w:uiPriority="50"/>
-    <w:lsdException w:name="List Table 6 Colorful Accent 2" w:uiPriority="51"/>
-    <w:lsdException w:name="List Table 7 Colorful Accent 2" w:uiPriority="52"/>
-    <w:lsdException w:name="List Table 1 Light Accent 3" w:uiPriority="46"/>
-    <w:lsdException w:name="List Table 2 Accent 3" w:uiPriority="47"/>
-    <w:lsdException w:name="List Table 3 Accent 3" w:uiPriority="48"/>
-    <w:lsdException w:name="List Table 4 Accent 3" w:uiPriority="49"/>
-    <w:lsdException w:name="List Table 5 Dark Accent 3" w:uiPriority="50"/>
-    <w:lsdException w:name="List Table 6 Colorful Accent 3" w:uiPriority="51"/>
-    <w:lsdException w:name="List Table 7 Colorful Accent 3" w:uiPriority="52"/>
-    <w:lsdException w:name="List Table 1 Light Accent 4" w:uiPriority="46"/>
-    <w:lsdException w:name="List Table 2 Accent 4" w:uiPriority="47"/>
-    <w:lsdException w:name="List Table 3 Accent 4" w:uiPriority="48"/>
-    <w:lsdException w:name="List Table 4 Accent 4" w:uiPriority="49"/>
-    <w:lsdException w:name="List Table 5 Dark Accent 4" w:uiPriority="50"/>
-    <w:lsdException w:name="List Table 6 Colorful Accent 4" w:uiPriority="51"/>
-    <w:lsdException w:name="List Table 7 Colorful Accent 4" w:uiPriority="52"/>
-    <w:lsdException w:name="List Table 1 Light Accent 5" w:uiPriority="46"/>
-    <w:lsdException w:name="List Table 2 Accent 5" w:uiPriority="47"/>
-    <w:lsdException w:name="List Table 3 Accent 5" w:uiPriority="48"/>
-    <w:lsdException w:name="List Table 4 Accent 5" w:uiPriority="49"/>
-    <w:lsdException w:name="List Table 5 Dark Accent 5" w:uiPriority="50"/>
-    <w:lsdException w:name="List Table 6 Colorful Accent 5" w:uiPriority="51"/>
-    <w:lsdException w:name="List Table 7 Colorful Accent 5" w:uiPriority="52"/>
-    <w:lsdException w:name="List Table 1 Light Accent 6" w:uiPriority="46"/>
-    <w:lsdException w:name="List Table 2 Accent 6" w:uiPriority="47"/>
-    <w:lsdException w:name="List Table 3 Accent 6" w:uiPriority="48"/>
-    <w:lsdException w:name="List Table 4 Accent 6" w:uiPriority="49"/>
-    <w:lsdException w:name="List Table 5 Dark Accent 6" w:uiPriority="50"/>
-    <w:lsdException w:name="List Table 6 Colorful Accent 6" w:uiPriority="51"/>
-    <w:lsdException w:name="List Table 7 Colorful Accent 6" w:uiPriority="52"/>
+  <w:latentStyles w:defLockedState="0" w:defUIPriority="99" w:defSemiHidden="1" w:defUnhideWhenUsed="1" w:defQFormat="0" w:count="267">
+    <w:lsdException w:name="Normal" w:semiHidden="0" w:uiPriority="0" w:unhideWhenUsed="0" w:qFormat="1"/>
+    <w:lsdException w:name="heading 1" w:semiHidden="0" w:uiPriority="9" w:unhideWhenUsed="0" w:qFormat="1"/>
+    <w:lsdException w:name="heading 2" w:uiPriority="9" w:qFormat="1"/>
+    <w:lsdException w:name="heading 3" w:uiPriority="9" w:qFormat="1"/>
+    <w:lsdException w:name="heading 4" w:uiPriority="9" w:qFormat="1"/>
+    <w:lsdException w:name="heading 5" w:uiPriority="9" w:qFormat="1"/>
+    <w:lsdException w:name="heading 6" w:uiPriority="9" w:qFormat="1"/>
+    <w:lsdException w:name="heading 7" w:uiPriority="9" w:qFormat="1"/>
+    <w:lsdException w:name="heading 8" w:uiPriority="9" w:qFormat="1"/>
+    <w:lsdException w:name="heading 9" w:uiPriority="9" w:qFormat="1"/>
+    <w:lsdException w:name="toc 1" w:uiPriority="39"/>
+    <w:lsdException w:name="toc 2" w:uiPriority="39"/>
+    <w:lsdException w:name="toc 3" w:uiPriority="39"/>
+    <w:lsdException w:name="toc 4" w:uiPriority="39"/>
+    <w:lsdException w:name="toc 5" w:uiPriority="39"/>
+    <w:lsdException w:name="toc 6" w:uiPriority="39"/>
+    <w:lsdException w:name="toc 7" w:uiPriority="39"/>
+    <w:lsdException w:name="toc 8" w:uiPriority="39"/>
+    <w:lsdException w:name="toc 9" w:uiPriority="39"/>
+    <w:lsdException w:name="caption" w:uiPriority="35" w:qFormat="1"/>
+    <w:lsdException w:name="Title" w:semiHidden="0" w:uiPriority="10" w:unhideWhenUsed="0" w:qFormat="1"/>
+    <w:lsdException w:name="Default Paragraph Font" w:uiPriority="1"/>
+    <w:lsdException w:name="Subtitle" w:semiHidden="0" w:uiPriority="11" w:unhideWhenUsed="0" w:qFormat="1"/>
+    <w:lsdException w:name="Strong" w:semiHidden="0" w:uiPriority="22" w:unhideWhenUsed="0" w:qFormat="1"/>
+    <w:lsdException w:name="Emphasis" w:semiHidden="0" w:uiPriority="20" w:unhideWhenUsed="0" w:qFormat="1"/>
+    <w:lsdException w:name="Table Grid" w:semiHidden="0" w:uiPriority="59" w:unhideWhenUsed="0"/>
+    <w:lsdException w:name="Placeholder Text" w:unhideWhenUsed="0"/>
+    <w:lsdException w:name="No Spacing" w:semiHidden="0" w:uiPriority="1" w:unhideWhenUsed="0" w:qFormat="1"/>
+    <w:lsdException w:name="Light Shading" w:semiHidden="0" w:uiPriority="60" w:unhideWhenUsed="0"/>
+    <w:lsdException w:name="Light List" w:semiHidden="0" w:uiPriority="61" w:unhideWhenUsed="0"/>
+    <w:lsdException w:name="Light Grid" w:semiHidden="0" w:uiPriority="62" w:unhideWhenUsed="0"/>
+    <w:lsdException w:name="Medium Shading 1" w:semiHidden="0" w:uiPriority="63" w:unhideWhenUsed="0"/>
+    <w:lsdException w:name="Medium Shading 2" w:semiHidden="0" w:uiPriority="64" w:unhideWhenUsed="0"/>
+    <w:lsdException w:name="Medium List 1" w:semiHidden="0" w:uiPriority="65" w:unhideWhenUsed="0"/>
+    <w:lsdException w:name="Medium List 2" w:semiHidden="0" w:uiPriority="66" w:unhideWhenUsed="0"/>
+    <w:lsdException w:name="Medium Grid 1" w:semiHidden="0" w:uiPriority="67" w:unhideWhenUsed="0"/>
+    <w:lsdException w:name="Medium Grid 2" w:semiHidden="0" w:uiPriority="68" w:unhideWhenUsed="0"/>
+    <w:lsdException w:name="Medium Grid 3" w:semiHidden="0" w:uiPriority="69" w:unhideWhenUsed="0"/>
+    <w:lsdException w:name="Dark List" w:semiHidden="0" w:uiPriority="70" w:unhideWhenUsed="0"/>
+    <w:lsdException w:name="Colorful Shading" w:semiHidden="0" w:uiPriority="71" w:unhideWhenUsed="0"/>
+    <w:lsdException w:name="Colorful List" w:semiHidden="0" w:uiPriority="72" w:unhideWhenUsed="0"/>
+    <w:lsdException w:name="Colorful Grid" w:semiHidden="0" w:uiPriority="73" w:unhideWhenUsed="0"/>
+    <w:lsdException w:name="Light Shading Accent 1" w:semiHidden="0" w:uiPriority="60" w:unhideWhenUsed="0"/>
+    <w:lsdException w:name="Light List Accent 1" w:semiHidden="0" w:uiPriority="61" w:unhideWhenUsed="0"/>
+    <w:lsdException w:name="Light Grid Accent 1" w:semiHidden="0" w:uiPriority="62" w:unhideWhenUsed="0"/>
+    <w:lsdException w:name="Medium Shading 1 Accent 1" w:semiHidden="0" w:uiPriority="63" w:unhideWhenUsed="0"/>
+    <w:lsdException w:name="Medium Shading 2 Accent 1" w:semiHidden="0" w:uiPriority="64" w:unhideWhenUsed="0"/>
+    <w:lsdException w:name="Medium List 1 Accent 1" w:semiHidden="0" w:uiPriority="65" w:unhideWhenUsed="0"/>
+    <w:lsdException w:name="Revision" w:unhideWhenUsed="0"/>
+    <w:lsdException w:name="List Paragraph" w:semiHidden="0" w:uiPriority="34" w:unhideWhenUsed="0" w:qFormat="1"/>
+    <w:lsdException w:name="Quote" w:semiHidden="0" w:uiPriority="29" w:unhideWhenUsed="0" w:qFormat="1"/>
+    <w:lsdException w:name="Intense Quote" w:semiHidden="0" w:uiPriority="30" w:unhideWhenUsed="0" w:qFormat="1"/>
+    <w:lsdException w:name="Medium List 2 Accent 1" w:semiHidden="0" w:uiPriority="66" w:unhideWhenUsed="0"/>
+    <w:lsdException w:name="Medium Grid 1 Accent 1" w:semiHidden="0" w:uiPriority="67" w:unhideWhenUsed="0"/>
+    <w:lsdException w:name="Medium Grid 2 Accent 1" w:semiHidden="0" w:uiPriority="68" w:unhideWhenUsed="0"/>
+    <w:lsdException w:name="Medium Grid 3 Accent 1" w:semiHidden="0" w:uiPriority="69" w:unhideWhenUsed="0"/>
+    <w:lsdException w:name="Dark List Accent 1" w:semiHidden="0" w:uiPriority="70" w:unhideWhenUsed="0"/>
+    <w:lsdException w:name="Colorful Shading Accent 1" w:semiHidden="0" w:uiPriority="71" w:unhideWhenUsed="0"/>
+    <w:lsdException w:name="Colorful List Accent 1" w:semiHidden="0" w:uiPriority="72" w:unhideWhenUsed="0"/>
+    <w:lsdException w:name="Colorful Grid Accent 1" w:semiHidden="0" w:uiPriority="73" w:unhideWhenUsed="0"/>
+    <w:lsdException w:name="Light Shading Accent 2" w:semiHidden="0" w:uiPriority="60" w:unhideWhenUsed="0"/>
+    <w:lsdException w:name="Light List Accent 2" w:semiHidden="0" w:uiPriority="61" w:unhideWhenUsed="0"/>
+    <w:lsdException w:name="Light Grid Accent 2" w:semiHidden="0" w:uiPriority="62" w:unhideWhenUsed="0"/>
+    <w:lsdException w:name="Medium Shading 1 Accent 2" w:semiHidden="0" w:uiPriority="63" w:unhideWhenUsed="0"/>
+    <w:lsdException w:name="Medium Shading 2 Accent 2" w:semiHidden="0" w:uiPriority="64" w:unhideWhenUsed="0"/>
+    <w:lsdException w:name="Medium List 1 Accent 2" w:semiHidden="0" w:uiPriority="65" w:unhideWhenUsed="0"/>
+    <w:lsdException w:name="Medium List 2 Accent 2" w:semiHidden="0" w:uiPriority="66" w:unhideWhenUsed="0"/>
+    <w:lsdException w:name="Medium Grid 1 Accent 2" w:semiHidden="0" w:uiPriority="67" w:unhideWhenUsed="0"/>
+    <w:lsdException w:name="Medium Grid 2 Accent 2" w:semiHidden="0" w:uiPriority="68" w:unhideWhenUsed="0"/>
+    <w:lsdException w:name="Medium Grid 3 Accent 2" w:semiHidden="0" w:uiPriority="69" w:unhideWhenUsed="0"/>
+    <w:lsdException w:name="Dark List Accent 2" w:semiHidden="0" w:uiPriority="70" w:unhideWhenUsed="0"/>
+    <w:lsdException w:name="Colorful Shading Accent 2" w:semiHidden="0" w:uiPriority="71" w:unhideWhenUsed="0"/>
+    <w:lsdException w:name="Colorful List Accent 2" w:semiHidden="0" w:uiPriority="72" w:unhideWhenUsed="0"/>
+    <w:lsdException w:name="Colorful Grid Accent 2" w:semiHidden="0" w:uiPriority="73" w:unhideWhenUsed="0"/>
+    <w:lsdException w:name="Light Shading Accent 3" w:semiHidden="0" w:uiPriority="60" w:unhideWhenUsed="0"/>
+    <w:lsdException w:name="Light List Accent 3" w:semiHidden="0" w:uiPriority="61" w:unhideWhenUsed="0"/>
+    <w:lsdException w:name="Light Grid Accent 3" w:semiHidden="0" w:uiPriority="62" w:unhideWhenUsed="0"/>
+    <w:lsdException w:name="Medium Shading 1 Accent 3" w:semiHidden="0" w:uiPriority="63" w:unhideWhenUsed="0"/>
+    <w:lsdException w:name="Medium Shading 2 Accent 3" w:semiHidden="0" w:uiPriority="64" w:unhideWhenUsed="0"/>
+    <w:lsdException w:name="Medium List 1 Accent 3" w:semiHidden="0" w:uiPriority="65" w:unhideWhenUsed="0"/>
+    <w:lsdException w:name="Medium List 2 Accent 3" w:semiHidden="0" w:uiPriority="66" w:unhideWhenUsed="0"/>
+    <w:lsdException w:name="Medium Grid 1 Accent 3" w:semiHidden="0" w:uiPriority="67" w:unhideWhenUsed="0"/>
+    <w:lsdException w:name="Medium Grid 2 Accent 3" w:semiHidden="0" w:uiPriority="68" w:unhideWhenUsed="0"/>
+    <w:lsdException w:name="Medium Grid 3 Accent 3" w:semiHidden="0" w:uiPriority="69" w:unhideWhenUsed="0"/>
+    <w:lsdException w:name="Dark List Accent 3" w:semiHidden="0" w:uiPriority="70" w:unhideWhenUsed="0"/>
+    <w:lsdException w:name="Colorful Shading Accent 3" w:semiHidden="0" w:uiPriority="71" w:unhideWhenUsed="0"/>
+    <w:lsdException w:name="Colorful List Accent 3" w:semiHidden="0" w:uiPriority="72" w:unhideWhenUsed="0"/>
+    <w:lsdException w:name="Colorful Grid Accent 3" w:semiHidden="0" w:uiPriority="73" w:unhideWhenUsed="0"/>
+    <w:lsdException w:name="Light Shading Accent 4" w:semiHidden="0" w:uiPriority="60" w:unhideWhenUsed="0"/>
+    <w:lsdException w:name="Light List Accent 4" w:semiHidden="0" w:uiPriority="61" w:unhideWhenUsed="0"/>
+    <w:lsdException w:name="Light Grid Accent 4" w:semiHidden="0" w:uiPriority="62" w:unhideWhenUsed="0"/>
+    <w:lsdException w:name="Medium Shading 1 Accent 4" w:semiHidden="0" w:uiPriority="63" w:unhideWhenUsed="0"/>
+    <w:lsdException w:name="Medium Shading 2 Accent 4" w:semiHidden="0" w:uiPriority="64" w:unhideWhenUsed="0"/>
+    <w:lsdException w:name="Medium List 1 Accent 4" w:semiHidden="0" w:uiPriority="65" w:unhideWhenUsed="0"/>
+    <w:lsdException w:name="Medium List 2 Accent 4" w:semiHidden="0" w:uiPriority="66" w:unhideWhenUsed="0"/>
+    <w:lsdException w:name="Medium Grid 1 Accent 4" w:semiHidden="0" w:uiPriority="67" w:unhideWhenUsed="0"/>
+    <w:lsdException w:name="Medium Grid 2 Accent 4" w:semiHidden="0" w:uiPriority="68" w:unhideWhenUsed="0"/>
+    <w:lsdException w:name="Medium Grid 3 Accent 4" w:semiHidden="0" w:uiPriority="69" w:unhideWhenUsed="0"/>
+    <w:lsdException w:name="Dark List Accent 4" w:semiHidden="0" w:uiPriority="70" w:unhideWhenUsed="0"/>
+    <w:lsdException w:name="Colorful Shading Accent 4" w:semiHidden="0" w:uiPriority="71" w:unhideWhenUsed="0"/>
+    <w:lsdException w:name="Colorful List Accent 4" w:semiHidden="0" w:uiPriority="72" w:unhideWhenUsed="0"/>
+    <w:lsdException w:name="Colorful Grid Accent 4" w:semiHidden="0" w:uiPriority="73" w:unhideWhenUsed="0"/>
+    <w:lsdException w:name="Light Shading Accent 5" w:semiHidden="0" w:uiPriority="60" w:unhideWhenUsed="0"/>
+    <w:lsdException w:name="Light List Accent 5" w:semiHidden="0" w:uiPriority="61" w:unhideWhenUsed="0"/>
+    <w:lsdException w:name="Light Grid Accent 5" w:semiHidden="0" w:uiPriority="62" w:unhideWhenUsed="0"/>
+    <w:lsdException w:name="Medium Shading 1 Accent 5" w:semiHidden="0" w:uiPriority="63" w:unhideWhenUsed="0"/>
+    <w:lsdException w:name="Medium Shading 2 Accent 5" w:semiHidden="0" w:uiPriority="64" w:unhideWhenUsed="0"/>
+    <w:lsdException w:name="Medium List 1 Accent 5" w:semiHidden="0" w:uiPriority="65" w:unhideWhenUsed="0"/>
+    <w:lsdException w:name="Medium List 2 Accent 5" w:semiHidden="0" w:uiPriority="66" w:unhideWhenUsed="0"/>
+    <w:lsdException w:name="Medium Grid 1 Accent 5" w:semiHidden="0" w:uiPriority="67" w:unhideWhenUsed="0"/>
+    <w:lsdException w:name="Medium Grid 2 Accent 5" w:semiHidden="0" w:uiPriority="68" w:unhideWhenUsed="0"/>
+    <w:lsdException w:name="Medium Grid 3 Accent 5" w:semiHidden="0" w:uiPriority="69" w:unhideWhenUsed="0"/>
+    <w:lsdException w:name="Dark List Accent 5" w:semiHidden="0" w:uiPriority="70" w:unhideWhenUsed="0"/>
+    <w:lsdException w:name="Colorful Shading Accent 5" w:semiHidden="0" w:uiPriority="71" w:unhideWhenUsed="0"/>
+    <w:lsdException w:name="Colorful List Accent 5" w:semiHidden="0" w:uiPriority="72" w:unhideWhenUsed="0"/>
+    <w:lsdException w:name="Colorful Grid Accent 5" w:semiHidden="0" w:uiPriority="73" w:unhideWhenUsed="0"/>
+    <w:lsdException w:name="Light Shading Accent 6" w:semiHidden="0" w:uiPriority="60" w:unhideWhenUsed="0"/>
+    <w:lsdException w:name="Light List Accent 6" w:semiHidden="0" w:uiPriority="61" w:unhideWhenUsed="0"/>
+    <w:lsdException w:name="Light Grid Accent 6" w:semiHidden="0" w:uiPriority="62" w:unhideWhenUsed="0"/>
+    <w:lsdException w:name="Medium Shading 1 Accent 6" w:semiHidden="0" w:uiPriority="63" w:unhideWhenUsed="0"/>
+    <w:lsdException w:name="Medium Shading 2 Accent 6" w:semiHidden="0" w:uiPriority="64" w:unhideWhenUsed="0"/>
+    <w:lsdException w:name="Medium List 1 Accent 6" w:semiHidden="0" w:uiPriority="65" w:unhideWhenUsed="0"/>
+    <w:lsdException w:name="Medium List 2 Accent 6" w:semiHidden="0" w:uiPriority="66" w:unhideWhenUsed="0"/>
+    <w:lsdException w:name="Medium Grid 1 Accent 6" w:semiHidden="0" w:uiPriority="67" w:unhideWhenUsed="0"/>
+    <w:lsdException w:name="Medium Grid 2 Accent 6" w:semiHidden="0" w:uiPriority="68" w:unhideWhenUsed="0"/>
+    <w:lsdException w:name="Medium Grid 3 Accent 6" w:semiHidden="0" w:uiPriority="69" w:unhideWhenUsed="0"/>
+    <w:lsdException w:name="Dark List Accent 6" w:semiHidden="0" w:uiPriority="70" w:unhideWhenUsed="0"/>
+    <w:lsdException w:name="Colorful Shading Accent 6" w:semiHidden="0" w:uiPriority="71" w:unhideWhenUsed="0"/>
+    <w:lsdException w:name="Colorful List Accent 6" w:semiHidden="0" w:uiPriority="72" w:unhideWhenUsed="0"/>
+    <w:lsdException w:name="Colorful Grid Accent 6" w:semiHidden="0" w:uiPriority="73" w:unhideWhenUsed="0"/>
+    <w:lsdException w:name="Subtle Emphasis" w:semiHidden="0" w:uiPriority="19" w:unhideWhenUsed="0" w:qFormat="1"/>
+    <w:lsdException w:name="Intense Emphasis" w:semiHidden="0" w:uiPriority="21" w:unhideWhenUsed="0" w:qFormat="1"/>
+    <w:lsdException w:name="Subtle Reference" w:semiHidden="0" w:uiPriority="31" w:unhideWhenUsed="0" w:qFormat="1"/>
+    <w:lsdException w:name="Intense Reference" w:semiHidden="0" w:uiPriority="32" w:unhideWhenUsed="0" w:qFormat="1"/>
+    <w:lsdException w:name="Book Title" w:semiHidden="0" w:uiPriority="33" w:unhideWhenUsed="0" w:qFormat="1"/>
+    <w:lsdException w:name="Bibliography" w:uiPriority="37"/>
+    <w:lsdException w:name="TOC Heading" w:uiPriority="39" w:qFormat="1"/>
   </w:latentStyles>
   <w:style w:type="paragraph" w:default="1" w:styleId="Normal">
     <w:name w:val="Normal"/>
     <w:qFormat/>
+    <w:rsid w:val="00C64F41"/>
   </w:style>
   <w:style w:type="character" w:default="1" w:styleId="Fuentedeprrafopredeter">
     <w:name w:val="Default Paragraph Font"/>
@@ -3361,6 +3408,7 @@
     <w:uiPriority w:val="99"/>
     <w:semiHidden/>
     <w:unhideWhenUsed/>
+    <w:qFormat/>
     <w:tblPr>
       <w:tblInd w:w="0" w:type="dxa"/>
       <w:tblCellMar>
@@ -3459,7 +3507,7 @@
 </file>
 
 <file path=word/glossary/webSettings.xml><?xml version="1.0" encoding="utf-8"?>
-<w:webSettings xmlns:mc="http://schemas.openxmlformats.org/markup-compatibility/2006" xmlns:r="http://schemas.openxmlformats.org/officeDocument/2006/relationships" xmlns:w="http://schemas.openxmlformats.org/wordprocessingml/2006/main" xmlns:w14="http://schemas.microsoft.com/office/word/2010/wordml" xmlns:w15="http://schemas.microsoft.com/office/word/2012/wordml" mc:Ignorable="w14 w15">
+<w:webSettings xmlns:r="http://schemas.openxmlformats.org/officeDocument/2006/relationships" xmlns:w="http://schemas.openxmlformats.org/wordprocessingml/2006/main">
   <w:optimizeForBrowser/>
 </w:webSettings>
 </file>

</xml_diff>

<commit_message>
Se modifican las tablas agregando columnas de iteración y estado.
</commit_message>
<xml_diff>
--- a/repository/S.A.P.O/Producto/Iteraciones/Iteracion_01/06_Documento_Prueba/Resultado de Prueba.docx
+++ b/repository/S.A.P.O/Producto/Iteraciones/Iteracion_01/06_Documento_Prueba/Resultado de Prueba.docx
@@ -117,7 +117,7 @@
                 <v:imagedata r:id="rId9" o:title=""/>
                 <w10:wrap type="tight"/>
               </v:shape>
-              <o:OLEObject Type="Embed" ProgID="PBrush" ShapeID="_x0000_s1033" DrawAspect="Content" ObjectID="_1437901835" r:id="rId10"/>
+              <o:OLEObject Type="Embed" ProgID="PBrush" ShapeID="_x0000_s1033" DrawAspect="Content" ObjectID="_1438184407" r:id="rId10"/>
             </w:pict>
           </w:r>
           <w:r>
@@ -259,9 +259,6 @@
             </w:rPr>
             <w:alias w:val="Subtítulo"/>
             <w:id w:val="14700077"/>
-            <w:placeholder>
-              <w:docPart w:val="F8BE507CEC664ED29893A44996BA253C"/>
-            </w:placeholder>
             <w:dataBinding w:prefixMappings="xmlns:ns0='http://schemas.openxmlformats.org/package/2006/metadata/core-properties' xmlns:ns1='http://purl.org/dc/elements/1.1/'" w:xpath="/ns0:coreProperties[1]/ns1:subject[1]" w:storeItemID="{6C3C8BC8-F283-45AE-878A-BAB7291924A1}"/>
             <w:text/>
           </w:sdtPr>
@@ -862,7 +859,6 @@
               </w:tcPr>
               <w:p>
                 <w:pPr>
-                  <w:jc w:val="both"/>
                   <w:rPr>
                     <w:rFonts w:ascii="Arial" w:hAnsi="Arial" w:cs="Arial"/>
                     <w:sz w:val="20"/>
@@ -874,6 +870,13 @@
                     <w:sz w:val="20"/>
                   </w:rPr>
                   <w:t>Versión Inicial del Documento</w:t>
+                </w:r>
+                <w:r>
+                  <w:rPr>
+                    <w:rFonts w:ascii="Arial" w:hAnsi="Arial" w:cs="Arial"/>
+                    <w:sz w:val="20"/>
+                  </w:rPr>
+                  <w:t>.</w:t>
                 </w:r>
               </w:p>
             </w:tc>
@@ -954,12 +957,18 @@
               </w:tcPr>
               <w:p>
                 <w:pPr>
-                  <w:jc w:val="center"/>
                   <w:rPr>
                     <w:rFonts w:ascii="Arial" w:hAnsi="Arial" w:cs="Arial"/>
                     <w:sz w:val="20"/>
                   </w:rPr>
                 </w:pPr>
+                <w:r>
+                  <w:rPr>
+                    <w:rFonts w:ascii="Arial" w:hAnsi="Arial" w:cs="Arial"/>
+                    <w:sz w:val="20"/>
+                  </w:rPr>
+                  <w:t>Se modifican las tablas agregando columnas de iteración y estado.</w:t>
+                </w:r>
               </w:p>
             </w:tc>
             <w:tc>
@@ -1087,7 +1096,7 @@
               <w:r>
                 <w:fldChar w:fldCharType="separate"/>
               </w:r>
-              <w:hyperlink w:anchor="_Toc363399991" w:history="1">
+              <w:hyperlink w:anchor="_Toc364442470" w:history="1">
                 <w:r>
                   <w:rPr>
                     <w:rStyle w:val="Hipervnculo"/>
@@ -1114,7 +1123,7 @@
                     <w:noProof/>
                     <w:webHidden/>
                   </w:rPr>
-                  <w:instrText xml:space="preserve"> PAGEREF _Toc363399991 \h </w:instrText>
+                  <w:instrText xml:space="preserve"> PAGEREF _Toc364442470 \h </w:instrText>
                 </w:r>
                 <w:r>
                   <w:rPr>
@@ -1135,6 +1144,210 @@
                     <w:webHidden/>
                   </w:rPr>
                   <w:t>4</w:t>
+                </w:r>
+                <w:r>
+                  <w:rPr>
+                    <w:noProof/>
+                    <w:webHidden/>
+                  </w:rPr>
+                  <w:fldChar w:fldCharType="end"/>
+                </w:r>
+              </w:hyperlink>
+            </w:p>
+            <w:p>
+              <w:pPr>
+                <w:pStyle w:val="TDC1"/>
+                <w:tabs>
+                  <w:tab w:val="right" w:leader="dot" w:pos="8828"/>
+                </w:tabs>
+                <w:rPr>
+                  <w:noProof/>
+                </w:rPr>
+              </w:pPr>
+              <w:hyperlink w:anchor="_Toc364442471" w:history="1">
+                <w:r>
+                  <w:rPr>
+                    <w:rStyle w:val="Hipervnculo"/>
+                    <w:noProof/>
+                  </w:rPr>
+                  <w:t>Casos de Uso</w:t>
+                </w:r>
+                <w:r>
+                  <w:rPr>
+                    <w:noProof/>
+                    <w:webHidden/>
+                  </w:rPr>
+                  <w:tab/>
+                </w:r>
+                <w:r>
+                  <w:rPr>
+                    <w:noProof/>
+                    <w:webHidden/>
+                  </w:rPr>
+                  <w:fldChar w:fldCharType="begin"/>
+                </w:r>
+                <w:r>
+                  <w:rPr>
+                    <w:noProof/>
+                    <w:webHidden/>
+                  </w:rPr>
+                  <w:instrText xml:space="preserve"> PAGEREF _Toc364442471 \h </w:instrText>
+                </w:r>
+                <w:r>
+                  <w:rPr>
+                    <w:noProof/>
+                    <w:webHidden/>
+                  </w:rPr>
+                </w:r>
+                <w:r>
+                  <w:rPr>
+                    <w:noProof/>
+                    <w:webHidden/>
+                  </w:rPr>
+                  <w:fldChar w:fldCharType="separate"/>
+                </w:r>
+                <w:r>
+                  <w:rPr>
+                    <w:noProof/>
+                    <w:webHidden/>
+                  </w:rPr>
+                  <w:t>4</w:t>
+                </w:r>
+                <w:r>
+                  <w:rPr>
+                    <w:noProof/>
+                    <w:webHidden/>
+                  </w:rPr>
+                  <w:fldChar w:fldCharType="end"/>
+                </w:r>
+              </w:hyperlink>
+            </w:p>
+            <w:p>
+              <w:pPr>
+                <w:pStyle w:val="TDC2"/>
+                <w:tabs>
+                  <w:tab w:val="right" w:leader="dot" w:pos="8828"/>
+                </w:tabs>
+                <w:rPr>
+                  <w:noProof/>
+                </w:rPr>
+              </w:pPr>
+              <w:hyperlink w:anchor="_Toc364442472" w:history="1">
+                <w:r>
+                  <w:rPr>
+                    <w:rStyle w:val="Hipervnculo"/>
+                    <w:noProof/>
+                  </w:rPr>
+                  <w:t>Caso de Uso Registrar Asignación de Paciente</w:t>
+                </w:r>
+                <w:r>
+                  <w:rPr>
+                    <w:noProof/>
+                    <w:webHidden/>
+                  </w:rPr>
+                  <w:tab/>
+                </w:r>
+                <w:r>
+                  <w:rPr>
+                    <w:noProof/>
+                    <w:webHidden/>
+                  </w:rPr>
+                  <w:fldChar w:fldCharType="begin"/>
+                </w:r>
+                <w:r>
+                  <w:rPr>
+                    <w:noProof/>
+                    <w:webHidden/>
+                  </w:rPr>
+                  <w:instrText xml:space="preserve"> PAGEREF _Toc364442472 \h </w:instrText>
+                </w:r>
+                <w:r>
+                  <w:rPr>
+                    <w:noProof/>
+                    <w:webHidden/>
+                  </w:rPr>
+                </w:r>
+                <w:r>
+                  <w:rPr>
+                    <w:noProof/>
+                    <w:webHidden/>
+                  </w:rPr>
+                  <w:fldChar w:fldCharType="separate"/>
+                </w:r>
+                <w:r>
+                  <w:rPr>
+                    <w:noProof/>
+                    <w:webHidden/>
+                  </w:rPr>
+                  <w:t>4</w:t>
+                </w:r>
+                <w:r>
+                  <w:rPr>
+                    <w:noProof/>
+                    <w:webHidden/>
+                  </w:rPr>
+                  <w:fldChar w:fldCharType="end"/>
+                </w:r>
+              </w:hyperlink>
+            </w:p>
+            <w:p>
+              <w:pPr>
+                <w:pStyle w:val="TDC2"/>
+                <w:tabs>
+                  <w:tab w:val="right" w:leader="dot" w:pos="8828"/>
+                </w:tabs>
+                <w:rPr>
+                  <w:noProof/>
+                </w:rPr>
+              </w:pPr>
+              <w:hyperlink w:anchor="_Toc364442473" w:history="1">
+                <w:r>
+                  <w:rPr>
+                    <w:rStyle w:val="Hipervnculo"/>
+                    <w:noProof/>
+                  </w:rPr>
+                  <w:t>Caso de Uso Registrar Paciente</w:t>
+                </w:r>
+                <w:r>
+                  <w:rPr>
+                    <w:noProof/>
+                    <w:webHidden/>
+                  </w:rPr>
+                  <w:tab/>
+                </w:r>
+                <w:r>
+                  <w:rPr>
+                    <w:noProof/>
+                    <w:webHidden/>
+                  </w:rPr>
+                  <w:fldChar w:fldCharType="begin"/>
+                </w:r>
+                <w:r>
+                  <w:rPr>
+                    <w:noProof/>
+                    <w:webHidden/>
+                  </w:rPr>
+                  <w:instrText xml:space="preserve"> PAGEREF _Toc364442473 \h </w:instrText>
+                </w:r>
+                <w:r>
+                  <w:rPr>
+                    <w:noProof/>
+                    <w:webHidden/>
+                  </w:rPr>
+                </w:r>
+                <w:r>
+                  <w:rPr>
+                    <w:noProof/>
+                    <w:webHidden/>
+                  </w:rPr>
+                  <w:fldChar w:fldCharType="separate"/>
+                </w:r>
+                <w:r>
+                  <w:rPr>
+                    <w:noProof/>
+                    <w:webHidden/>
+                  </w:rPr>
+                  <w:t>5</w:t>
                 </w:r>
                 <w:r>
                   <w:rPr>
@@ -1198,7 +1411,7 @@
           <w:pPr>
             <w:pStyle w:val="Ttulo1"/>
           </w:pPr>
-          <w:bookmarkStart w:id="1" w:name="_Toc363399991"/>
+          <w:bookmarkStart w:id="1" w:name="_Toc364442470"/>
           <w:r>
             <w:lastRenderedPageBreak/>
             <w:t>Introducción</w:t>
@@ -1207,6 +1420,7 @@
         </w:p>
         <w:p>
           <w:pPr>
+            <w:ind w:firstLine="708"/>
             <w:rPr>
               <w:rFonts w:ascii="Arial" w:hAnsi="Arial" w:cs="Arial"/>
             </w:rPr>
@@ -1222,9 +1436,24 @@
           <w:pPr>
             <w:pStyle w:val="Ttulo1"/>
           </w:pPr>
+          <w:bookmarkStart w:id="2" w:name="_Toc364442471"/>
           <w:r>
-            <w:t>Caso de Uso  Registrar Asignación de Paciente</w:t>
+            <w:t>Casos de Uso</w:t>
           </w:r>
+          <w:bookmarkEnd w:id="2"/>
+        </w:p>
+        <w:p>
+          <w:pPr>
+            <w:pStyle w:val="Ttulo2"/>
+          </w:pPr>
+          <w:bookmarkStart w:id="3" w:name="_Toc364442472"/>
+          <w:r>
+            <w:t xml:space="preserve">Caso de Uso </w:t>
+          </w:r>
+          <w:r>
+            <w:t>Registrar Asignación de Paciente</w:t>
+          </w:r>
+          <w:bookmarkEnd w:id="3"/>
         </w:p>
         <w:p>
           <w:pPr>
@@ -1236,21 +1465,26 @@
         <w:tbl>
           <w:tblPr>
             <w:tblStyle w:val="Tablaconcuadrcula"/>
-            <w:tblW w:w="0" w:type="auto"/>
+            <w:tblW w:w="9054" w:type="dxa"/>
+            <w:tblInd w:w="108" w:type="dxa"/>
             <w:tblLook w:val="04A0"/>
           </w:tblPr>
           <w:tblGrid>
-            <w:gridCol w:w="675"/>
-            <w:gridCol w:w="8303"/>
+            <w:gridCol w:w="458"/>
+            <w:gridCol w:w="2887"/>
+            <w:gridCol w:w="1903"/>
+            <w:gridCol w:w="1903"/>
+            <w:gridCol w:w="1903"/>
           </w:tblGrid>
           <w:tr>
             <w:tc>
               <w:tcPr>
-                <w:tcW w:w="675" w:type="dxa"/>
+                <w:tcW w:w="458" w:type="dxa"/>
                 <w:shd w:val="clear" w:color="auto" w:fill="BFBFBF" w:themeFill="background1" w:themeFillShade="BF"/>
               </w:tcPr>
               <w:p>
                 <w:pPr>
+                  <w:jc w:val="center"/>
                   <w:rPr>
                     <w:rFonts w:ascii="Arial" w:eastAsiaTheme="minorEastAsia" w:hAnsi="Arial" w:cs="Arial"/>
                     <w:lang w:eastAsia="es-AR"/>
@@ -1267,7 +1501,7 @@
             </w:tc>
             <w:tc>
               <w:tcPr>
-                <w:tcW w:w="8303" w:type="dxa"/>
+                <w:tcW w:w="2887" w:type="dxa"/>
                 <w:shd w:val="clear" w:color="auto" w:fill="BFBFBF" w:themeFill="background1" w:themeFillShade="BF"/>
               </w:tcPr>
               <w:p>
@@ -1283,6 +1517,66 @@
                     <w:lang w:eastAsia="es-AR"/>
                   </w:rPr>
                   <w:t>Problema</w:t>
+                </w:r>
+              </w:p>
+            </w:tc>
+            <w:tc>
+              <w:tcPr>
+                <w:tcW w:w="1903" w:type="dxa"/>
+                <w:shd w:val="clear" w:color="auto" w:fill="BFBFBF" w:themeFill="background1" w:themeFillShade="BF"/>
+              </w:tcPr>
+              <w:p>
+                <w:pPr>
+                  <w:jc w:val="center"/>
+                  <w:rPr>
+                    <w:rFonts w:ascii="Arial" w:hAnsi="Arial" w:cs="Arial"/>
+                  </w:rPr>
+                </w:pPr>
+                <w:r>
+                  <w:rPr>
+                    <w:rFonts w:ascii="Arial" w:hAnsi="Arial" w:cs="Arial"/>
+                  </w:rPr>
+                  <w:t>Encontrado en Iteración</w:t>
+                </w:r>
+              </w:p>
+            </w:tc>
+            <w:tc>
+              <w:tcPr>
+                <w:tcW w:w="1903" w:type="dxa"/>
+                <w:shd w:val="clear" w:color="auto" w:fill="BFBFBF" w:themeFill="background1" w:themeFillShade="BF"/>
+              </w:tcPr>
+              <w:p>
+                <w:pPr>
+                  <w:jc w:val="center"/>
+                  <w:rPr>
+                    <w:rFonts w:ascii="Arial" w:hAnsi="Arial" w:cs="Arial"/>
+                  </w:rPr>
+                </w:pPr>
+                <w:r>
+                  <w:rPr>
+                    <w:rFonts w:ascii="Arial" w:hAnsi="Arial" w:cs="Arial"/>
+                  </w:rPr>
+                  <w:t>Estado</w:t>
+                </w:r>
+              </w:p>
+            </w:tc>
+            <w:tc>
+              <w:tcPr>
+                <w:tcW w:w="1903" w:type="dxa"/>
+                <w:shd w:val="clear" w:color="auto" w:fill="BFBFBF" w:themeFill="background1" w:themeFillShade="BF"/>
+              </w:tcPr>
+              <w:p>
+                <w:pPr>
+                  <w:jc w:val="center"/>
+                  <w:rPr>
+                    <w:rFonts w:ascii="Arial" w:hAnsi="Arial" w:cs="Arial"/>
+                  </w:rPr>
+                </w:pPr>
+                <w:r>
+                  <w:rPr>
+                    <w:rFonts w:ascii="Arial" w:hAnsi="Arial" w:cs="Arial"/>
+                  </w:rPr>
+                  <w:t>Corregido en Iteración</w:t>
                 </w:r>
               </w:p>
             </w:tc>
@@ -1290,7 +1584,7 @@
           <w:tr>
             <w:tc>
               <w:tcPr>
-                <w:tcW w:w="675" w:type="dxa"/>
+                <w:tcW w:w="458" w:type="dxa"/>
               </w:tcPr>
               <w:p>
                 <w:pPr>
@@ -1310,7 +1604,7 @@
             </w:tc>
             <w:tc>
               <w:tcPr>
-                <w:tcW w:w="8303" w:type="dxa"/>
+                <w:tcW w:w="2887" w:type="dxa"/>
               </w:tcPr>
               <w:p>
                 <w:pPr>
@@ -1326,13 +1620,67 @@
                   </w:rPr>
                   <w:t>No se ofrece campo “Tipo Documento” para seleccionar.</w:t>
                 </w:r>
+              </w:p>
+            </w:tc>
+            <w:tc>
+              <w:tcPr>
+                <w:tcW w:w="1903" w:type="dxa"/>
+                <w:vAlign w:val="center"/>
+              </w:tcPr>
+              <w:p>
+                <w:pPr>
+                  <w:jc w:val="center"/>
+                  <w:rPr>
+                    <w:rFonts w:ascii="Arial" w:hAnsi="Arial" w:cs="Arial"/>
+                  </w:rPr>
+                </w:pPr>
+                <w:r>
+                  <w:rPr>
+                    <w:rFonts w:ascii="Arial" w:hAnsi="Arial" w:cs="Arial"/>
+                  </w:rPr>
+                  <w:t>Primera</w:t>
+                </w:r>
+              </w:p>
+            </w:tc>
+            <w:tc>
+              <w:tcPr>
+                <w:tcW w:w="1903" w:type="dxa"/>
+                <w:vAlign w:val="center"/>
+              </w:tcPr>
+              <w:p>
+                <w:pPr>
+                  <w:jc w:val="center"/>
+                  <w:rPr>
+                    <w:rFonts w:ascii="Arial" w:hAnsi="Arial" w:cs="Arial"/>
+                  </w:rPr>
+                </w:pPr>
+                <w:r>
+                  <w:rPr>
+                    <w:rFonts w:ascii="Arial" w:hAnsi="Arial" w:cs="Arial"/>
+                  </w:rPr>
+                  <w:t>Pendiente</w:t>
+                </w:r>
+              </w:p>
+            </w:tc>
+            <w:tc>
+              <w:tcPr>
+                <w:tcW w:w="1903" w:type="dxa"/>
+                <w:vAlign w:val="center"/>
+              </w:tcPr>
+              <w:p>
+                <w:pPr>
+                  <w:jc w:val="center"/>
+                  <w:rPr>
+                    <w:rFonts w:ascii="Arial" w:hAnsi="Arial" w:cs="Arial"/>
+                  </w:rPr>
+                </w:pPr>
               </w:p>
             </w:tc>
           </w:tr>
           <w:tr>
             <w:tc>
               <w:tcPr>
-                <w:tcW w:w="675" w:type="dxa"/>
+                <w:tcW w:w="458" w:type="dxa"/>
               </w:tcPr>
               <w:p>
                 <w:pPr>
@@ -1352,7 +1700,7 @@
             </w:tc>
             <w:tc>
               <w:tcPr>
-                <w:tcW w:w="8303" w:type="dxa"/>
+                <w:tcW w:w="2887" w:type="dxa"/>
               </w:tcPr>
               <w:p>
                 <w:pPr>
@@ -1368,13 +1716,67 @@
                   </w:rPr>
                   <w:t>No existe la posibilidad de buscar por documento. No brinda resultados cuando se busca por nombre y apellido junto.</w:t>
                 </w:r>
+              </w:p>
+            </w:tc>
+            <w:tc>
+              <w:tcPr>
+                <w:tcW w:w="1903" w:type="dxa"/>
+                <w:vAlign w:val="center"/>
+              </w:tcPr>
+              <w:p>
+                <w:pPr>
+                  <w:jc w:val="center"/>
+                  <w:rPr>
+                    <w:rFonts w:ascii="Arial" w:hAnsi="Arial" w:cs="Arial"/>
+                  </w:rPr>
+                </w:pPr>
+                <w:r>
+                  <w:rPr>
+                    <w:rFonts w:ascii="Arial" w:hAnsi="Arial" w:cs="Arial"/>
+                  </w:rPr>
+                  <w:t>Primera</w:t>
+                </w:r>
+              </w:p>
+            </w:tc>
+            <w:tc>
+              <w:tcPr>
+                <w:tcW w:w="1903" w:type="dxa"/>
+                <w:vAlign w:val="center"/>
+              </w:tcPr>
+              <w:p>
+                <w:pPr>
+                  <w:jc w:val="center"/>
+                  <w:rPr>
+                    <w:rFonts w:ascii="Arial" w:hAnsi="Arial" w:cs="Arial"/>
+                  </w:rPr>
+                </w:pPr>
+                <w:r>
+                  <w:rPr>
+                    <w:rFonts w:ascii="Arial" w:hAnsi="Arial" w:cs="Arial"/>
+                  </w:rPr>
+                  <w:t>Pendiente</w:t>
+                </w:r>
+              </w:p>
+            </w:tc>
+            <w:tc>
+              <w:tcPr>
+                <w:tcW w:w="1903" w:type="dxa"/>
+                <w:vAlign w:val="center"/>
+              </w:tcPr>
+              <w:p>
+                <w:pPr>
+                  <w:jc w:val="center"/>
+                  <w:rPr>
+                    <w:rFonts w:ascii="Arial" w:hAnsi="Arial" w:cs="Arial"/>
+                  </w:rPr>
+                </w:pPr>
               </w:p>
             </w:tc>
           </w:tr>
           <w:tr>
             <w:tc>
               <w:tcPr>
-                <w:tcW w:w="675" w:type="dxa"/>
+                <w:tcW w:w="458" w:type="dxa"/>
               </w:tcPr>
               <w:p>
                 <w:pPr>
@@ -1394,7 +1796,7 @@
             </w:tc>
             <w:tc>
               <w:tcPr>
-                <w:tcW w:w="8303" w:type="dxa"/>
+                <w:tcW w:w="2887" w:type="dxa"/>
               </w:tcPr>
               <w:p>
                 <w:pPr>
@@ -1410,13 +1812,67 @@
                   </w:rPr>
                   <w:t>El sistema no solicita confirmación de la asignación.</w:t>
                 </w:r>
+              </w:p>
+            </w:tc>
+            <w:tc>
+              <w:tcPr>
+                <w:tcW w:w="1903" w:type="dxa"/>
+                <w:vAlign w:val="center"/>
+              </w:tcPr>
+              <w:p>
+                <w:pPr>
+                  <w:jc w:val="center"/>
+                  <w:rPr>
+                    <w:rFonts w:ascii="Arial" w:hAnsi="Arial" w:cs="Arial"/>
+                  </w:rPr>
+                </w:pPr>
+                <w:r>
+                  <w:rPr>
+                    <w:rFonts w:ascii="Arial" w:hAnsi="Arial" w:cs="Arial"/>
+                  </w:rPr>
+                  <w:t>Primera</w:t>
+                </w:r>
+              </w:p>
+            </w:tc>
+            <w:tc>
+              <w:tcPr>
+                <w:tcW w:w="1903" w:type="dxa"/>
+                <w:vAlign w:val="center"/>
+              </w:tcPr>
+              <w:p>
+                <w:pPr>
+                  <w:jc w:val="center"/>
+                  <w:rPr>
+                    <w:rFonts w:ascii="Arial" w:hAnsi="Arial" w:cs="Arial"/>
+                  </w:rPr>
+                </w:pPr>
+                <w:r>
+                  <w:rPr>
+                    <w:rFonts w:ascii="Arial" w:hAnsi="Arial" w:cs="Arial"/>
+                  </w:rPr>
+                  <w:t>Pendiente</w:t>
+                </w:r>
+              </w:p>
+            </w:tc>
+            <w:tc>
+              <w:tcPr>
+                <w:tcW w:w="1903" w:type="dxa"/>
+                <w:vAlign w:val="center"/>
+              </w:tcPr>
+              <w:p>
+                <w:pPr>
+                  <w:jc w:val="center"/>
+                  <w:rPr>
+                    <w:rFonts w:ascii="Arial" w:hAnsi="Arial" w:cs="Arial"/>
+                  </w:rPr>
+                </w:pPr>
               </w:p>
             </w:tc>
           </w:tr>
           <w:tr>
             <w:tc>
               <w:tcPr>
-                <w:tcW w:w="675" w:type="dxa"/>
+                <w:tcW w:w="458" w:type="dxa"/>
               </w:tcPr>
               <w:p>
                 <w:pPr>
@@ -1436,7 +1892,7 @@
             </w:tc>
             <w:tc>
               <w:tcPr>
-                <w:tcW w:w="8303" w:type="dxa"/>
+                <w:tcW w:w="2887" w:type="dxa"/>
               </w:tcPr>
               <w:p>
                 <w:pPr>
@@ -1452,6 +1908,60 @@
                   </w:rPr>
                   <w:t>El sistema no informa que el alumno no existe cuando se realiza una búsqueda de un alumno no registrado.</w:t>
                 </w:r>
+              </w:p>
+            </w:tc>
+            <w:tc>
+              <w:tcPr>
+                <w:tcW w:w="1903" w:type="dxa"/>
+                <w:vAlign w:val="center"/>
+              </w:tcPr>
+              <w:p>
+                <w:pPr>
+                  <w:jc w:val="center"/>
+                  <w:rPr>
+                    <w:rFonts w:ascii="Arial" w:hAnsi="Arial" w:cs="Arial"/>
+                  </w:rPr>
+                </w:pPr>
+                <w:r>
+                  <w:rPr>
+                    <w:rFonts w:ascii="Arial" w:hAnsi="Arial" w:cs="Arial"/>
+                  </w:rPr>
+                  <w:t>Primera</w:t>
+                </w:r>
+              </w:p>
+            </w:tc>
+            <w:tc>
+              <w:tcPr>
+                <w:tcW w:w="1903" w:type="dxa"/>
+                <w:vAlign w:val="center"/>
+              </w:tcPr>
+              <w:p>
+                <w:pPr>
+                  <w:jc w:val="center"/>
+                  <w:rPr>
+                    <w:rFonts w:ascii="Arial" w:hAnsi="Arial" w:cs="Arial"/>
+                  </w:rPr>
+                </w:pPr>
+                <w:r>
+                  <w:rPr>
+                    <w:rFonts w:ascii="Arial" w:hAnsi="Arial" w:cs="Arial"/>
+                  </w:rPr>
+                  <w:t>Pendiente</w:t>
+                </w:r>
+              </w:p>
+            </w:tc>
+            <w:tc>
+              <w:tcPr>
+                <w:tcW w:w="1903" w:type="dxa"/>
+                <w:vAlign w:val="center"/>
+              </w:tcPr>
+              <w:p>
+                <w:pPr>
+                  <w:jc w:val="center"/>
+                  <w:rPr>
+                    <w:rFonts w:ascii="Arial" w:hAnsi="Arial" w:cs="Arial"/>
+                  </w:rPr>
+                </w:pPr>
               </w:p>
             </w:tc>
           </w:tr>
@@ -1466,17 +1976,21 @@
         <w:tbl>
           <w:tblPr>
             <w:tblStyle w:val="Tablaconcuadrcula"/>
-            <w:tblW w:w="0" w:type="auto"/>
+            <w:tblW w:w="9054" w:type="dxa"/>
+            <w:tblInd w:w="108" w:type="dxa"/>
             <w:tblLook w:val="04A0"/>
           </w:tblPr>
           <w:tblGrid>
-            <w:gridCol w:w="675"/>
-            <w:gridCol w:w="8303"/>
+            <w:gridCol w:w="458"/>
+            <w:gridCol w:w="2887"/>
+            <w:gridCol w:w="1903"/>
+            <w:gridCol w:w="1903"/>
+            <w:gridCol w:w="1903"/>
           </w:tblGrid>
           <w:tr>
             <w:tc>
               <w:tcPr>
-                <w:tcW w:w="675" w:type="dxa"/>
+                <w:tcW w:w="458" w:type="dxa"/>
                 <w:shd w:val="clear" w:color="auto" w:fill="BFBFBF" w:themeFill="background1" w:themeFillShade="BF"/>
               </w:tcPr>
               <w:p>
@@ -1497,7 +2011,7 @@
             </w:tc>
             <w:tc>
               <w:tcPr>
-                <w:tcW w:w="8303" w:type="dxa"/>
+                <w:tcW w:w="2887" w:type="dxa"/>
                 <w:shd w:val="clear" w:color="auto" w:fill="BFBFBF" w:themeFill="background1" w:themeFillShade="BF"/>
               </w:tcPr>
               <w:p>
@@ -1513,6 +2027,66 @@
                     <w:lang w:eastAsia="es-AR"/>
                   </w:rPr>
                   <w:t>Problema en el trazo fino</w:t>
+                </w:r>
+              </w:p>
+            </w:tc>
+            <w:tc>
+              <w:tcPr>
+                <w:tcW w:w="1903" w:type="dxa"/>
+                <w:shd w:val="clear" w:color="auto" w:fill="BFBFBF" w:themeFill="background1" w:themeFillShade="BF"/>
+              </w:tcPr>
+              <w:p>
+                <w:pPr>
+                  <w:jc w:val="center"/>
+                  <w:rPr>
+                    <w:rFonts w:ascii="Arial" w:hAnsi="Arial" w:cs="Arial"/>
+                  </w:rPr>
+                </w:pPr>
+                <w:r>
+                  <w:rPr>
+                    <w:rFonts w:ascii="Arial" w:hAnsi="Arial" w:cs="Arial"/>
+                  </w:rPr>
+                  <w:t>Encontrado en Iteración</w:t>
+                </w:r>
+              </w:p>
+            </w:tc>
+            <w:tc>
+              <w:tcPr>
+                <w:tcW w:w="1903" w:type="dxa"/>
+                <w:shd w:val="clear" w:color="auto" w:fill="BFBFBF" w:themeFill="background1" w:themeFillShade="BF"/>
+              </w:tcPr>
+              <w:p>
+                <w:pPr>
+                  <w:jc w:val="center"/>
+                  <w:rPr>
+                    <w:rFonts w:ascii="Arial" w:hAnsi="Arial" w:cs="Arial"/>
+                  </w:rPr>
+                </w:pPr>
+                <w:r>
+                  <w:rPr>
+                    <w:rFonts w:ascii="Arial" w:hAnsi="Arial" w:cs="Arial"/>
+                  </w:rPr>
+                  <w:t>Estado</w:t>
+                </w:r>
+              </w:p>
+            </w:tc>
+            <w:tc>
+              <w:tcPr>
+                <w:tcW w:w="1903" w:type="dxa"/>
+                <w:shd w:val="clear" w:color="auto" w:fill="BFBFBF" w:themeFill="background1" w:themeFillShade="BF"/>
+              </w:tcPr>
+              <w:p>
+                <w:pPr>
+                  <w:jc w:val="center"/>
+                  <w:rPr>
+                    <w:rFonts w:ascii="Arial" w:hAnsi="Arial" w:cs="Arial"/>
+                  </w:rPr>
+                </w:pPr>
+                <w:r>
+                  <w:rPr>
+                    <w:rFonts w:ascii="Arial" w:hAnsi="Arial" w:cs="Arial"/>
+                  </w:rPr>
+                  <w:t>Corregido en Iteración</w:t>
                 </w:r>
               </w:p>
             </w:tc>
@@ -1520,7 +2094,7 @@
           <w:tr>
             <w:tc>
               <w:tcPr>
-                <w:tcW w:w="675" w:type="dxa"/>
+                <w:tcW w:w="458" w:type="dxa"/>
               </w:tcPr>
               <w:p>
                 <w:pPr>
@@ -1540,7 +2114,7 @@
             </w:tc>
             <w:tc>
               <w:tcPr>
-                <w:tcW w:w="8303" w:type="dxa"/>
+                <w:tcW w:w="2887" w:type="dxa"/>
               </w:tcPr>
               <w:p>
                 <w:pPr>
@@ -1556,13 +2130,65 @@
                   </w:rPr>
                   <w:t>Error en el diseño del trazo fino. La fecha no se selecciona en el contexto del presente caso de uso.</w:t>
                 </w:r>
+              </w:p>
+            </w:tc>
+            <w:tc>
+              <w:tcPr>
+                <w:tcW w:w="1903" w:type="dxa"/>
+                <w:vAlign w:val="center"/>
+              </w:tcPr>
+              <w:p>
+                <w:pPr>
+                  <w:jc w:val="center"/>
+                  <w:rPr>
+                    <w:rFonts w:ascii="Arial" w:hAnsi="Arial" w:cs="Arial"/>
+                  </w:rPr>
+                </w:pPr>
+                <w:r>
+                  <w:rPr>
+                    <w:rFonts w:ascii="Arial" w:hAnsi="Arial" w:cs="Arial"/>
+                  </w:rPr>
+                  <w:t>Primera</w:t>
+                </w:r>
+              </w:p>
+            </w:tc>
+            <w:tc>
+              <w:tcPr>
+                <w:tcW w:w="1903" w:type="dxa"/>
+                <w:vAlign w:val="center"/>
+              </w:tcPr>
+              <w:p>
+                <w:pPr>
+                  <w:jc w:val="center"/>
+                  <w:rPr>
+                    <w:rFonts w:ascii="Arial" w:hAnsi="Arial" w:cs="Arial"/>
+                  </w:rPr>
+                </w:pPr>
+                <w:r>
+                  <w:rPr>
+                    <w:rFonts w:ascii="Arial" w:hAnsi="Arial" w:cs="Arial"/>
+                  </w:rPr>
+                  <w:t>Pendiente</w:t>
+                </w:r>
+              </w:p>
+            </w:tc>
+            <w:tc>
+              <w:tcPr>
+                <w:tcW w:w="1903" w:type="dxa"/>
+              </w:tcPr>
+              <w:p>
+                <w:pPr>
+                  <w:rPr>
+                    <w:rFonts w:ascii="Arial" w:hAnsi="Arial" w:cs="Arial"/>
+                  </w:rPr>
+                </w:pPr>
               </w:p>
             </w:tc>
           </w:tr>
           <w:tr>
             <w:tc>
               <w:tcPr>
-                <w:tcW w:w="675" w:type="dxa"/>
+                <w:tcW w:w="458" w:type="dxa"/>
               </w:tcPr>
               <w:p>
                 <w:pPr>
@@ -1582,7 +2208,7 @@
             </w:tc>
             <w:tc>
               <w:tcPr>
-                <w:tcW w:w="8303" w:type="dxa"/>
+                <w:tcW w:w="2887" w:type="dxa"/>
               </w:tcPr>
               <w:p>
                 <w:pPr>
@@ -1598,13 +2224,65 @@
                   </w:rPr>
                   <w:t>El sistema no verifica antes de asignar si tiene una asignación estipulado para ese mismo día y hora para un paciente.</w:t>
                 </w:r>
+              </w:p>
+            </w:tc>
+            <w:tc>
+              <w:tcPr>
+                <w:tcW w:w="1903" w:type="dxa"/>
+                <w:vAlign w:val="center"/>
+              </w:tcPr>
+              <w:p>
+                <w:pPr>
+                  <w:jc w:val="center"/>
+                  <w:rPr>
+                    <w:rFonts w:ascii="Arial" w:hAnsi="Arial" w:cs="Arial"/>
+                  </w:rPr>
+                </w:pPr>
+                <w:r>
+                  <w:rPr>
+                    <w:rFonts w:ascii="Arial" w:hAnsi="Arial" w:cs="Arial"/>
+                  </w:rPr>
+                  <w:t>Primera</w:t>
+                </w:r>
+              </w:p>
+            </w:tc>
+            <w:tc>
+              <w:tcPr>
+                <w:tcW w:w="1903" w:type="dxa"/>
+                <w:vAlign w:val="center"/>
+              </w:tcPr>
+              <w:p>
+                <w:pPr>
+                  <w:jc w:val="center"/>
+                  <w:rPr>
+                    <w:rFonts w:ascii="Arial" w:hAnsi="Arial" w:cs="Arial"/>
+                  </w:rPr>
+                </w:pPr>
+                <w:r>
+                  <w:rPr>
+                    <w:rFonts w:ascii="Arial" w:hAnsi="Arial" w:cs="Arial"/>
+                  </w:rPr>
+                  <w:t>Pendiente</w:t>
+                </w:r>
+              </w:p>
+            </w:tc>
+            <w:tc>
+              <w:tcPr>
+                <w:tcW w:w="1903" w:type="dxa"/>
+              </w:tcPr>
+              <w:p>
+                <w:pPr>
+                  <w:rPr>
+                    <w:rFonts w:ascii="Arial" w:hAnsi="Arial" w:cs="Arial"/>
+                  </w:rPr>
+                </w:pPr>
               </w:p>
             </w:tc>
           </w:tr>
           <w:tr>
             <w:tc>
               <w:tcPr>
-                <w:tcW w:w="675" w:type="dxa"/>
+                <w:tcW w:w="458" w:type="dxa"/>
               </w:tcPr>
               <w:p>
                 <w:pPr>
@@ -1624,7 +2302,7 @@
             </w:tc>
             <w:tc>
               <w:tcPr>
-                <w:tcW w:w="8303" w:type="dxa"/>
+                <w:tcW w:w="2887" w:type="dxa"/>
               </w:tcPr>
               <w:p>
                 <w:pPr>
@@ -1640,11 +2318,86 @@
                   </w:rPr>
                   <w:t>El sistema no permite asignar más de un paciente al mismo tiempo.</w:t>
                 </w:r>
+              </w:p>
+            </w:tc>
+            <w:tc>
+              <w:tcPr>
+                <w:tcW w:w="1903" w:type="dxa"/>
+                <w:vAlign w:val="center"/>
+              </w:tcPr>
+              <w:p>
+                <w:pPr>
+                  <w:jc w:val="center"/>
+                  <w:rPr>
+                    <w:rFonts w:ascii="Arial" w:hAnsi="Arial" w:cs="Arial"/>
+                  </w:rPr>
+                </w:pPr>
+                <w:r>
+                  <w:rPr>
+                    <w:rFonts w:ascii="Arial" w:hAnsi="Arial" w:cs="Arial"/>
+                  </w:rPr>
+                  <w:t>Primera</w:t>
+                </w:r>
+              </w:p>
+            </w:tc>
+            <w:tc>
+              <w:tcPr>
+                <w:tcW w:w="1903" w:type="dxa"/>
+                <w:vAlign w:val="center"/>
+              </w:tcPr>
+              <w:p>
+                <w:pPr>
+                  <w:jc w:val="center"/>
+                  <w:rPr>
+                    <w:rFonts w:ascii="Arial" w:hAnsi="Arial" w:cs="Arial"/>
+                  </w:rPr>
+                </w:pPr>
+                <w:r>
+                  <w:rPr>
+                    <w:rFonts w:ascii="Arial" w:hAnsi="Arial" w:cs="Arial"/>
+                  </w:rPr>
+                  <w:t>Pendiente</w:t>
+                </w:r>
+              </w:p>
+            </w:tc>
+            <w:tc>
+              <w:tcPr>
+                <w:tcW w:w="1903" w:type="dxa"/>
+              </w:tcPr>
+              <w:p>
+                <w:pPr>
+                  <w:rPr>
+                    <w:rFonts w:ascii="Arial" w:hAnsi="Arial" w:cs="Arial"/>
+                  </w:rPr>
+                </w:pPr>
               </w:p>
             </w:tc>
           </w:tr>
         </w:tbl>
-        <w:p/>
+        <w:p>
+          <w:pPr>
+            <w:rPr>
+              <w:rFonts w:ascii="Arial" w:hAnsi="Arial" w:cs="Arial"/>
+            </w:rPr>
+          </w:pPr>
+        </w:p>
+        <w:p>
+          <w:pPr>
+            <w:rPr>
+              <w:rFonts w:asciiTheme="majorHAnsi" w:eastAsiaTheme="majorEastAsia" w:hAnsiTheme="majorHAnsi" w:cstheme="majorBidi"/>
+              <w:color w:val="365F91" w:themeColor="accent1" w:themeShade="BF"/>
+              <w:sz w:val="32"/>
+              <w:szCs w:val="32"/>
+            </w:rPr>
+          </w:pPr>
+          <w:r>
+            <w:rPr>
+              <w:sz w:val="32"/>
+              <w:szCs w:val="32"/>
+            </w:rPr>
+            <w:br w:type="page"/>
+          </w:r>
+        </w:p>
         <w:p>
           <w:pPr>
             <w:pStyle w:val="Ttulo2"/>
@@ -1653,32 +2406,40 @@
               <w:szCs w:val="32"/>
             </w:rPr>
           </w:pPr>
+          <w:bookmarkStart w:id="4" w:name="_Toc364442473"/>
           <w:r>
             <w:rPr>
               <w:sz w:val="32"/>
               <w:szCs w:val="32"/>
             </w:rPr>
+            <w:lastRenderedPageBreak/>
             <w:t>Caso de Uso Registrar Paciente</w:t>
           </w:r>
+          <w:bookmarkEnd w:id="4"/>
         </w:p>
         <w:tbl>
           <w:tblPr>
             <w:tblStyle w:val="Tablaconcuadrcula"/>
-            <w:tblW w:w="0" w:type="auto"/>
+            <w:tblW w:w="9054" w:type="dxa"/>
+            <w:tblInd w:w="108" w:type="dxa"/>
             <w:tblLook w:val="04A0"/>
           </w:tblPr>
           <w:tblGrid>
-            <w:gridCol w:w="675"/>
-            <w:gridCol w:w="8303"/>
+            <w:gridCol w:w="455"/>
+            <w:gridCol w:w="2986"/>
+            <w:gridCol w:w="1871"/>
+            <w:gridCol w:w="1871"/>
+            <w:gridCol w:w="1871"/>
           </w:tblGrid>
           <w:tr>
             <w:tc>
               <w:tcPr>
-                <w:tcW w:w="675" w:type="dxa"/>
+                <w:tcW w:w="455" w:type="dxa"/>
                 <w:shd w:val="clear" w:color="auto" w:fill="BFBFBF" w:themeFill="background1" w:themeFillShade="BF"/>
               </w:tcPr>
               <w:p>
                 <w:pPr>
+                  <w:jc w:val="center"/>
                   <w:rPr>
                     <w:rFonts w:ascii="Arial" w:eastAsiaTheme="minorEastAsia" w:hAnsi="Arial" w:cs="Arial"/>
                     <w:lang w:eastAsia="es-AR"/>
@@ -1695,7 +2456,7 @@
             </w:tc>
             <w:tc>
               <w:tcPr>
-                <w:tcW w:w="8303" w:type="dxa"/>
+                <w:tcW w:w="2986" w:type="dxa"/>
                 <w:shd w:val="clear" w:color="auto" w:fill="BFBFBF" w:themeFill="background1" w:themeFillShade="BF"/>
               </w:tcPr>
               <w:p>
@@ -1711,6 +2472,66 @@
                     <w:lang w:eastAsia="es-AR"/>
                   </w:rPr>
                   <w:t>Problema</w:t>
+                </w:r>
+              </w:p>
+            </w:tc>
+            <w:tc>
+              <w:tcPr>
+                <w:tcW w:w="1871" w:type="dxa"/>
+                <w:shd w:val="clear" w:color="auto" w:fill="BFBFBF" w:themeFill="background1" w:themeFillShade="BF"/>
+              </w:tcPr>
+              <w:p>
+                <w:pPr>
+                  <w:jc w:val="center"/>
+                  <w:rPr>
+                    <w:rFonts w:ascii="Arial" w:hAnsi="Arial" w:cs="Arial"/>
+                  </w:rPr>
+                </w:pPr>
+                <w:r>
+                  <w:rPr>
+                    <w:rFonts w:ascii="Arial" w:hAnsi="Arial" w:cs="Arial"/>
+                  </w:rPr>
+                  <w:t>Encontrado en Iteración</w:t>
+                </w:r>
+              </w:p>
+            </w:tc>
+            <w:tc>
+              <w:tcPr>
+                <w:tcW w:w="1871" w:type="dxa"/>
+                <w:shd w:val="clear" w:color="auto" w:fill="BFBFBF" w:themeFill="background1" w:themeFillShade="BF"/>
+              </w:tcPr>
+              <w:p>
+                <w:pPr>
+                  <w:jc w:val="center"/>
+                  <w:rPr>
+                    <w:rFonts w:ascii="Arial" w:hAnsi="Arial" w:cs="Arial"/>
+                  </w:rPr>
+                </w:pPr>
+                <w:r>
+                  <w:rPr>
+                    <w:rFonts w:ascii="Arial" w:hAnsi="Arial" w:cs="Arial"/>
+                  </w:rPr>
+                  <w:t>Estado</w:t>
+                </w:r>
+              </w:p>
+            </w:tc>
+            <w:tc>
+              <w:tcPr>
+                <w:tcW w:w="1871" w:type="dxa"/>
+                <w:shd w:val="clear" w:color="auto" w:fill="BFBFBF" w:themeFill="background1" w:themeFillShade="BF"/>
+              </w:tcPr>
+              <w:p>
+                <w:pPr>
+                  <w:jc w:val="center"/>
+                  <w:rPr>
+                    <w:rFonts w:ascii="Arial" w:hAnsi="Arial" w:cs="Arial"/>
+                  </w:rPr>
+                </w:pPr>
+                <w:r>
+                  <w:rPr>
+                    <w:rFonts w:ascii="Arial" w:hAnsi="Arial" w:cs="Arial"/>
+                  </w:rPr>
+                  <w:t>Corregido en Iteración</w:t>
                 </w:r>
               </w:p>
             </w:tc>
@@ -1718,7 +2539,7 @@
           <w:tr>
             <w:tc>
               <w:tcPr>
-                <w:tcW w:w="675" w:type="dxa"/>
+                <w:tcW w:w="455" w:type="dxa"/>
               </w:tcPr>
               <w:p>
                 <w:pPr>
@@ -1738,7 +2559,7 @@
             </w:tc>
             <w:tc>
               <w:tcPr>
-                <w:tcW w:w="8303" w:type="dxa"/>
+                <w:tcW w:w="2986" w:type="dxa"/>
               </w:tcPr>
               <w:p>
                 <w:pPr>
@@ -1754,13 +2575,65 @@
                   </w:rPr>
                   <w:t>No se indican cuales son los campos obligatorios.</w:t>
                 </w:r>
+              </w:p>
+            </w:tc>
+            <w:tc>
+              <w:tcPr>
+                <w:tcW w:w="1871" w:type="dxa"/>
+                <w:vAlign w:val="center"/>
+              </w:tcPr>
+              <w:p>
+                <w:pPr>
+                  <w:jc w:val="center"/>
+                  <w:rPr>
+                    <w:rFonts w:ascii="Arial" w:hAnsi="Arial" w:cs="Arial"/>
+                  </w:rPr>
+                </w:pPr>
+                <w:r>
+                  <w:rPr>
+                    <w:rFonts w:ascii="Arial" w:hAnsi="Arial" w:cs="Arial"/>
+                  </w:rPr>
+                  <w:t>Primera</w:t>
+                </w:r>
+              </w:p>
+            </w:tc>
+            <w:tc>
+              <w:tcPr>
+                <w:tcW w:w="1871" w:type="dxa"/>
+                <w:vAlign w:val="center"/>
+              </w:tcPr>
+              <w:p>
+                <w:pPr>
+                  <w:jc w:val="center"/>
+                  <w:rPr>
+                    <w:rFonts w:ascii="Arial" w:hAnsi="Arial" w:cs="Arial"/>
+                  </w:rPr>
+                </w:pPr>
+                <w:r>
+                  <w:rPr>
+                    <w:rFonts w:ascii="Arial" w:hAnsi="Arial" w:cs="Arial"/>
+                  </w:rPr>
+                  <w:t>Pendiente</w:t>
+                </w:r>
+              </w:p>
+            </w:tc>
+            <w:tc>
+              <w:tcPr>
+                <w:tcW w:w="1871" w:type="dxa"/>
+              </w:tcPr>
+              <w:p>
+                <w:pPr>
+                  <w:rPr>
+                    <w:rFonts w:ascii="Arial" w:hAnsi="Arial" w:cs="Arial"/>
+                  </w:rPr>
+                </w:pPr>
               </w:p>
             </w:tc>
           </w:tr>
           <w:tr>
             <w:tc>
               <w:tcPr>
-                <w:tcW w:w="675" w:type="dxa"/>
+                <w:tcW w:w="455" w:type="dxa"/>
               </w:tcPr>
               <w:p>
                 <w:pPr>
@@ -1780,7 +2653,7 @@
             </w:tc>
             <w:tc>
               <w:tcPr>
-                <w:tcW w:w="8303" w:type="dxa"/>
+                <w:tcW w:w="2986" w:type="dxa"/>
               </w:tcPr>
               <w:p>
                 <w:pPr>
@@ -1803,13 +2676,65 @@
                   </w:rPr>
                   <w:t xml:space="preserve"> Si se guarda sin ingresarla el sistema emite un mensaje de error diciendo que el paciente no se guardo correctamente pero no expone la causa.</w:t>
                 </w:r>
+              </w:p>
+            </w:tc>
+            <w:tc>
+              <w:tcPr>
+                <w:tcW w:w="1871" w:type="dxa"/>
+                <w:vAlign w:val="center"/>
+              </w:tcPr>
+              <w:p>
+                <w:pPr>
+                  <w:jc w:val="center"/>
+                  <w:rPr>
+                    <w:rFonts w:ascii="Arial" w:hAnsi="Arial" w:cs="Arial"/>
+                  </w:rPr>
+                </w:pPr>
+                <w:r>
+                  <w:rPr>
+                    <w:rFonts w:ascii="Arial" w:hAnsi="Arial" w:cs="Arial"/>
+                  </w:rPr>
+                  <w:t>Primera</w:t>
+                </w:r>
+              </w:p>
+            </w:tc>
+            <w:tc>
+              <w:tcPr>
+                <w:tcW w:w="1871" w:type="dxa"/>
+                <w:vAlign w:val="center"/>
+              </w:tcPr>
+              <w:p>
+                <w:pPr>
+                  <w:jc w:val="center"/>
+                  <w:rPr>
+                    <w:rFonts w:ascii="Arial" w:hAnsi="Arial" w:cs="Arial"/>
+                  </w:rPr>
+                </w:pPr>
+                <w:r>
+                  <w:rPr>
+                    <w:rFonts w:ascii="Arial" w:hAnsi="Arial" w:cs="Arial"/>
+                  </w:rPr>
+                  <w:t>Pendiente</w:t>
+                </w:r>
+              </w:p>
+            </w:tc>
+            <w:tc>
+              <w:tcPr>
+                <w:tcW w:w="1871" w:type="dxa"/>
+              </w:tcPr>
+              <w:p>
+                <w:pPr>
+                  <w:rPr>
+                    <w:rFonts w:ascii="Arial" w:hAnsi="Arial" w:cs="Arial"/>
+                  </w:rPr>
+                </w:pPr>
               </w:p>
             </w:tc>
           </w:tr>
           <w:tr>
             <w:tc>
               <w:tcPr>
-                <w:tcW w:w="675" w:type="dxa"/>
+                <w:tcW w:w="455" w:type="dxa"/>
               </w:tcPr>
               <w:p>
                 <w:pPr>
@@ -1829,7 +2754,7 @@
             </w:tc>
             <w:tc>
               <w:tcPr>
-                <w:tcW w:w="8303" w:type="dxa"/>
+                <w:tcW w:w="2986" w:type="dxa"/>
               </w:tcPr>
               <w:p>
                 <w:pPr>
@@ -1852,13 +2777,65 @@
                   </w:rPr>
                   <w:t>. Se guardo un paciente con numero de documento que posee letras.</w:t>
                 </w:r>
+              </w:p>
+            </w:tc>
+            <w:tc>
+              <w:tcPr>
+                <w:tcW w:w="1871" w:type="dxa"/>
+                <w:vAlign w:val="center"/>
+              </w:tcPr>
+              <w:p>
+                <w:pPr>
+                  <w:jc w:val="center"/>
+                  <w:rPr>
+                    <w:rFonts w:ascii="Arial" w:hAnsi="Arial" w:cs="Arial"/>
+                  </w:rPr>
+                </w:pPr>
+                <w:r>
+                  <w:rPr>
+                    <w:rFonts w:ascii="Arial" w:hAnsi="Arial" w:cs="Arial"/>
+                  </w:rPr>
+                  <w:t>Primera</w:t>
+                </w:r>
+              </w:p>
+            </w:tc>
+            <w:tc>
+              <w:tcPr>
+                <w:tcW w:w="1871" w:type="dxa"/>
+                <w:vAlign w:val="center"/>
+              </w:tcPr>
+              <w:p>
+                <w:pPr>
+                  <w:jc w:val="center"/>
+                  <w:rPr>
+                    <w:rFonts w:ascii="Arial" w:hAnsi="Arial" w:cs="Arial"/>
+                  </w:rPr>
+                </w:pPr>
+                <w:r>
+                  <w:rPr>
+                    <w:rFonts w:ascii="Arial" w:hAnsi="Arial" w:cs="Arial"/>
+                  </w:rPr>
+                  <w:t>Pendiente</w:t>
+                </w:r>
+              </w:p>
+            </w:tc>
+            <w:tc>
+              <w:tcPr>
+                <w:tcW w:w="1871" w:type="dxa"/>
+              </w:tcPr>
+              <w:p>
+                <w:pPr>
+                  <w:rPr>
+                    <w:rFonts w:ascii="Arial" w:hAnsi="Arial" w:cs="Arial"/>
+                  </w:rPr>
+                </w:pPr>
               </w:p>
             </w:tc>
           </w:tr>
           <w:tr>
             <w:tc>
               <w:tcPr>
-                <w:tcW w:w="675" w:type="dxa"/>
+                <w:tcW w:w="455" w:type="dxa"/>
               </w:tcPr>
               <w:p>
                 <w:pPr>
@@ -1878,7 +2855,7 @@
             </w:tc>
             <w:tc>
               <w:tcPr>
-                <w:tcW w:w="8303" w:type="dxa"/>
+                <w:tcW w:w="2986" w:type="dxa"/>
               </w:tcPr>
               <w:p>
                 <w:pPr>
@@ -1901,6 +2878,58 @@
                   </w:rPr>
                   <w:t>l sistema no informa a que se debe el error. Simplemente expone que no se guardo. Se borran los campos ingresados.</w:t>
                 </w:r>
+              </w:p>
+            </w:tc>
+            <w:tc>
+              <w:tcPr>
+                <w:tcW w:w="1871" w:type="dxa"/>
+                <w:vAlign w:val="center"/>
+              </w:tcPr>
+              <w:p>
+                <w:pPr>
+                  <w:jc w:val="center"/>
+                  <w:rPr>
+                    <w:rFonts w:ascii="Arial" w:hAnsi="Arial" w:cs="Arial"/>
+                  </w:rPr>
+                </w:pPr>
+                <w:r>
+                  <w:rPr>
+                    <w:rFonts w:ascii="Arial" w:hAnsi="Arial" w:cs="Arial"/>
+                  </w:rPr>
+                  <w:t>Primera</w:t>
+                </w:r>
+              </w:p>
+            </w:tc>
+            <w:tc>
+              <w:tcPr>
+                <w:tcW w:w="1871" w:type="dxa"/>
+                <w:vAlign w:val="center"/>
+              </w:tcPr>
+              <w:p>
+                <w:pPr>
+                  <w:jc w:val="center"/>
+                  <w:rPr>
+                    <w:rFonts w:ascii="Arial" w:hAnsi="Arial" w:cs="Arial"/>
+                  </w:rPr>
+                </w:pPr>
+                <w:r>
+                  <w:rPr>
+                    <w:rFonts w:ascii="Arial" w:hAnsi="Arial" w:cs="Arial"/>
+                  </w:rPr>
+                  <w:t>Pendiente</w:t>
+                </w:r>
+              </w:p>
+            </w:tc>
+            <w:tc>
+              <w:tcPr>
+                <w:tcW w:w="1871" w:type="dxa"/>
+              </w:tcPr>
+              <w:p>
+                <w:pPr>
+                  <w:rPr>
+                    <w:rFonts w:ascii="Arial" w:hAnsi="Arial" w:cs="Arial"/>
+                  </w:rPr>
+                </w:pPr>
               </w:p>
             </w:tc>
           </w:tr>
@@ -1919,17 +2948,21 @@
         <w:tbl>
           <w:tblPr>
             <w:tblStyle w:val="Tablaconcuadrcula"/>
-            <w:tblW w:w="0" w:type="auto"/>
+            <w:tblW w:w="9054" w:type="dxa"/>
+            <w:tblInd w:w="108" w:type="dxa"/>
             <w:tblLook w:val="04A0"/>
           </w:tblPr>
           <w:tblGrid>
-            <w:gridCol w:w="675"/>
-            <w:gridCol w:w="8303"/>
+            <w:gridCol w:w="460"/>
+            <w:gridCol w:w="2699"/>
+            <w:gridCol w:w="1965"/>
+            <w:gridCol w:w="1965"/>
+            <w:gridCol w:w="1965"/>
           </w:tblGrid>
           <w:tr>
             <w:tc>
               <w:tcPr>
-                <w:tcW w:w="675" w:type="dxa"/>
+                <w:tcW w:w="460" w:type="dxa"/>
                 <w:shd w:val="clear" w:color="auto" w:fill="BFBFBF" w:themeFill="background1" w:themeFillShade="BF"/>
               </w:tcPr>
               <w:p>
@@ -1950,7 +2983,7 @@
             </w:tc>
             <w:tc>
               <w:tcPr>
-                <w:tcW w:w="8303" w:type="dxa"/>
+                <w:tcW w:w="2699" w:type="dxa"/>
                 <w:shd w:val="clear" w:color="auto" w:fill="BFBFBF" w:themeFill="background1" w:themeFillShade="BF"/>
               </w:tcPr>
               <w:p>
@@ -1966,6 +2999,66 @@
                     <w:lang w:eastAsia="es-AR"/>
                   </w:rPr>
                   <w:t>Problema en el trazo fino</w:t>
+                </w:r>
+              </w:p>
+            </w:tc>
+            <w:tc>
+              <w:tcPr>
+                <w:tcW w:w="1965" w:type="dxa"/>
+                <w:shd w:val="clear" w:color="auto" w:fill="BFBFBF" w:themeFill="background1" w:themeFillShade="BF"/>
+              </w:tcPr>
+              <w:p>
+                <w:pPr>
+                  <w:jc w:val="center"/>
+                  <w:rPr>
+                    <w:rFonts w:ascii="Arial" w:hAnsi="Arial" w:cs="Arial"/>
+                  </w:rPr>
+                </w:pPr>
+                <w:r>
+                  <w:rPr>
+                    <w:rFonts w:ascii="Arial" w:hAnsi="Arial" w:cs="Arial"/>
+                  </w:rPr>
+                  <w:t>Encontrado en Iteración</w:t>
+                </w:r>
+              </w:p>
+            </w:tc>
+            <w:tc>
+              <w:tcPr>
+                <w:tcW w:w="1965" w:type="dxa"/>
+                <w:shd w:val="clear" w:color="auto" w:fill="BFBFBF" w:themeFill="background1" w:themeFillShade="BF"/>
+              </w:tcPr>
+              <w:p>
+                <w:pPr>
+                  <w:jc w:val="center"/>
+                  <w:rPr>
+                    <w:rFonts w:ascii="Arial" w:hAnsi="Arial" w:cs="Arial"/>
+                  </w:rPr>
+                </w:pPr>
+                <w:r>
+                  <w:rPr>
+                    <w:rFonts w:ascii="Arial" w:hAnsi="Arial" w:cs="Arial"/>
+                  </w:rPr>
+                  <w:t>Estado</w:t>
+                </w:r>
+              </w:p>
+            </w:tc>
+            <w:tc>
+              <w:tcPr>
+                <w:tcW w:w="1965" w:type="dxa"/>
+                <w:shd w:val="clear" w:color="auto" w:fill="BFBFBF" w:themeFill="background1" w:themeFillShade="BF"/>
+              </w:tcPr>
+              <w:p>
+                <w:pPr>
+                  <w:jc w:val="center"/>
+                  <w:rPr>
+                    <w:rFonts w:ascii="Arial" w:hAnsi="Arial" w:cs="Arial"/>
+                  </w:rPr>
+                </w:pPr>
+                <w:r>
+                  <w:rPr>
+                    <w:rFonts w:ascii="Arial" w:hAnsi="Arial" w:cs="Arial"/>
+                  </w:rPr>
+                  <w:t>Corregido en Iteración</w:t>
                 </w:r>
               </w:p>
             </w:tc>
@@ -1973,7 +3066,7 @@
           <w:tr>
             <w:tc>
               <w:tcPr>
-                <w:tcW w:w="675" w:type="dxa"/>
+                <w:tcW w:w="460" w:type="dxa"/>
               </w:tcPr>
               <w:p>
                 <w:pPr>
@@ -1993,13 +3086,65 @@
             </w:tc>
             <w:tc>
               <w:tcPr>
-                <w:tcW w:w="8303" w:type="dxa"/>
-              </w:tcPr>
-              <w:p>
-                <w:pPr>
-                  <w:rPr>
-                    <w:rFonts w:ascii="Arial" w:eastAsiaTheme="minorEastAsia" w:hAnsi="Arial" w:cs="Arial"/>
-                    <w:lang w:eastAsia="es-AR"/>
+                <w:tcW w:w="2699" w:type="dxa"/>
+              </w:tcPr>
+              <w:p>
+                <w:pPr>
+                  <w:rPr>
+                    <w:rFonts w:ascii="Arial" w:eastAsiaTheme="minorEastAsia" w:hAnsi="Arial" w:cs="Arial"/>
+                    <w:lang w:eastAsia="es-AR"/>
+                  </w:rPr>
+                </w:pPr>
+              </w:p>
+            </w:tc>
+            <w:tc>
+              <w:tcPr>
+                <w:tcW w:w="1965" w:type="dxa"/>
+                <w:vAlign w:val="center"/>
+              </w:tcPr>
+              <w:p>
+                <w:pPr>
+                  <w:jc w:val="center"/>
+                  <w:rPr>
+                    <w:rFonts w:ascii="Arial" w:hAnsi="Arial" w:cs="Arial"/>
+                  </w:rPr>
+                </w:pPr>
+                <w:r>
+                  <w:rPr>
+                    <w:rFonts w:ascii="Arial" w:hAnsi="Arial" w:cs="Arial"/>
+                  </w:rPr>
+                  <w:t>Primera</w:t>
+                </w:r>
+              </w:p>
+            </w:tc>
+            <w:tc>
+              <w:tcPr>
+                <w:tcW w:w="1965" w:type="dxa"/>
+                <w:vAlign w:val="center"/>
+              </w:tcPr>
+              <w:p>
+                <w:pPr>
+                  <w:jc w:val="center"/>
+                  <w:rPr>
+                    <w:rFonts w:ascii="Arial" w:hAnsi="Arial" w:cs="Arial"/>
+                  </w:rPr>
+                </w:pPr>
+                <w:r>
+                  <w:rPr>
+                    <w:rFonts w:ascii="Arial" w:hAnsi="Arial" w:cs="Arial"/>
+                  </w:rPr>
+                  <w:t>Pendiente</w:t>
+                </w:r>
+              </w:p>
+            </w:tc>
+            <w:tc>
+              <w:tcPr>
+                <w:tcW w:w="1965" w:type="dxa"/>
+              </w:tcPr>
+              <w:p>
+                <w:pPr>
+                  <w:rPr>
+                    <w:rFonts w:ascii="Arial" w:hAnsi="Arial" w:cs="Arial"/>
                   </w:rPr>
                 </w:pPr>
               </w:p>
@@ -2008,7 +3153,7 @@
           <w:tr>
             <w:tc>
               <w:tcPr>
-                <w:tcW w:w="675" w:type="dxa"/>
+                <w:tcW w:w="460" w:type="dxa"/>
               </w:tcPr>
               <w:p>
                 <w:pPr>
@@ -2028,13 +3173,65 @@
             </w:tc>
             <w:tc>
               <w:tcPr>
-                <w:tcW w:w="8303" w:type="dxa"/>
-              </w:tcPr>
-              <w:p>
-                <w:pPr>
-                  <w:rPr>
-                    <w:rFonts w:ascii="Arial" w:eastAsiaTheme="minorEastAsia" w:hAnsi="Arial" w:cs="Arial"/>
-                    <w:lang w:eastAsia="es-AR"/>
+                <w:tcW w:w="2699" w:type="dxa"/>
+              </w:tcPr>
+              <w:p>
+                <w:pPr>
+                  <w:rPr>
+                    <w:rFonts w:ascii="Arial" w:eastAsiaTheme="minorEastAsia" w:hAnsi="Arial" w:cs="Arial"/>
+                    <w:lang w:eastAsia="es-AR"/>
+                  </w:rPr>
+                </w:pPr>
+              </w:p>
+            </w:tc>
+            <w:tc>
+              <w:tcPr>
+                <w:tcW w:w="1965" w:type="dxa"/>
+                <w:vAlign w:val="center"/>
+              </w:tcPr>
+              <w:p>
+                <w:pPr>
+                  <w:jc w:val="center"/>
+                  <w:rPr>
+                    <w:rFonts w:ascii="Arial" w:hAnsi="Arial" w:cs="Arial"/>
+                  </w:rPr>
+                </w:pPr>
+                <w:r>
+                  <w:rPr>
+                    <w:rFonts w:ascii="Arial" w:hAnsi="Arial" w:cs="Arial"/>
+                  </w:rPr>
+                  <w:t>Primera</w:t>
+                </w:r>
+              </w:p>
+            </w:tc>
+            <w:tc>
+              <w:tcPr>
+                <w:tcW w:w="1965" w:type="dxa"/>
+                <w:vAlign w:val="center"/>
+              </w:tcPr>
+              <w:p>
+                <w:pPr>
+                  <w:jc w:val="center"/>
+                  <w:rPr>
+                    <w:rFonts w:ascii="Arial" w:hAnsi="Arial" w:cs="Arial"/>
+                  </w:rPr>
+                </w:pPr>
+                <w:r>
+                  <w:rPr>
+                    <w:rFonts w:ascii="Arial" w:hAnsi="Arial" w:cs="Arial"/>
+                  </w:rPr>
+                  <w:t>Pendiente</w:t>
+                </w:r>
+              </w:p>
+            </w:tc>
+            <w:tc>
+              <w:tcPr>
+                <w:tcW w:w="1965" w:type="dxa"/>
+              </w:tcPr>
+              <w:p>
+                <w:pPr>
+                  <w:rPr>
+                    <w:rFonts w:ascii="Arial" w:hAnsi="Arial" w:cs="Arial"/>
                   </w:rPr>
                 </w:pPr>
               </w:p>
@@ -2043,7 +3240,7 @@
           <w:tr>
             <w:tc>
               <w:tcPr>
-                <w:tcW w:w="675" w:type="dxa"/>
+                <w:tcW w:w="460" w:type="dxa"/>
               </w:tcPr>
               <w:p>
                 <w:pPr>
@@ -2063,13 +3260,65 @@
             </w:tc>
             <w:tc>
               <w:tcPr>
-                <w:tcW w:w="8303" w:type="dxa"/>
-              </w:tcPr>
-              <w:p>
-                <w:pPr>
-                  <w:rPr>
-                    <w:rFonts w:ascii="Arial" w:eastAsiaTheme="minorEastAsia" w:hAnsi="Arial" w:cs="Arial"/>
-                    <w:lang w:eastAsia="es-AR"/>
+                <w:tcW w:w="2699" w:type="dxa"/>
+              </w:tcPr>
+              <w:p>
+                <w:pPr>
+                  <w:rPr>
+                    <w:rFonts w:ascii="Arial" w:eastAsiaTheme="minorEastAsia" w:hAnsi="Arial" w:cs="Arial"/>
+                    <w:lang w:eastAsia="es-AR"/>
+                  </w:rPr>
+                </w:pPr>
+              </w:p>
+            </w:tc>
+            <w:tc>
+              <w:tcPr>
+                <w:tcW w:w="1965" w:type="dxa"/>
+                <w:vAlign w:val="center"/>
+              </w:tcPr>
+              <w:p>
+                <w:pPr>
+                  <w:jc w:val="center"/>
+                  <w:rPr>
+                    <w:rFonts w:ascii="Arial" w:hAnsi="Arial" w:cs="Arial"/>
+                  </w:rPr>
+                </w:pPr>
+                <w:r>
+                  <w:rPr>
+                    <w:rFonts w:ascii="Arial" w:hAnsi="Arial" w:cs="Arial"/>
+                  </w:rPr>
+                  <w:t>Primera</w:t>
+                </w:r>
+              </w:p>
+            </w:tc>
+            <w:tc>
+              <w:tcPr>
+                <w:tcW w:w="1965" w:type="dxa"/>
+                <w:vAlign w:val="center"/>
+              </w:tcPr>
+              <w:p>
+                <w:pPr>
+                  <w:jc w:val="center"/>
+                  <w:rPr>
+                    <w:rFonts w:ascii="Arial" w:hAnsi="Arial" w:cs="Arial"/>
+                  </w:rPr>
+                </w:pPr>
+                <w:r>
+                  <w:rPr>
+                    <w:rFonts w:ascii="Arial" w:hAnsi="Arial" w:cs="Arial"/>
+                  </w:rPr>
+                  <w:t>Pendiente</w:t>
+                </w:r>
+              </w:p>
+            </w:tc>
+            <w:tc>
+              <w:tcPr>
+                <w:tcW w:w="1965" w:type="dxa"/>
+              </w:tcPr>
+              <w:p>
+                <w:pPr>
+                  <w:rPr>
+                    <w:rFonts w:ascii="Arial" w:hAnsi="Arial" w:cs="Arial"/>
                   </w:rPr>
                 </w:pPr>
               </w:p>
@@ -2177,7 +3426,7 @@
         <w:noProof/>
         <w:lang w:val="es-ES"/>
       </w:rPr>
-      <w:t>4</w:t>
+      <w:t>2</w:t>
     </w:r>
     <w:r>
       <w:rPr>
@@ -2199,7 +3448,7 @@
           <w:noProof/>
           <w:lang w:val="es-ES"/>
         </w:rPr>
-        <w:t>5</w:t>
+        <w:t>6</w:t>
       </w:r>
     </w:fldSimple>
   </w:p>
@@ -2297,7 +3546,7 @@
                         <a:blip r:embed="rId1">
                           <a:extLst>
                             <a:ext uri="{28A0092B-C50C-407E-A947-70E740481C1C}">
-                              <a14:useLocalDpi xmlns:a14="http://schemas.microsoft.com/office/drawing/2010/main" xmlns:wps="http://schemas.microsoft.com/office/word/2010/wordprocessingShape" xmlns:wpi="http://schemas.microsoft.com/office/word/2010/wordprocessingInk" xmlns:wpg="http://schemas.microsoft.com/office/word/2010/wordprocessingGroup" xmlns:w15="http://schemas.microsoft.com/office/word/2012/wordml" xmlns:w14="http://schemas.microsoft.com/office/word/2010/wordml" xmlns:w="http://schemas.openxmlformats.org/wordprocessingml/2006/main" xmlns:w10="urn:schemas-microsoft-com:office:word" xmlns:wp14="http://schemas.microsoft.com/office/word/2010/wordprocessingDrawing" xmlns:v="urn:schemas-microsoft-com:vml" xmlns:o="urn:schemas-microsoft-com:office:office" xmlns:mc="http://schemas.openxmlformats.org/markup-compatibility/2006" xmlns:wpc="http://schemas.microsoft.com/office/word/2010/wordprocessingCanvas" xmlns="" val="0"/>
+                              <a14:useLocalDpi xmlns="" xmlns:wpc="http://schemas.microsoft.com/office/word/2010/wordprocessingCanvas" xmlns:mc="http://schemas.openxmlformats.org/markup-compatibility/2006" xmlns:o="urn:schemas-microsoft-com:office:office" xmlns:v="urn:schemas-microsoft-com:vml" xmlns:wp14="http://schemas.microsoft.com/office/word/2010/wordprocessingDrawing" xmlns:w10="urn:schemas-microsoft-com:office:word" xmlns:w="http://schemas.openxmlformats.org/wordprocessingml/2006/main" xmlns:w14="http://schemas.microsoft.com/office/word/2010/wordml" xmlns:w15="http://schemas.microsoft.com/office/word/2012/wordml" xmlns:wpg="http://schemas.microsoft.com/office/word/2010/wordprocessingGroup" xmlns:wpi="http://schemas.microsoft.com/office/word/2010/wordprocessingInk" xmlns:wps="http://schemas.microsoft.com/office/word/2010/wordprocessingShape" xmlns:a14="http://schemas.microsoft.com/office/drawing/2010/main" val="0"/>
                             </a:ext>
                           </a:extLst>
                         </a:blip>
@@ -3092,45 +4341,25 @@
       <w:szCs w:val="26"/>
     </w:rPr>
   </w:style>
+  <w:style w:type="paragraph" w:styleId="TDC2">
+    <w:name w:val="toc 2"/>
+    <w:basedOn w:val="Normal"/>
+    <w:next w:val="Normal"/>
+    <w:autoRedefine/>
+    <w:uiPriority w:val="39"/>
+    <w:unhideWhenUsed/>
+    <w:rsid w:val="00C01DB4"/>
+    <w:pPr>
+      <w:spacing w:after="100"/>
+      <w:ind w:left="220"/>
+    </w:pPr>
+  </w:style>
 </w:styles>
 </file>
 
 <file path=word/glossary/document.xml><?xml version="1.0" encoding="utf-8"?>
 <w:glossaryDocument xmlns:ve="http://schemas.openxmlformats.org/markup-compatibility/2006" xmlns:o="urn:schemas-microsoft-com:office:office" xmlns:r="http://schemas.openxmlformats.org/officeDocument/2006/relationships" xmlns:m="http://schemas.openxmlformats.org/officeDocument/2006/math" xmlns:v="urn:schemas-microsoft-com:vml" xmlns:wp="http://schemas.openxmlformats.org/drawingml/2006/wordprocessingDrawing" xmlns:w10="urn:schemas-microsoft-com:office:word" xmlns:w="http://schemas.openxmlformats.org/wordprocessingml/2006/main" xmlns:wne="http://schemas.microsoft.com/office/word/2006/wordml">
-  <w:docParts>
-    <w:docPart>
-      <w:docPartPr>
-        <w:name w:val="D51ACF564613405EB0E35219915C6AC7"/>
-        <w:category>
-          <w:name w:val="General"/>
-          <w:gallery w:val="placeholder"/>
-        </w:category>
-        <w:types>
-          <w:type w:val="bbPlcHdr"/>
-        </w:types>
-        <w:behaviors>
-          <w:behavior w:val="content"/>
-        </w:behaviors>
-        <w:guid w:val="{6E359247-C28B-4DB8-9D55-5081EF7ECF16}"/>
-      </w:docPartPr>
-      <w:docPartBody>
-        <w:p>
-          <w:pPr>
-            <w:pStyle w:val="D51ACF564613405EB0E35219915C6AC7"/>
-          </w:pPr>
-          <w:r>
-            <w:rPr>
-              <w:rFonts w:asciiTheme="majorHAnsi" w:eastAsiaTheme="majorEastAsia" w:hAnsiTheme="majorHAnsi" w:cstheme="majorBidi"/>
-              <w:sz w:val="72"/>
-              <w:szCs w:val="72"/>
-              <w:lang w:val="es-ES"/>
-            </w:rPr>
-            <w:t>[Escribir el título del documento]</w:t>
-          </w:r>
-        </w:p>
-      </w:docPartBody>
-    </w:docPart>
-  </w:docParts>
+  <w:docParts/>
 </w:glossaryDocument>
 </file>
 
@@ -3169,7 +4398,7 @@
     <w:charset w:val="00"/>
     <w:family w:val="swiss"/>
     <w:pitch w:val="variable"/>
-    <w:sig w:usb0="E00002FF" w:usb1="4000ACFF" w:usb2="00000001" w:usb3="00000000" w:csb0="0000019F" w:csb1="00000000"/>
+    <w:sig w:usb0="E10002FF" w:usb1="4000ACFF" w:usb2="00000009" w:usb3="00000000" w:csb0="0000019F" w:csb1="00000000"/>
   </w:font>
   <w:font w:name="Cambria">
     <w:panose1 w:val="02040503050406030204"/>
@@ -3210,6 +4439,7 @@
     <w:rsid w:val="00250461"/>
     <w:rsid w:val="002B0B1D"/>
     <w:rsid w:val="002C627D"/>
+    <w:rsid w:val="00377691"/>
     <w:rsid w:val="003D6402"/>
     <w:rsid w:val="00B305ED"/>
     <w:rsid w:val="00B70BD1"/>

</xml_diff>

<commit_message>
Se agrega la descripcion de que no se puede guardar un paciente que ya está guardado como alumno.
</commit_message>
<xml_diff>
--- a/repository/S.A.P.O/Producto/Iteraciones/Iteracion_01/06_Documento_Prueba/Resultado de Prueba.docx
+++ b/repository/S.A.P.O/Producto/Iteraciones/Iteracion_01/06_Documento_Prueba/Resultado de Prueba.docx
@@ -117,7 +117,7 @@
                 <v:imagedata r:id="rId9" o:title=""/>
                 <w10:wrap type="tight"/>
               </v:shape>
-              <o:OLEObject Type="Embed" ProgID="PBrush" ShapeID="_x0000_s1033" DrawAspect="Content" ObjectID="_1438184407" r:id="rId10"/>
+              <o:OLEObject Type="Embed" ProgID="PBrush" ShapeID="_x0000_s1033" DrawAspect="Content" ObjectID="_1438185192" r:id="rId10"/>
             </w:pict>
           </w:r>
           <w:r>
@@ -211,9 +211,6 @@
             </w:rPr>
             <w:alias w:val="Título"/>
             <w:id w:val="14700071"/>
-            <w:placeholder>
-              <w:docPart w:val="D51ACF564613405EB0E35219915C6AC7"/>
-            </w:placeholder>
             <w:dataBinding w:prefixMappings="xmlns:ns0='http://schemas.openxmlformats.org/package/2006/metadata/core-properties' xmlns:ns1='http://purl.org/dc/elements/1.1/'" w:xpath="/ns0:coreProperties[1]/ns1:title[1]" w:storeItemID="{6C3C8BC8-F283-45AE-878A-BAB7291924A1}"/>
             <w:text/>
           </w:sdtPr>
@@ -2537,6 +2534,9 @@
             </w:tc>
           </w:tr>
           <w:tr>
+            <w:trPr>
+              <w:trHeight w:val="441"/>
+            </w:trPr>
             <w:tc>
               <w:tcPr>
                 <w:tcW w:w="455" w:type="dxa"/>
@@ -2877,6 +2877,96 @@
                     <w:lang w:eastAsia="es-AR"/>
                   </w:rPr>
                   <w:t>l sistema no informa a que se debe el error. Simplemente expone que no se guardo. Se borran los campos ingresados.</w:t>
+                </w:r>
+              </w:p>
+            </w:tc>
+            <w:tc>
+              <w:tcPr>
+                <w:tcW w:w="1871" w:type="dxa"/>
+                <w:vAlign w:val="center"/>
+              </w:tcPr>
+              <w:p>
+                <w:pPr>
+                  <w:jc w:val="center"/>
+                  <w:rPr>
+                    <w:rFonts w:ascii="Arial" w:hAnsi="Arial" w:cs="Arial"/>
+                  </w:rPr>
+                </w:pPr>
+                <w:r>
+                  <w:rPr>
+                    <w:rFonts w:ascii="Arial" w:hAnsi="Arial" w:cs="Arial"/>
+                  </w:rPr>
+                  <w:t>Primera</w:t>
+                </w:r>
+              </w:p>
+            </w:tc>
+            <w:tc>
+              <w:tcPr>
+                <w:tcW w:w="1871" w:type="dxa"/>
+                <w:vAlign w:val="center"/>
+              </w:tcPr>
+              <w:p>
+                <w:pPr>
+                  <w:jc w:val="center"/>
+                  <w:rPr>
+                    <w:rFonts w:ascii="Arial" w:hAnsi="Arial" w:cs="Arial"/>
+                  </w:rPr>
+                </w:pPr>
+                <w:r>
+                  <w:rPr>
+                    <w:rFonts w:ascii="Arial" w:hAnsi="Arial" w:cs="Arial"/>
+                  </w:rPr>
+                  <w:t>Pendiente</w:t>
+                </w:r>
+              </w:p>
+            </w:tc>
+            <w:tc>
+              <w:tcPr>
+                <w:tcW w:w="1871" w:type="dxa"/>
+              </w:tcPr>
+              <w:p>
+                <w:pPr>
+                  <w:rPr>
+                    <w:rFonts w:ascii="Arial" w:hAnsi="Arial" w:cs="Arial"/>
+                  </w:rPr>
+                </w:pPr>
+              </w:p>
+            </w:tc>
+          </w:tr>
+          <w:tr>
+            <w:tc>
+              <w:tcPr>
+                <w:tcW w:w="455" w:type="dxa"/>
+              </w:tcPr>
+              <w:p>
+                <w:pPr>
+                  <w:rPr>
+                    <w:rFonts w:ascii="Arial" w:hAnsi="Arial" w:cs="Arial"/>
+                  </w:rPr>
+                </w:pPr>
+                <w:r>
+                  <w:rPr>
+                    <w:rFonts w:ascii="Arial" w:hAnsi="Arial" w:cs="Arial"/>
+                  </w:rPr>
+                  <w:t>5</w:t>
+                </w:r>
+              </w:p>
+            </w:tc>
+            <w:tc>
+              <w:tcPr>
+                <w:tcW w:w="2986" w:type="dxa"/>
+              </w:tcPr>
+              <w:p>
+                <w:pPr>
+                  <w:rPr>
+                    <w:rFonts w:ascii="Arial" w:hAnsi="Arial" w:cs="Arial"/>
+                  </w:rPr>
+                </w:pPr>
+                <w:r>
+                  <w:rPr>
+                    <w:rFonts w:ascii="Arial" w:hAnsi="Arial" w:cs="Arial"/>
+                  </w:rPr>
+                  <w:t>No se puede guardar un paciente que ya está guardado como alumno.</w:t>
                 </w:r>
               </w:p>
             </w:tc>
@@ -3109,12 +3199,6 @@
                     <w:rFonts w:ascii="Arial" w:hAnsi="Arial" w:cs="Arial"/>
                   </w:rPr>
                 </w:pPr>
-                <w:r>
-                  <w:rPr>
-                    <w:rFonts w:ascii="Arial" w:hAnsi="Arial" w:cs="Arial"/>
-                  </w:rPr>
-                  <w:t>Primera</w:t>
-                </w:r>
               </w:p>
             </w:tc>
             <w:tc>
@@ -3129,12 +3213,6 @@
                     <w:rFonts w:ascii="Arial" w:hAnsi="Arial" w:cs="Arial"/>
                   </w:rPr>
                 </w:pPr>
-                <w:r>
-                  <w:rPr>
-                    <w:rFonts w:ascii="Arial" w:hAnsi="Arial" w:cs="Arial"/>
-                  </w:rPr>
-                  <w:t>Pendiente</w:t>
-                </w:r>
               </w:p>
             </w:tc>
             <w:tc>
@@ -3196,12 +3274,6 @@
                     <w:rFonts w:ascii="Arial" w:hAnsi="Arial" w:cs="Arial"/>
                   </w:rPr>
                 </w:pPr>
-                <w:r>
-                  <w:rPr>
-                    <w:rFonts w:ascii="Arial" w:hAnsi="Arial" w:cs="Arial"/>
-                  </w:rPr>
-                  <w:t>Primera</w:t>
-                </w:r>
               </w:p>
             </w:tc>
             <w:tc>
@@ -3216,12 +3288,6 @@
                     <w:rFonts w:ascii="Arial" w:hAnsi="Arial" w:cs="Arial"/>
                   </w:rPr>
                 </w:pPr>
-                <w:r>
-                  <w:rPr>
-                    <w:rFonts w:ascii="Arial" w:hAnsi="Arial" w:cs="Arial"/>
-                  </w:rPr>
-                  <w:t>Pendiente</w:t>
-                </w:r>
               </w:p>
             </w:tc>
             <w:tc>
@@ -3283,12 +3349,6 @@
                     <w:rFonts w:ascii="Arial" w:hAnsi="Arial" w:cs="Arial"/>
                   </w:rPr>
                 </w:pPr>
-                <w:r>
-                  <w:rPr>
-                    <w:rFonts w:ascii="Arial" w:hAnsi="Arial" w:cs="Arial"/>
-                  </w:rPr>
-                  <w:t>Primera</w:t>
-                </w:r>
               </w:p>
             </w:tc>
             <w:tc>
@@ -3303,12 +3363,6 @@
                     <w:rFonts w:ascii="Arial" w:hAnsi="Arial" w:cs="Arial"/>
                   </w:rPr>
                 </w:pPr>
-                <w:r>
-                  <w:rPr>
-                    <w:rFonts w:ascii="Arial" w:hAnsi="Arial" w:cs="Arial"/>
-                  </w:rPr>
-                  <w:t>Pendiente</w:t>
-                </w:r>
               </w:p>
             </w:tc>
             <w:tc>
@@ -3426,7 +3480,7 @@
         <w:noProof/>
         <w:lang w:val="es-ES"/>
       </w:rPr>
-      <w:t>2</w:t>
+      <w:t>5</w:t>
     </w:r>
     <w:r>
       <w:rPr>
@@ -3546,7 +3600,7 @@
                         <a:blip r:embed="rId1">
                           <a:extLst>
                             <a:ext uri="{28A0092B-C50C-407E-A947-70E740481C1C}">
-                              <a14:useLocalDpi xmlns="" xmlns:wpc="http://schemas.microsoft.com/office/word/2010/wordprocessingCanvas" xmlns:mc="http://schemas.openxmlformats.org/markup-compatibility/2006" xmlns:o="urn:schemas-microsoft-com:office:office" xmlns:v="urn:schemas-microsoft-com:vml" xmlns:wp14="http://schemas.microsoft.com/office/word/2010/wordprocessingDrawing" xmlns:w10="urn:schemas-microsoft-com:office:word" xmlns:w="http://schemas.openxmlformats.org/wordprocessingml/2006/main" xmlns:w14="http://schemas.microsoft.com/office/word/2010/wordml" xmlns:w15="http://schemas.microsoft.com/office/word/2012/wordml" xmlns:wpg="http://schemas.microsoft.com/office/word/2010/wordprocessingGroup" xmlns:wpi="http://schemas.microsoft.com/office/word/2010/wordprocessingInk" xmlns:wps="http://schemas.microsoft.com/office/word/2010/wordprocessingShape" xmlns:a14="http://schemas.microsoft.com/office/drawing/2010/main" val="0"/>
+                              <a14:useLocalDpi xmlns:a14="http://schemas.microsoft.com/office/drawing/2010/main" xmlns:wps="http://schemas.microsoft.com/office/word/2010/wordprocessingShape" xmlns:wpi="http://schemas.microsoft.com/office/word/2010/wordprocessingInk" xmlns:wpg="http://schemas.microsoft.com/office/word/2010/wordprocessingGroup" xmlns:w15="http://schemas.microsoft.com/office/word/2012/wordml" xmlns:w14="http://schemas.microsoft.com/office/word/2010/wordml" xmlns:w="http://schemas.openxmlformats.org/wordprocessingml/2006/main" xmlns:w10="urn:schemas-microsoft-com:office:word" xmlns:wp14="http://schemas.microsoft.com/office/word/2010/wordprocessingDrawing" xmlns:v="urn:schemas-microsoft-com:vml" xmlns:o="urn:schemas-microsoft-com:office:office" xmlns:mc="http://schemas.openxmlformats.org/markup-compatibility/2006" xmlns:wpc="http://schemas.microsoft.com/office/word/2010/wordprocessingCanvas" xmlns="" val="0"/>
                             </a:ext>
                           </a:extLst>
                         </a:blip>
@@ -4357,391 +4411,6 @@
 </w:styles>
 </file>
 
-<file path=word/glossary/document.xml><?xml version="1.0" encoding="utf-8"?>
-<w:glossaryDocument xmlns:ve="http://schemas.openxmlformats.org/markup-compatibility/2006" xmlns:o="urn:schemas-microsoft-com:office:office" xmlns:r="http://schemas.openxmlformats.org/officeDocument/2006/relationships" xmlns:m="http://schemas.openxmlformats.org/officeDocument/2006/math" xmlns:v="urn:schemas-microsoft-com:vml" xmlns:wp="http://schemas.openxmlformats.org/drawingml/2006/wordprocessingDrawing" xmlns:w10="urn:schemas-microsoft-com:office:word" xmlns:w="http://schemas.openxmlformats.org/wordprocessingml/2006/main" xmlns:wne="http://schemas.microsoft.com/office/word/2006/wordml">
-  <w:docParts/>
-</w:glossaryDocument>
-</file>
-
-<file path=word/glossary/fontTable.xml><?xml version="1.0" encoding="utf-8"?>
-<w:fonts xmlns:r="http://schemas.openxmlformats.org/officeDocument/2006/relationships" xmlns:w="http://schemas.openxmlformats.org/wordprocessingml/2006/main">
-  <w:font w:name="Symbol">
-    <w:panose1 w:val="05050102010706020507"/>
-    <w:charset w:val="02"/>
-    <w:family w:val="roman"/>
-    <w:pitch w:val="variable"/>
-    <w:sig w:usb0="00000000" w:usb1="10000000" w:usb2="00000000" w:usb3="00000000" w:csb0="80000000" w:csb1="00000000"/>
-  </w:font>
-  <w:font w:name="Times New Roman">
-    <w:panose1 w:val="02020603050405020304"/>
-    <w:charset w:val="00"/>
-    <w:family w:val="roman"/>
-    <w:pitch w:val="variable"/>
-    <w:sig w:usb0="E0002AFF" w:usb1="C0007841" w:usb2="00000009" w:usb3="00000000" w:csb0="000001FF" w:csb1="00000000"/>
-  </w:font>
-  <w:font w:name="Courier New">
-    <w:panose1 w:val="02070309020205020404"/>
-    <w:charset w:val="00"/>
-    <w:family w:val="modern"/>
-    <w:pitch w:val="fixed"/>
-    <w:sig w:usb0="E0002AFF" w:usb1="C0007843" w:usb2="00000009" w:usb3="00000000" w:csb0="000001FF" w:csb1="00000000"/>
-  </w:font>
-  <w:font w:name="Wingdings">
-    <w:panose1 w:val="05000000000000000000"/>
-    <w:charset w:val="02"/>
-    <w:family w:val="auto"/>
-    <w:pitch w:val="variable"/>
-    <w:sig w:usb0="00000000" w:usb1="10000000" w:usb2="00000000" w:usb3="00000000" w:csb0="80000000" w:csb1="00000000"/>
-  </w:font>
-  <w:font w:name="Calibri">
-    <w:panose1 w:val="020F0502020204030204"/>
-    <w:charset w:val="00"/>
-    <w:family w:val="swiss"/>
-    <w:pitch w:val="variable"/>
-    <w:sig w:usb0="E10002FF" w:usb1="4000ACFF" w:usb2="00000009" w:usb3="00000000" w:csb0="0000019F" w:csb1="00000000"/>
-  </w:font>
-  <w:font w:name="Cambria">
-    <w:panose1 w:val="02040503050406030204"/>
-    <w:charset w:val="00"/>
-    <w:family w:val="roman"/>
-    <w:pitch w:val="variable"/>
-    <w:sig w:usb0="E00002FF" w:usb1="400004FF" w:usb2="00000000" w:usb3="00000000" w:csb0="0000019F" w:csb1="00000000"/>
-  </w:font>
-  <w:font w:name="Tahoma">
-    <w:panose1 w:val="020B0604030504040204"/>
-    <w:charset w:val="00"/>
-    <w:family w:val="swiss"/>
-    <w:pitch w:val="variable"/>
-    <w:sig w:usb0="E1002EFF" w:usb1="C000605B" w:usb2="00000029" w:usb3="00000000" w:csb0="000101FF" w:csb1="00000000"/>
-  </w:font>
-  <w:font w:name="Arial">
-    <w:panose1 w:val="020B0604020202020204"/>
-    <w:charset w:val="00"/>
-    <w:family w:val="swiss"/>
-    <w:pitch w:val="variable"/>
-    <w:sig w:usb0="E0002AFF" w:usb1="C0007843" w:usb2="00000009" w:usb3="00000000" w:csb0="000001FF" w:csb1="00000000"/>
-  </w:font>
-</w:fonts>
-</file>
-
-<file path=word/glossary/settings.xml><?xml version="1.0" encoding="utf-8"?>
-<w:settings xmlns:o="urn:schemas-microsoft-com:office:office" xmlns:r="http://schemas.openxmlformats.org/officeDocument/2006/relationships" xmlns:m="http://schemas.openxmlformats.org/officeDocument/2006/math" xmlns:v="urn:schemas-microsoft-com:vml" xmlns:w10="urn:schemas-microsoft-com:office:word" xmlns:w="http://schemas.openxmlformats.org/wordprocessingml/2006/main" xmlns:sl="http://schemas.openxmlformats.org/schemaLibrary/2006/main">
-  <w:view w:val="normal"/>
-  <w:defaultTabStop w:val="708"/>
-  <w:hyphenationZone w:val="425"/>
-  <w:characterSpacingControl w:val="doNotCompress"/>
-  <w:compat>
-    <w:useFELayout/>
-  </w:compat>
-  <w:rsids>
-    <w:rsidRoot w:val="00D0735B"/>
-    <w:rsid w:val="000804FB"/>
-    <w:rsid w:val="00250461"/>
-    <w:rsid w:val="002B0B1D"/>
-    <w:rsid w:val="002C627D"/>
-    <w:rsid w:val="00377691"/>
-    <w:rsid w:val="003D6402"/>
-    <w:rsid w:val="00B305ED"/>
-    <w:rsid w:val="00B70BD1"/>
-    <w:rsid w:val="00C64F41"/>
-    <w:rsid w:val="00D0735B"/>
-  </w:rsids>
-  <m:mathPr>
-    <m:mathFont m:val="Cambria Math"/>
-    <m:brkBin m:val="before"/>
-    <m:brkBinSub m:val="--"/>
-    <m:smallFrac/>
-    <m:dispDef/>
-    <m:lMargin m:val="0"/>
-    <m:rMargin m:val="0"/>
-    <m:defJc m:val="centerGroup"/>
-    <m:wrapIndent m:val="1440"/>
-    <m:intLim m:val="subSup"/>
-    <m:naryLim m:val="undOvr"/>
-  </m:mathPr>
-  <w:themeFontLang w:val="es-AR"/>
-  <w:clrSchemeMapping w:bg1="light1" w:t1="dark1" w:bg2="light2" w:t2="dark2" w:accent1="accent1" w:accent2="accent2" w:accent3="accent3" w:accent4="accent4" w:accent5="accent5" w:accent6="accent6" w:hyperlink="hyperlink" w:followedHyperlink="followedHyperlink"/>
-  <w:decimalSymbol w:val=","/>
-  <w:listSeparator w:val=";"/>
-</w:settings>
-</file>
-
-<file path=word/glossary/styles.xml><?xml version="1.0" encoding="utf-8"?>
-<w:styles xmlns:r="http://schemas.openxmlformats.org/officeDocument/2006/relationships" xmlns:w="http://schemas.openxmlformats.org/wordprocessingml/2006/main">
-  <w:docDefaults>
-    <w:rPrDefault>
-      <w:rPr>
-        <w:rFonts w:asciiTheme="minorHAnsi" w:eastAsiaTheme="minorEastAsia" w:hAnsiTheme="minorHAnsi" w:cstheme="minorBidi"/>
-        <w:sz w:val="22"/>
-        <w:szCs w:val="22"/>
-        <w:lang w:val="es-AR" w:eastAsia="es-AR" w:bidi="ar-SA"/>
-      </w:rPr>
-    </w:rPrDefault>
-    <w:pPrDefault>
-      <w:pPr>
-        <w:spacing w:after="200" w:line="276" w:lineRule="auto"/>
-      </w:pPr>
-    </w:pPrDefault>
-  </w:docDefaults>
-  <w:latentStyles w:defLockedState="0" w:defUIPriority="99" w:defSemiHidden="1" w:defUnhideWhenUsed="1" w:defQFormat="0" w:count="267">
-    <w:lsdException w:name="Normal" w:semiHidden="0" w:uiPriority="0" w:unhideWhenUsed="0" w:qFormat="1"/>
-    <w:lsdException w:name="heading 1" w:semiHidden="0" w:uiPriority="9" w:unhideWhenUsed="0" w:qFormat="1"/>
-    <w:lsdException w:name="heading 2" w:uiPriority="9" w:qFormat="1"/>
-    <w:lsdException w:name="heading 3" w:uiPriority="9" w:qFormat="1"/>
-    <w:lsdException w:name="heading 4" w:uiPriority="9" w:qFormat="1"/>
-    <w:lsdException w:name="heading 5" w:uiPriority="9" w:qFormat="1"/>
-    <w:lsdException w:name="heading 6" w:uiPriority="9" w:qFormat="1"/>
-    <w:lsdException w:name="heading 7" w:uiPriority="9" w:qFormat="1"/>
-    <w:lsdException w:name="heading 8" w:uiPriority="9" w:qFormat="1"/>
-    <w:lsdException w:name="heading 9" w:uiPriority="9" w:qFormat="1"/>
-    <w:lsdException w:name="toc 1" w:uiPriority="39"/>
-    <w:lsdException w:name="toc 2" w:uiPriority="39"/>
-    <w:lsdException w:name="toc 3" w:uiPriority="39"/>
-    <w:lsdException w:name="toc 4" w:uiPriority="39"/>
-    <w:lsdException w:name="toc 5" w:uiPriority="39"/>
-    <w:lsdException w:name="toc 6" w:uiPriority="39"/>
-    <w:lsdException w:name="toc 7" w:uiPriority="39"/>
-    <w:lsdException w:name="toc 8" w:uiPriority="39"/>
-    <w:lsdException w:name="toc 9" w:uiPriority="39"/>
-    <w:lsdException w:name="caption" w:uiPriority="35" w:qFormat="1"/>
-    <w:lsdException w:name="Title" w:semiHidden="0" w:uiPriority="10" w:unhideWhenUsed="0" w:qFormat="1"/>
-    <w:lsdException w:name="Default Paragraph Font" w:uiPriority="1"/>
-    <w:lsdException w:name="Subtitle" w:semiHidden="0" w:uiPriority="11" w:unhideWhenUsed="0" w:qFormat="1"/>
-    <w:lsdException w:name="Strong" w:semiHidden="0" w:uiPriority="22" w:unhideWhenUsed="0" w:qFormat="1"/>
-    <w:lsdException w:name="Emphasis" w:semiHidden="0" w:uiPriority="20" w:unhideWhenUsed="0" w:qFormat="1"/>
-    <w:lsdException w:name="Table Grid" w:semiHidden="0" w:uiPriority="59" w:unhideWhenUsed="0"/>
-    <w:lsdException w:name="Placeholder Text" w:unhideWhenUsed="0"/>
-    <w:lsdException w:name="No Spacing" w:semiHidden="0" w:uiPriority="1" w:unhideWhenUsed="0" w:qFormat="1"/>
-    <w:lsdException w:name="Light Shading" w:semiHidden="0" w:uiPriority="60" w:unhideWhenUsed="0"/>
-    <w:lsdException w:name="Light List" w:semiHidden="0" w:uiPriority="61" w:unhideWhenUsed="0"/>
-    <w:lsdException w:name="Light Grid" w:semiHidden="0" w:uiPriority="62" w:unhideWhenUsed="0"/>
-    <w:lsdException w:name="Medium Shading 1" w:semiHidden="0" w:uiPriority="63" w:unhideWhenUsed="0"/>
-    <w:lsdException w:name="Medium Shading 2" w:semiHidden="0" w:uiPriority="64" w:unhideWhenUsed="0"/>
-    <w:lsdException w:name="Medium List 1" w:semiHidden="0" w:uiPriority="65" w:unhideWhenUsed="0"/>
-    <w:lsdException w:name="Medium List 2" w:semiHidden="0" w:uiPriority="66" w:unhideWhenUsed="0"/>
-    <w:lsdException w:name="Medium Grid 1" w:semiHidden="0" w:uiPriority="67" w:unhideWhenUsed="0"/>
-    <w:lsdException w:name="Medium Grid 2" w:semiHidden="0" w:uiPriority="68" w:unhideWhenUsed="0"/>
-    <w:lsdException w:name="Medium Grid 3" w:semiHidden="0" w:uiPriority="69" w:unhideWhenUsed="0"/>
-    <w:lsdException w:name="Dark List" w:semiHidden="0" w:uiPriority="70" w:unhideWhenUsed="0"/>
-    <w:lsdException w:name="Colorful Shading" w:semiHidden="0" w:uiPriority="71" w:unhideWhenUsed="0"/>
-    <w:lsdException w:name="Colorful List" w:semiHidden="0" w:uiPriority="72" w:unhideWhenUsed="0"/>
-    <w:lsdException w:name="Colorful Grid" w:semiHidden="0" w:uiPriority="73" w:unhideWhenUsed="0"/>
-    <w:lsdException w:name="Light Shading Accent 1" w:semiHidden="0" w:uiPriority="60" w:unhideWhenUsed="0"/>
-    <w:lsdException w:name="Light List Accent 1" w:semiHidden="0" w:uiPriority="61" w:unhideWhenUsed="0"/>
-    <w:lsdException w:name="Light Grid Accent 1" w:semiHidden="0" w:uiPriority="62" w:unhideWhenUsed="0"/>
-    <w:lsdException w:name="Medium Shading 1 Accent 1" w:semiHidden="0" w:uiPriority="63" w:unhideWhenUsed="0"/>
-    <w:lsdException w:name="Medium Shading 2 Accent 1" w:semiHidden="0" w:uiPriority="64" w:unhideWhenUsed="0"/>
-    <w:lsdException w:name="Medium List 1 Accent 1" w:semiHidden="0" w:uiPriority="65" w:unhideWhenUsed="0"/>
-    <w:lsdException w:name="Revision" w:unhideWhenUsed="0"/>
-    <w:lsdException w:name="List Paragraph" w:semiHidden="0" w:uiPriority="34" w:unhideWhenUsed="0" w:qFormat="1"/>
-    <w:lsdException w:name="Quote" w:semiHidden="0" w:uiPriority="29" w:unhideWhenUsed="0" w:qFormat="1"/>
-    <w:lsdException w:name="Intense Quote" w:semiHidden="0" w:uiPriority="30" w:unhideWhenUsed="0" w:qFormat="1"/>
-    <w:lsdException w:name="Medium List 2 Accent 1" w:semiHidden="0" w:uiPriority="66" w:unhideWhenUsed="0"/>
-    <w:lsdException w:name="Medium Grid 1 Accent 1" w:semiHidden="0" w:uiPriority="67" w:unhideWhenUsed="0"/>
-    <w:lsdException w:name="Medium Grid 2 Accent 1" w:semiHidden="0" w:uiPriority="68" w:unhideWhenUsed="0"/>
-    <w:lsdException w:name="Medium Grid 3 Accent 1" w:semiHidden="0" w:uiPriority="69" w:unhideWhenUsed="0"/>
-    <w:lsdException w:name="Dark List Accent 1" w:semiHidden="0" w:uiPriority="70" w:unhideWhenUsed="0"/>
-    <w:lsdException w:name="Colorful Shading Accent 1" w:semiHidden="0" w:uiPriority="71" w:unhideWhenUsed="0"/>
-    <w:lsdException w:name="Colorful List Accent 1" w:semiHidden="0" w:uiPriority="72" w:unhideWhenUsed="0"/>
-    <w:lsdException w:name="Colorful Grid Accent 1" w:semiHidden="0" w:uiPriority="73" w:unhideWhenUsed="0"/>
-    <w:lsdException w:name="Light Shading Accent 2" w:semiHidden="0" w:uiPriority="60" w:unhideWhenUsed="0"/>
-    <w:lsdException w:name="Light List Accent 2" w:semiHidden="0" w:uiPriority="61" w:unhideWhenUsed="0"/>
-    <w:lsdException w:name="Light Grid Accent 2" w:semiHidden="0" w:uiPriority="62" w:unhideWhenUsed="0"/>
-    <w:lsdException w:name="Medium Shading 1 Accent 2" w:semiHidden="0" w:uiPriority="63" w:unhideWhenUsed="0"/>
-    <w:lsdException w:name="Medium Shading 2 Accent 2" w:semiHidden="0" w:uiPriority="64" w:unhideWhenUsed="0"/>
-    <w:lsdException w:name="Medium List 1 Accent 2" w:semiHidden="0" w:uiPriority="65" w:unhideWhenUsed="0"/>
-    <w:lsdException w:name="Medium List 2 Accent 2" w:semiHidden="0" w:uiPriority="66" w:unhideWhenUsed="0"/>
-    <w:lsdException w:name="Medium Grid 1 Accent 2" w:semiHidden="0" w:uiPriority="67" w:unhideWhenUsed="0"/>
-    <w:lsdException w:name="Medium Grid 2 Accent 2" w:semiHidden="0" w:uiPriority="68" w:unhideWhenUsed="0"/>
-    <w:lsdException w:name="Medium Grid 3 Accent 2" w:semiHidden="0" w:uiPriority="69" w:unhideWhenUsed="0"/>
-    <w:lsdException w:name="Dark List Accent 2" w:semiHidden="0" w:uiPriority="70" w:unhideWhenUsed="0"/>
-    <w:lsdException w:name="Colorful Shading Accent 2" w:semiHidden="0" w:uiPriority="71" w:unhideWhenUsed="0"/>
-    <w:lsdException w:name="Colorful List Accent 2" w:semiHidden="0" w:uiPriority="72" w:unhideWhenUsed="0"/>
-    <w:lsdException w:name="Colorful Grid Accent 2" w:semiHidden="0" w:uiPriority="73" w:unhideWhenUsed="0"/>
-    <w:lsdException w:name="Light Shading Accent 3" w:semiHidden="0" w:uiPriority="60" w:unhideWhenUsed="0"/>
-    <w:lsdException w:name="Light List Accent 3" w:semiHidden="0" w:uiPriority="61" w:unhideWhenUsed="0"/>
-    <w:lsdException w:name="Light Grid Accent 3" w:semiHidden="0" w:uiPriority="62" w:unhideWhenUsed="0"/>
-    <w:lsdException w:name="Medium Shading 1 Accent 3" w:semiHidden="0" w:uiPriority="63" w:unhideWhenUsed="0"/>
-    <w:lsdException w:name="Medium Shading 2 Accent 3" w:semiHidden="0" w:uiPriority="64" w:unhideWhenUsed="0"/>
-    <w:lsdException w:name="Medium List 1 Accent 3" w:semiHidden="0" w:uiPriority="65" w:unhideWhenUsed="0"/>
-    <w:lsdException w:name="Medium List 2 Accent 3" w:semiHidden="0" w:uiPriority="66" w:unhideWhenUsed="0"/>
-    <w:lsdException w:name="Medium Grid 1 Accent 3" w:semiHidden="0" w:uiPriority="67" w:unhideWhenUsed="0"/>
-    <w:lsdException w:name="Medium Grid 2 Accent 3" w:semiHidden="0" w:uiPriority="68" w:unhideWhenUsed="0"/>
-    <w:lsdException w:name="Medium Grid 3 Accent 3" w:semiHidden="0" w:uiPriority="69" w:unhideWhenUsed="0"/>
-    <w:lsdException w:name="Dark List Accent 3" w:semiHidden="0" w:uiPriority="70" w:unhideWhenUsed="0"/>
-    <w:lsdException w:name="Colorful Shading Accent 3" w:semiHidden="0" w:uiPriority="71" w:unhideWhenUsed="0"/>
-    <w:lsdException w:name="Colorful List Accent 3" w:semiHidden="0" w:uiPriority="72" w:unhideWhenUsed="0"/>
-    <w:lsdException w:name="Colorful Grid Accent 3" w:semiHidden="0" w:uiPriority="73" w:unhideWhenUsed="0"/>
-    <w:lsdException w:name="Light Shading Accent 4" w:semiHidden="0" w:uiPriority="60" w:unhideWhenUsed="0"/>
-    <w:lsdException w:name="Light List Accent 4" w:semiHidden="0" w:uiPriority="61" w:unhideWhenUsed="0"/>
-    <w:lsdException w:name="Light Grid Accent 4" w:semiHidden="0" w:uiPriority="62" w:unhideWhenUsed="0"/>
-    <w:lsdException w:name="Medium Shading 1 Accent 4" w:semiHidden="0" w:uiPriority="63" w:unhideWhenUsed="0"/>
-    <w:lsdException w:name="Medium Shading 2 Accent 4" w:semiHidden="0" w:uiPriority="64" w:unhideWhenUsed="0"/>
-    <w:lsdException w:name="Medium List 1 Accent 4" w:semiHidden="0" w:uiPriority="65" w:unhideWhenUsed="0"/>
-    <w:lsdException w:name="Medium List 2 Accent 4" w:semiHidden="0" w:uiPriority="66" w:unhideWhenUsed="0"/>
-    <w:lsdException w:name="Medium Grid 1 Accent 4" w:semiHidden="0" w:uiPriority="67" w:unhideWhenUsed="0"/>
-    <w:lsdException w:name="Medium Grid 2 Accent 4" w:semiHidden="0" w:uiPriority="68" w:unhideWhenUsed="0"/>
-    <w:lsdException w:name="Medium Grid 3 Accent 4" w:semiHidden="0" w:uiPriority="69" w:unhideWhenUsed="0"/>
-    <w:lsdException w:name="Dark List Accent 4" w:semiHidden="0" w:uiPriority="70" w:unhideWhenUsed="0"/>
-    <w:lsdException w:name="Colorful Shading Accent 4" w:semiHidden="0" w:uiPriority="71" w:unhideWhenUsed="0"/>
-    <w:lsdException w:name="Colorful List Accent 4" w:semiHidden="0" w:uiPriority="72" w:unhideWhenUsed="0"/>
-    <w:lsdException w:name="Colorful Grid Accent 4" w:semiHidden="0" w:uiPriority="73" w:unhideWhenUsed="0"/>
-    <w:lsdException w:name="Light Shading Accent 5" w:semiHidden="0" w:uiPriority="60" w:unhideWhenUsed="0"/>
-    <w:lsdException w:name="Light List Accent 5" w:semiHidden="0" w:uiPriority="61" w:unhideWhenUsed="0"/>
-    <w:lsdException w:name="Light Grid Accent 5" w:semiHidden="0" w:uiPriority="62" w:unhideWhenUsed="0"/>
-    <w:lsdException w:name="Medium Shading 1 Accent 5" w:semiHidden="0" w:uiPriority="63" w:unhideWhenUsed="0"/>
-    <w:lsdException w:name="Medium Shading 2 Accent 5" w:semiHidden="0" w:uiPriority="64" w:unhideWhenUsed="0"/>
-    <w:lsdException w:name="Medium List 1 Accent 5" w:semiHidden="0" w:uiPriority="65" w:unhideWhenUsed="0"/>
-    <w:lsdException w:name="Medium List 2 Accent 5" w:semiHidden="0" w:uiPriority="66" w:unhideWhenUsed="0"/>
-    <w:lsdException w:name="Medium Grid 1 Accent 5" w:semiHidden="0" w:uiPriority="67" w:unhideWhenUsed="0"/>
-    <w:lsdException w:name="Medium Grid 2 Accent 5" w:semiHidden="0" w:uiPriority="68" w:unhideWhenUsed="0"/>
-    <w:lsdException w:name="Medium Grid 3 Accent 5" w:semiHidden="0" w:uiPriority="69" w:unhideWhenUsed="0"/>
-    <w:lsdException w:name="Dark List Accent 5" w:semiHidden="0" w:uiPriority="70" w:unhideWhenUsed="0"/>
-    <w:lsdException w:name="Colorful Shading Accent 5" w:semiHidden="0" w:uiPriority="71" w:unhideWhenUsed="0"/>
-    <w:lsdException w:name="Colorful List Accent 5" w:semiHidden="0" w:uiPriority="72" w:unhideWhenUsed="0"/>
-    <w:lsdException w:name="Colorful Grid Accent 5" w:semiHidden="0" w:uiPriority="73" w:unhideWhenUsed="0"/>
-    <w:lsdException w:name="Light Shading Accent 6" w:semiHidden="0" w:uiPriority="60" w:unhideWhenUsed="0"/>
-    <w:lsdException w:name="Light List Accent 6" w:semiHidden="0" w:uiPriority="61" w:unhideWhenUsed="0"/>
-    <w:lsdException w:name="Light Grid Accent 6" w:semiHidden="0" w:uiPriority="62" w:unhideWhenUsed="0"/>
-    <w:lsdException w:name="Medium Shading 1 Accent 6" w:semiHidden="0" w:uiPriority="63" w:unhideWhenUsed="0"/>
-    <w:lsdException w:name="Medium Shading 2 Accent 6" w:semiHidden="0" w:uiPriority="64" w:unhideWhenUsed="0"/>
-    <w:lsdException w:name="Medium List 1 Accent 6" w:semiHidden="0" w:uiPriority="65" w:unhideWhenUsed="0"/>
-    <w:lsdException w:name="Medium List 2 Accent 6" w:semiHidden="0" w:uiPriority="66" w:unhideWhenUsed="0"/>
-    <w:lsdException w:name="Medium Grid 1 Accent 6" w:semiHidden="0" w:uiPriority="67" w:unhideWhenUsed="0"/>
-    <w:lsdException w:name="Medium Grid 2 Accent 6" w:semiHidden="0" w:uiPriority="68" w:unhideWhenUsed="0"/>
-    <w:lsdException w:name="Medium Grid 3 Accent 6" w:semiHidden="0" w:uiPriority="69" w:unhideWhenUsed="0"/>
-    <w:lsdException w:name="Dark List Accent 6" w:semiHidden="0" w:uiPriority="70" w:unhideWhenUsed="0"/>
-    <w:lsdException w:name="Colorful Shading Accent 6" w:semiHidden="0" w:uiPriority="71" w:unhideWhenUsed="0"/>
-    <w:lsdException w:name="Colorful List Accent 6" w:semiHidden="0" w:uiPriority="72" w:unhideWhenUsed="0"/>
-    <w:lsdException w:name="Colorful Grid Accent 6" w:semiHidden="0" w:uiPriority="73" w:unhideWhenUsed="0"/>
-    <w:lsdException w:name="Subtle Emphasis" w:semiHidden="0" w:uiPriority="19" w:unhideWhenUsed="0" w:qFormat="1"/>
-    <w:lsdException w:name="Intense Emphasis" w:semiHidden="0" w:uiPriority="21" w:unhideWhenUsed="0" w:qFormat="1"/>
-    <w:lsdException w:name="Subtle Reference" w:semiHidden="0" w:uiPriority="31" w:unhideWhenUsed="0" w:qFormat="1"/>
-    <w:lsdException w:name="Intense Reference" w:semiHidden="0" w:uiPriority="32" w:unhideWhenUsed="0" w:qFormat="1"/>
-    <w:lsdException w:name="Book Title" w:semiHidden="0" w:uiPriority="33" w:unhideWhenUsed="0" w:qFormat="1"/>
-    <w:lsdException w:name="Bibliography" w:uiPriority="37"/>
-    <w:lsdException w:name="TOC Heading" w:uiPriority="39" w:qFormat="1"/>
-  </w:latentStyles>
-  <w:style w:type="paragraph" w:default="1" w:styleId="Normal">
-    <w:name w:val="Normal"/>
-    <w:qFormat/>
-    <w:rsid w:val="00C64F41"/>
-  </w:style>
-  <w:style w:type="character" w:default="1" w:styleId="Fuentedeprrafopredeter">
-    <w:name w:val="Default Paragraph Font"/>
-    <w:uiPriority w:val="1"/>
-    <w:semiHidden/>
-    <w:unhideWhenUsed/>
-  </w:style>
-  <w:style w:type="table" w:default="1" w:styleId="Tablanormal">
-    <w:name w:val="Normal Table"/>
-    <w:uiPriority w:val="99"/>
-    <w:semiHidden/>
-    <w:unhideWhenUsed/>
-    <w:qFormat/>
-    <w:tblPr>
-      <w:tblInd w:w="0" w:type="dxa"/>
-      <w:tblCellMar>
-        <w:top w:w="0" w:type="dxa"/>
-        <w:left w:w="108" w:type="dxa"/>
-        <w:bottom w:w="0" w:type="dxa"/>
-        <w:right w:w="108" w:type="dxa"/>
-      </w:tblCellMar>
-    </w:tblPr>
-  </w:style>
-  <w:style w:type="numbering" w:default="1" w:styleId="Sinlista">
-    <w:name w:val="No List"/>
-    <w:uiPriority w:val="99"/>
-    <w:semiHidden/>
-    <w:unhideWhenUsed/>
-  </w:style>
-  <w:style w:type="paragraph" w:customStyle="1" w:styleId="D51ACF564613405EB0E35219915C6AC7">
-    <w:name w:val="D51ACF564613405EB0E35219915C6AC7"/>
-    <w:rsid w:val="00D0735B"/>
-  </w:style>
-  <w:style w:type="paragraph" w:customStyle="1" w:styleId="70C8CF76E24741178AD6CCA30D4A1702">
-    <w:name w:val="70C8CF76E24741178AD6CCA30D4A1702"/>
-    <w:rsid w:val="00D0735B"/>
-  </w:style>
-  <w:style w:type="paragraph" w:customStyle="1" w:styleId="D6B23308308F492FB0D9D3992244E8C6">
-    <w:name w:val="D6B23308308F492FB0D9D3992244E8C6"/>
-    <w:rsid w:val="00D0735B"/>
-  </w:style>
-  <w:style w:type="paragraph" w:customStyle="1" w:styleId="DF9AC22BFBAF457ABCE248ABEDCFA93B">
-    <w:name w:val="DF9AC22BFBAF457ABCE248ABEDCFA93B"/>
-    <w:rsid w:val="00D0735B"/>
-  </w:style>
-  <w:style w:type="paragraph" w:customStyle="1" w:styleId="EDA2045193E444AD9C56D06392AB1AAB">
-    <w:name w:val="EDA2045193E444AD9C56D06392AB1AAB"/>
-    <w:rsid w:val="00D0735B"/>
-  </w:style>
-  <w:style w:type="paragraph" w:customStyle="1" w:styleId="122BB58C5D5F46248DDE305E03BFBEE6">
-    <w:name w:val="122BB58C5D5F46248DDE305E03BFBEE6"/>
-    <w:rsid w:val="00D0735B"/>
-  </w:style>
-  <w:style w:type="paragraph" w:customStyle="1" w:styleId="78D009A98CB746C9BFB02800B7921BEF">
-    <w:name w:val="78D009A98CB746C9BFB02800B7921BEF"/>
-    <w:rsid w:val="00D0735B"/>
-  </w:style>
-  <w:style w:type="paragraph" w:customStyle="1" w:styleId="0C6647BE42354EA88CC6AACD10191077">
-    <w:name w:val="0C6647BE42354EA88CC6AACD10191077"/>
-    <w:rsid w:val="00D0735B"/>
-  </w:style>
-  <w:style w:type="paragraph" w:customStyle="1" w:styleId="8D9E57E9A328411281A0A8BE376A8F7E">
-    <w:name w:val="8D9E57E9A328411281A0A8BE376A8F7E"/>
-    <w:rsid w:val="00D0735B"/>
-  </w:style>
-  <w:style w:type="paragraph" w:customStyle="1" w:styleId="D1212FF3A60645FDA4DEC187D6B4D88B">
-    <w:name w:val="D1212FF3A60645FDA4DEC187D6B4D88B"/>
-    <w:rsid w:val="00D0735B"/>
-  </w:style>
-  <w:style w:type="paragraph" w:customStyle="1" w:styleId="28B2B32ACA4444BE9C85C4113E16D75E">
-    <w:name w:val="28B2B32ACA4444BE9C85C4113E16D75E"/>
-    <w:rsid w:val="003D6402"/>
-    <w:pPr>
-      <w:spacing w:after="160" w:line="259" w:lineRule="auto"/>
-    </w:pPr>
-  </w:style>
-  <w:style w:type="paragraph" w:customStyle="1" w:styleId="4B6AD009891D4D38A6773A16E7831587">
-    <w:name w:val="4B6AD009891D4D38A6773A16E7831587"/>
-    <w:rsid w:val="003D6402"/>
-    <w:pPr>
-      <w:spacing w:after="160" w:line="259" w:lineRule="auto"/>
-    </w:pPr>
-  </w:style>
-  <w:style w:type="paragraph" w:customStyle="1" w:styleId="F8BE507CEC664ED29893A44996BA253C">
-    <w:name w:val="F8BE507CEC664ED29893A44996BA253C"/>
-    <w:rsid w:val="003D6402"/>
-    <w:pPr>
-      <w:spacing w:after="160" w:line="259" w:lineRule="auto"/>
-    </w:pPr>
-  </w:style>
-  <w:style w:type="character" w:customStyle="1" w:styleId="Textodemarcadordeposicin">
-    <w:name w:val="Texto de marcador de posición"/>
-    <w:basedOn w:val="Fuentedeprrafopredeter"/>
-    <w:uiPriority w:val="99"/>
-    <w:semiHidden/>
-    <w:rsid w:val="00250461"/>
-    <w:rPr>
-      <w:color w:val="808080"/>
-    </w:rPr>
-  </w:style>
-  <w:style w:type="paragraph" w:customStyle="1" w:styleId="E0C9E5849A984255BF868ECFF01815C1">
-    <w:name w:val="E0C9E5849A984255BF868ECFF01815C1"/>
-    <w:rsid w:val="00250461"/>
-    <w:pPr>
-      <w:spacing w:after="160" w:line="259" w:lineRule="auto"/>
-    </w:pPr>
-  </w:style>
-</w:styles>
-</file>
-
-<file path=word/glossary/webSettings.xml><?xml version="1.0" encoding="utf-8"?>
-<w:webSettings xmlns:r="http://schemas.openxmlformats.org/officeDocument/2006/relationships" xmlns:w="http://schemas.openxmlformats.org/wordprocessingml/2006/main">
-  <w:optimizeForBrowser/>
-</w:webSettings>
-</file>
-
 <file path=word/theme/theme1.xml><?xml version="1.0" encoding="utf-8"?>
 <a:theme xmlns:a="http://schemas.openxmlformats.org/drawingml/2006/main" name="Tema de Office">
   <a:themeElements>

</xml_diff>